<commit_message>
ControllerWithTimer.ino Remove threading code. Add DEBUG flag to just show sensor data. Remove motor command queuing test code. Add code to compute statistics, such as average time to read sensors, total time, etc.
LineSensor.h
Change max timeout usec to 800 (from 2500) for faster sensor read.
Remove logging.
Make methods static.

Strategy.h
Enhance Dump logging with timing.
Use constants for operational parameters.
Do only one yaw correction per Process() loop.
</commit_message>
<xml_diff>
--- a/ArduinoConroller/Docs/Donna.docx
+++ b/ArduinoConroller/Docs/Donna.docx
@@ -18,7 +18,58 @@
     <w:p/>
     <w:p>
       <w:r>
-        <w:t>Wheel size: 2.559 inches. Circumference then 8.039 inches (204 mm). Each 1/1200 odometer count then is  0.0067 inches (0.17mm).</w:t>
+        <w:t xml:space="preserve">Wheel size: 2.595 * PI = </w:t>
+      </w:r>
+      <w:r>
+        <w:t>8.152</w:t>
+      </w:r>
+      <w:r>
+        <w:t xml:space="preserve"> inches (</w:t>
+      </w:r>
+      <w:r>
+        <w:t>212.08</w:t>
+      </w:r>
+      <w:r>
+        <w:t xml:space="preserve"> mm). One odo = </w:t>
+      </w:r>
+      <w:r>
+        <w:t>8.152</w:t>
+      </w:r>
+      <w:r>
+        <w:t xml:space="preserve"> / 1200 = </w:t>
+      </w:r>
+      <w:r>
+        <w:t xml:space="preserve"> 0.</w:t>
+      </w:r>
+      <w:r>
+        <w:t>0068</w:t>
+      </w:r>
+      <w:r>
+        <w:t xml:space="preserve"> inches </w:t>
+      </w:r>
+      <w:r>
+        <w:t>(0.</w:t>
+      </w:r>
+      <w:r>
+        <w:t>173</w:t>
+      </w:r>
+      <w:r>
+        <w:t>mm)</w:t>
+      </w:r>
+      <w:r>
+        <w:t>.</w:t>
+      </w:r>
+    </w:p>
+    <w:p/>
+    <w:p>
+      <w:r>
+        <w:t xml:space="preserve">Line width is about 0.725 inches or </w:t>
+      </w:r>
+      <w:r>
+        <w:t>106</w:t>
+      </w:r>
+      <w:r>
+        <w:t xml:space="preserve"> odos.</w:t>
       </w:r>
     </w:p>
     <w:p/>
@@ -1118,6 +1169,1854 @@
           <w:numId w:val="2"/>
         </w:numPr>
       </w:pPr>
+      <w:r>
+        <w:t xml:space="preserve">Sensors have widely different values for a black line. The arbitrary 218 value is probably 200 high. </w:t>
+      </w:r>
+      <w:r>
+        <w:rPr>
+          <w:b/>
+        </w:rPr>
+        <w:t>CHANGING THRESHOLD TO 120</w:t>
+      </w:r>
+      <w:r>
+        <w:t>.</w:t>
+      </w:r>
+    </w:p>
+    <w:p>
+      <w:pPr>
+        <w:pStyle w:val="ListParagraph"/>
+      </w:pPr>
+    </w:p>
+    <w:p>
+      <w:r>
+        <w:pict>
+          <v:shape id="_x0000_i1026" type="#_x0000_t75" style="width:467.85pt;height:1.5pt" o:hrpct="0" o:hralign="center" o:hr="t">
+            <v:imagedata r:id="rId6" o:title="Default Line"/>
+          </v:shape>
+        </w:pict>
+      </w:r>
+    </w:p>
+    <w:p>
+      <w:r>
+        <w:t>2015 06 20 12:41 RUN 3</w:t>
+      </w:r>
+      <w:r>
+        <w:t xml:space="preserve"> Code: </w:t>
+      </w:r>
+      <w:r>
+        <w:rPr>
+          <w:rFonts w:ascii="Monaco" w:hAnsi="Monaco" w:cs="Monaco"/>
+          <w:color w:val="000000"/>
+          <w:sz w:val="20"/>
+        </w:rPr>
+        <w:t>be21ba5..0fbb27e</w:t>
+      </w:r>
+    </w:p>
+    <w:p>
+      <w:r>
+        <w:t>Adding faster PID (+/- 20 instead of 10), fast stop mode.</w:t>
+      </w:r>
+    </w:p>
+    <w:p>
+      <w:r>
+        <w:t>Start between sensors 4 and 5, 20degree angle of backend to the left (yaw right).</w:t>
+      </w:r>
+    </w:p>
+    <w:p/>
+    <w:p>
+      <w:pPr>
+        <w:pStyle w:val="code"/>
+      </w:pPr>
+      <w:r>
+        <w:t>Enter key to start</w:t>
+      </w:r>
+    </w:p>
+    <w:p>
+      <w:pPr>
+        <w:pStyle w:val="code"/>
+      </w:pPr>
+    </w:p>
+    <w:p>
+      <w:pPr>
+        <w:pStyle w:val="code"/>
+      </w:pPr>
+      <w:r>
+        <w:t>&gt;&gt; FORWARD</w:t>
+      </w:r>
+    </w:p>
+    <w:p>
+      <w:pPr>
+        <w:pStyle w:val="code"/>
+      </w:pPr>
+    </w:p>
+    <w:p>
+      <w:pPr>
+        <w:pStyle w:val="code"/>
+      </w:pPr>
+      <w:r>
+        <w:t>*[Odo:0] Position: 3475   L 3 3 3 483 438 28 3 28 R, A: 64, B: 64, YAW: 269.84</w:t>
+      </w:r>
+    </w:p>
+    <w:p>
+      <w:pPr>
+        <w:pStyle w:val="code"/>
+      </w:pPr>
+    </w:p>
+    <w:p>
+      <w:pPr>
+        <w:pStyle w:val="code"/>
+      </w:pPr>
+      <w:r>
+        <w:t>[Odo:0] +++ FOLLOW_LINE</w:t>
+      </w:r>
+    </w:p>
+    <w:p>
+      <w:pPr>
+        <w:pStyle w:val="code"/>
+      </w:pPr>
+    </w:p>
+    <w:p>
+      <w:pPr>
+        <w:pStyle w:val="code"/>
+      </w:pPr>
+      <w:r>
+        <w:t>----</w:t>
+      </w:r>
+    </w:p>
+    <w:p>
+      <w:pPr>
+        <w:pStyle w:val="code"/>
+      </w:pPr>
+      <w:r>
+        <w:t>*[Odo:955] Position: 1102   L 51 965 173 0 6 6 6 6 R, A: 64, B: 64, YAW: 278.51</w:t>
+      </w:r>
+    </w:p>
+    <w:p>
+      <w:pPr>
+        <w:pStyle w:val="code"/>
+      </w:pPr>
+    </w:p>
+    <w:p>
+      <w:pPr>
+        <w:pStyle w:val="code"/>
+      </w:pPr>
+      <w:r>
+        <w:t>[Odo:960] +++ FOLLOW_LINE</w:t>
+      </w:r>
+    </w:p>
+    <w:p>
+      <w:pPr>
+        <w:pStyle w:val="code"/>
+      </w:pPr>
+    </w:p>
+    <w:p>
+      <w:pPr>
+        <w:pStyle w:val="code"/>
+      </w:pPr>
+      <w:r>
+        <w:t>*[Odo:992] Position: 90   L 583 58 0 0 0 0 0 0 R, A: 64, B: 64, YAW: 278.34</w:t>
+      </w:r>
+    </w:p>
+    <w:p>
+      <w:pPr>
+        <w:pStyle w:val="code"/>
+      </w:pPr>
+    </w:p>
+    <w:p>
+      <w:pPr>
+        <w:pStyle w:val="code"/>
+      </w:pPr>
+      <w:r>
+        <w:t>[Odo:995] +++ FOLLOW_LINE</w:t>
+      </w:r>
+    </w:p>
+    <w:p>
+      <w:pPr>
+        <w:pStyle w:val="code"/>
+      </w:pPr>
+    </w:p>
+    <w:p>
+      <w:pPr>
+        <w:pStyle w:val="code"/>
+      </w:pPr>
+      <w:r>
+        <w:t>... ... FOUND start of crossing, left: 1, right: 0</w:t>
+      </w:r>
+    </w:p>
+    <w:p>
+      <w:pPr>
+        <w:pStyle w:val="code"/>
+      </w:pPr>
+    </w:p>
+    <w:p>
+      <w:pPr>
+        <w:pStyle w:val="code"/>
+      </w:pPr>
+      <w:r>
+        <w:t>*[Odo:1033] Position: 90   L 583 58 0 0 0 0 0 0 R, A: 64, B: 64, YAW: 278.34</w:t>
+      </w:r>
+    </w:p>
+    <w:p>
+      <w:pPr>
+        <w:pStyle w:val="code"/>
+      </w:pPr>
+    </w:p>
+    <w:p>
+      <w:pPr>
+        <w:pStyle w:val="code"/>
+      </w:pPr>
+      <w:r>
+        <w:t>[Odo:1036] +++ FOLLOW_LINE_END</w:t>
+      </w:r>
+    </w:p>
+    <w:p>
+      <w:pPr>
+        <w:pStyle w:val="code"/>
+      </w:pPr>
+    </w:p>
+    <w:p>
+      <w:pPr>
+        <w:pStyle w:val="code"/>
+      </w:pPr>
+      <w:r>
+        <w:t>*[Odo:1066] Position: 90   L 583 58 0 0 0 0 0 0 R, A: 64, B: 64, YAW: 278.34</w:t>
+      </w:r>
+    </w:p>
+    <w:p>
+      <w:pPr>
+        <w:pStyle w:val="code"/>
+      </w:pPr>
+    </w:p>
+    <w:p>
+      <w:pPr>
+        <w:pStyle w:val="code"/>
+      </w:pPr>
+      <w:r>
+        <w:t>[Odo:1070] +++ FOLLOW_LINE_END</w:t>
+      </w:r>
+    </w:p>
+    <w:p>
+      <w:pPr>
+        <w:pStyle w:val="code"/>
+      </w:pPr>
+    </w:p>
+    <w:p>
+      <w:pPr>
+        <w:pStyle w:val="code"/>
+      </w:pPr>
+      <w:r>
+        <w:t>*[Odo:1096] Position: 90   L 583 58 0 0 0 0 0 0 R, A: 64, B: 64, YAW: 278.34</w:t>
+      </w:r>
+    </w:p>
+    <w:p>
+      <w:pPr>
+        <w:pStyle w:val="code"/>
+      </w:pPr>
+    </w:p>
+    <w:p>
+      <w:pPr>
+        <w:pStyle w:val="code"/>
+      </w:pPr>
+      <w:r>
+        <w:t>[Odo:1100] +++ FOLLOW_LINE_END</w:t>
+      </w:r>
+    </w:p>
+    <w:p>
+      <w:pPr>
+        <w:pStyle w:val="code"/>
+      </w:pPr>
+    </w:p>
+    <w:p>
+      <w:pPr>
+        <w:pStyle w:val="code"/>
+      </w:pPr>
+      <w:r>
+        <w:t>*[Odo:1129] Position: 90   L 583 58 0 0 0 0 0 0 R, A: 64, B: 64, YAW: 278.34</w:t>
+      </w:r>
+    </w:p>
+    <w:p>
+      <w:pPr>
+        <w:pStyle w:val="code"/>
+      </w:pPr>
+    </w:p>
+    <w:p>
+      <w:pPr>
+        <w:pStyle w:val="code"/>
+      </w:pPr>
+      <w:r>
+        <w:t>[Odo:1133] +++ FOLLOW_LINE_END</w:t>
+      </w:r>
+    </w:p>
+    <w:p>
+      <w:pPr>
+        <w:pStyle w:val="code"/>
+      </w:pPr>
+    </w:p>
+    <w:p>
+      <w:pPr>
+        <w:pStyle w:val="code"/>
+      </w:pPr>
+      <w:r>
+        <w:t>*[Odo:1165] Position: 90   L 583 58 0 0 0 0 0 0 R, A: 64, B: 64, YAW: 278.34</w:t>
+      </w:r>
+    </w:p>
+    <w:p>
+      <w:pPr>
+        <w:pStyle w:val="code"/>
+      </w:pPr>
+    </w:p>
+    <w:p>
+      <w:pPr>
+        <w:pStyle w:val="code"/>
+      </w:pPr>
+      <w:r>
+        <w:t>[Odo:1168] +++ FOLLOW_LINE_END</w:t>
+      </w:r>
+    </w:p>
+    <w:p>
+      <w:pPr>
+        <w:pStyle w:val="code"/>
+      </w:pPr>
+    </w:p>
+    <w:p>
+      <w:pPr>
+        <w:pStyle w:val="code"/>
+      </w:pPr>
+      <w:r>
+        <w:t>*[Odo:1198] Position: 90   L 583 58 0 0 0 0 0 0 R, A: 64, B: 64, YAW: 278.34</w:t>
+      </w:r>
+    </w:p>
+    <w:p>
+      <w:pPr>
+        <w:pStyle w:val="code"/>
+      </w:pPr>
+    </w:p>
+    <w:p>
+      <w:pPr>
+        <w:pStyle w:val="code"/>
+      </w:pPr>
+      <w:r>
+        <w:t>[Odo:1202] +++ FOLLOW_LINE_END</w:t>
+      </w:r>
+    </w:p>
+    <w:p>
+      <w:pPr>
+        <w:pStyle w:val="code"/>
+      </w:pPr>
+    </w:p>
+    <w:p>
+      <w:pPr>
+        <w:pStyle w:val="code"/>
+      </w:pPr>
+      <w:r>
+        <w:t>*[Odo:1232] Position: 90   L 583 58 0 0 0 0 0 0 R, A: 0, B: 0, YAW: 278.34</w:t>
+      </w:r>
+    </w:p>
+    <w:p>
+      <w:pPr>
+        <w:pStyle w:val="code"/>
+      </w:pPr>
+    </w:p>
+    <w:p>
+      <w:pPr>
+        <w:pStyle w:val="code"/>
+      </w:pPr>
+      <w:r>
+        <w:t>[Odo:1235] +++ FOUND_END</w:t>
+      </w:r>
+    </w:p>
+    <w:p>
+      <w:pPr>
+        <w:pStyle w:val="code"/>
+      </w:pPr>
+    </w:p>
+    <w:p>
+      <w:pPr>
+        <w:pStyle w:val="code"/>
+      </w:pPr>
+      <w:r>
+        <w:t>*[Odo:1260] Position: 90   L 583 58 0 0 0 0 0 0 R, A: 0, B: 0, YAW: 278.34</w:t>
+      </w:r>
+    </w:p>
+    <w:p>
+      <w:pPr>
+        <w:pStyle w:val="code"/>
+      </w:pPr>
+    </w:p>
+    <w:p>
+      <w:pPr>
+        <w:pStyle w:val="code"/>
+      </w:pPr>
+      <w:r>
+        <w:t>[Odo:1263] +++ FOUND_END</w:t>
+      </w:r>
+    </w:p>
+    <w:p>
+      <w:pPr>
+        <w:pStyle w:val="code"/>
+      </w:pPr>
+    </w:p>
+    <w:p>
+      <w:pPr>
+        <w:pStyle w:val="code"/>
+      </w:pPr>
+      <w:r>
+        <w:t>*[Odo:1283] Position: 5356   L 220 0 0 85 403 718 835 1000 R, A: 0, B: 0, YAW: 278.92</w:t>
+      </w:r>
+    </w:p>
+    <w:p>
+      <w:pPr>
+        <w:pStyle w:val="code"/>
+      </w:pPr>
+    </w:p>
+    <w:p>
+      <w:pPr>
+        <w:pStyle w:val="code"/>
+      </w:pPr>
+      <w:r>
+        <w:t>[Odo:1287] +++ FOUND_END</w:t>
+      </w:r>
+    </w:p>
+    <w:p>
+      <w:pPr>
+        <w:pStyle w:val="code"/>
+      </w:pPr>
+    </w:p>
+    <w:p>
+      <w:pPr>
+        <w:pStyle w:val="code"/>
+      </w:pPr>
+      <w:r>
+        <w:t>*[Odo:1304] Position: 5356   L 220 0 0 85 403 718 835 1000 R, A: 0, B: 0, YAW: 278.92</w:t>
+      </w:r>
+    </w:p>
+    <w:p>
+      <w:pPr>
+        <w:pStyle w:val="code"/>
+      </w:pPr>
+    </w:p>
+    <w:p>
+      <w:pPr>
+        <w:pStyle w:val="code"/>
+      </w:pPr>
+      <w:r>
+        <w:t>[Odo:1306] +++ FOUND_END</w:t>
+      </w:r>
+    </w:p>
+    <w:p>
+      <w:pPr>
+        <w:pStyle w:val="code"/>
+      </w:pPr>
+    </w:p>
+    <w:p>
+      <w:pPr>
+        <w:pStyle w:val="code"/>
+      </w:pPr>
+      <w:r>
+        <w:t>*[Odo:1321] Position: 5356   L 220 0 0 85 403 718 835 1000 R, A: 0, B: 0, YAW: 278.92</w:t>
+      </w:r>
+    </w:p>
+    <w:p>
+      <w:pPr>
+        <w:pStyle w:val="code"/>
+      </w:pPr>
+    </w:p>
+    <w:p>
+      <w:pPr>
+        <w:pStyle w:val="code"/>
+      </w:pPr>
+      <w:r>
+        <w:t>[Odo:1323] +++ FOUND_END</w:t>
+      </w:r>
+    </w:p>
+    <w:p>
+      <w:pPr>
+        <w:pStyle w:val="code"/>
+      </w:pPr>
+    </w:p>
+    <w:p>
+      <w:pPr>
+        <w:pStyle w:val="code"/>
+      </w:pPr>
+      <w:r>
+        <w:t>*[Odo:1333] Position: 5356   L 220 0 0 85 403 718 835 1000 R, A: 0, B: 0, YAW: 278.92</w:t>
+      </w:r>
+    </w:p>
+    <w:p>
+      <w:pPr>
+        <w:pStyle w:val="code"/>
+      </w:pPr>
+    </w:p>
+    <w:p>
+      <w:pPr>
+        <w:pStyle w:val="code"/>
+      </w:pPr>
+      <w:r>
+        <w:t>[Odo:1336] +++ FOUND_END</w:t>
+      </w:r>
+    </w:p>
+    <w:p>
+      <w:pPr>
+        <w:pStyle w:val="code"/>
+      </w:pPr>
+    </w:p>
+    <w:p>
+      <w:pPr>
+        <w:pStyle w:val="code"/>
+      </w:pPr>
+      <w:r>
+        <w:t>*[Odo:1343] Position: 5356   L 220 0 0 85 403 718 835 1000 R, A: 0, B: 0, YAW: 278.92</w:t>
+      </w:r>
+    </w:p>
+    <w:p>
+      <w:pPr>
+        <w:pStyle w:val="code"/>
+      </w:pPr>
+    </w:p>
+    <w:p>
+      <w:pPr>
+        <w:pStyle w:val="code"/>
+      </w:pPr>
+      <w:r>
+        <w:t>[Odo:1344] +++ FOUND_END</w:t>
+      </w:r>
+    </w:p>
+    <w:p>
+      <w:pPr>
+        <w:pStyle w:val="code"/>
+      </w:pPr>
+    </w:p>
+    <w:p>
+      <w:pPr>
+        <w:pStyle w:val="code"/>
+      </w:pPr>
+      <w:r>
+        <w:t>*[Odo:1349] Position: 5356   L 220 0 0 85 403 718 835 1000 R, A: 0, B: 0, YAW: 278.92</w:t>
+      </w:r>
+    </w:p>
+    <w:p>
+      <w:pPr>
+        <w:pStyle w:val="code"/>
+      </w:pPr>
+    </w:p>
+    <w:p>
+      <w:pPr>
+        <w:pStyle w:val="code"/>
+      </w:pPr>
+      <w:r>
+        <w:t>[Odo:1350] +++ FOUND_END</w:t>
+      </w:r>
+    </w:p>
+    <w:p>
+      <w:pPr>
+        <w:pStyle w:val="code"/>
+      </w:pPr>
+    </w:p>
+    <w:p>
+      <w:pPr>
+        <w:pStyle w:val="code"/>
+      </w:pPr>
+      <w:r>
+        <w:t>*[Odo:1353] Position: 5356   L 220 0 0 85 403 718 835 1000 R, A: 0, B: 0, YAW: 278.92</w:t>
+      </w:r>
+    </w:p>
+    <w:p>
+      <w:pPr>
+        <w:pStyle w:val="code"/>
+      </w:pPr>
+    </w:p>
+    <w:p>
+      <w:pPr>
+        <w:pStyle w:val="code"/>
+      </w:pPr>
+      <w:r>
+        <w:t>[Odo:1353] +++ FOUND_END</w:t>
+      </w:r>
+    </w:p>
+    <w:p>
+      <w:pPr>
+        <w:pStyle w:val="code"/>
+      </w:pPr>
+    </w:p>
+    <w:p>
+      <w:r>
+        <w:t xml:space="preserve">Starting sensors: </w:t>
+      </w:r>
+      <w:r>
+        <w:tab/>
+      </w:r>
+      <w:r>
+        <w:tab/>
+        <w:t xml:space="preserve">3 </w:t>
+      </w:r>
+      <w:r>
+        <w:tab/>
+        <w:t xml:space="preserve">3 </w:t>
+      </w:r>
+      <w:r>
+        <w:tab/>
+        <w:t xml:space="preserve">3 </w:t>
+      </w:r>
+      <w:r>
+        <w:tab/>
+        <w:t xml:space="preserve">483 </w:t>
+      </w:r>
+      <w:r>
+        <w:tab/>
+        <w:t xml:space="preserve">438 </w:t>
+      </w:r>
+      <w:r>
+        <w:tab/>
+        <w:t xml:space="preserve">28 </w:t>
+      </w:r>
+      <w:r>
+        <w:tab/>
+        <w:t xml:space="preserve">3 </w:t>
+      </w:r>
+      <w:r>
+        <w:tab/>
+        <w:t>28</w:t>
+      </w:r>
+    </w:p>
+    <w:p>
+      <w:r>
+        <w:t>Sensors at line start:</w:t>
+      </w:r>
+      <w:r>
+        <w:tab/>
+      </w:r>
+      <w:r>
+        <w:tab/>
+        <w:t xml:space="preserve">51 </w:t>
+      </w:r>
+      <w:r>
+        <w:tab/>
+        <w:t xml:space="preserve">965 </w:t>
+      </w:r>
+      <w:r>
+        <w:tab/>
+        <w:t xml:space="preserve">173 </w:t>
+      </w:r>
+      <w:r>
+        <w:tab/>
+        <w:t xml:space="preserve">0 </w:t>
+      </w:r>
+      <w:r>
+        <w:tab/>
+        <w:t xml:space="preserve">6 </w:t>
+      </w:r>
+      <w:r>
+        <w:tab/>
+        <w:t xml:space="preserve">6 </w:t>
+      </w:r>
+      <w:r>
+        <w:tab/>
+        <w:t xml:space="preserve">6 </w:t>
+      </w:r>
+      <w:r>
+        <w:tab/>
+        <w:t>6</w:t>
+      </w:r>
+      <w:r>
+        <w:tab/>
+      </w:r>
+    </w:p>
+    <w:p>
+      <w:r>
+        <w:t>ROBOT IS PAST LEFT SENSOR, STILL AT 20 DEGREE ANGLE.</w:t>
+      </w:r>
+    </w:p>
+    <w:p>
+      <w:r>
+        <w:t xml:space="preserve">NOTE </w:t>
+      </w:r>
+      <w:r>
+        <w:t>PID HAS NOT HAPPENED</w:t>
+      </w:r>
+    </w:p>
+    <w:p>
+      <w:r>
+        <w:t>Sensors at line end:</w:t>
+      </w:r>
+      <w:r>
+        <w:tab/>
+      </w:r>
+      <w:r>
+        <w:tab/>
+        <w:t xml:space="preserve">583 </w:t>
+      </w:r>
+      <w:r>
+        <w:tab/>
+        <w:t xml:space="preserve">58 </w:t>
+      </w:r>
+      <w:r>
+        <w:tab/>
+        <w:t xml:space="preserve">0 </w:t>
+      </w:r>
+      <w:r>
+        <w:tab/>
+        <w:t xml:space="preserve">0 </w:t>
+      </w:r>
+      <w:r>
+        <w:tab/>
+        <w:t xml:space="preserve">0 </w:t>
+      </w:r>
+      <w:r>
+        <w:tab/>
+        <w:t xml:space="preserve">0 </w:t>
+      </w:r>
+      <w:r>
+        <w:tab/>
+        <w:t xml:space="preserve">0 </w:t>
+      </w:r>
+      <w:r>
+        <w:tab/>
+        <w:t>0</w:t>
+      </w:r>
+    </w:p>
+    <w:p>
+      <w:r>
+        <w:t>Stopped because odometry went more than 200.</w:t>
+      </w:r>
+    </w:p>
+    <w:p>
+      <w:r>
+        <w:t xml:space="preserve">From motor stop to full stop: </w:t>
+      </w:r>
+      <w:r>
+        <w:t>1353-1235 = 118 or 0.79 inches.</w:t>
+      </w:r>
+    </w:p>
+    <w:p>
+      <w:r>
+        <w:pict>
+          <v:shape id="_x0000_i1029" type="#_x0000_t75" style="width:467.85pt;height:1.5pt" o:hrpct="0" o:hralign="center" o:hr="t">
+            <v:imagedata r:id="rId7" o:title="Default Line"/>
+          </v:shape>
+        </w:pict>
+      </w:r>
+    </w:p>
+    <w:p>
+      <w:r>
+        <w:t xml:space="preserve">2015 06 20 13:23 </w:t>
+      </w:r>
+      <w:r>
+        <w:t>RUN4</w:t>
+      </w:r>
+      <w:r>
+        <w:t xml:space="preserve"> Code: </w:t>
+      </w:r>
+      <w:r>
+        <w:rPr>
+          <w:rFonts w:ascii="Monaco" w:hAnsi="Monaco" w:cs="Monaco"/>
+          <w:color w:val="000000"/>
+          <w:sz w:val="20"/>
+        </w:rPr>
+        <w:t>0fbb27e..747ba2a</w:t>
+      </w:r>
+      <w:r>
+        <w:rPr>
+          <w:rFonts w:ascii="Monaco" w:hAnsi="Monaco" w:cs="Monaco"/>
+          <w:color w:val="000000"/>
+          <w:sz w:val="20"/>
+        </w:rPr>
+        <w:t>, 747ba2a..b97c859</w:t>
+      </w:r>
+      <w:r>
+        <w:rPr>
+          <w:rFonts w:ascii="Monaco" w:hAnsi="Monaco" w:cs="Monaco"/>
+          <w:color w:val="000000"/>
+          <w:sz w:val="20"/>
+        </w:rPr>
+        <w:t>, b97c859..3225650</w:t>
+      </w:r>
+    </w:p>
+    <w:p/>
+    <w:p>
+      <w:r>
+        <w:t>Adding call to motor.Forward at end of FOLLOW_LINE strategy.</w:t>
+      </w:r>
+      <w:r>
+        <w:t xml:space="preserve"> Static variables. Stop loggin when at STOP.</w:t>
+      </w:r>
+    </w:p>
+    <w:p>
+      <w:r>
+        <w:t>Change FIND_LINE_END strategy to timeout after odo exceeds 700 instead of 200.</w:t>
+      </w:r>
+    </w:p>
+    <w:p>
+      <w:r>
+        <w:t>Motor between sensors 2 and 3, yaw right 20 degrees.</w:t>
+      </w:r>
+    </w:p>
+    <w:p>
+      <w:r>
+        <w:t xml:space="preserve">Car </w:t>
+      </w:r>
+      <w:r>
+        <w:t>veered way left then right.</w:t>
+      </w:r>
+    </w:p>
+    <w:p/>
+    <w:p/>
+    <w:p>
+      <w:r>
+        <w:pict>
+          <v:shape id="_x0000_i1030" type="#_x0000_t75" style="width:467.85pt;height:1.5pt" o:hrpct="0" o:hralign="center" o:hr="t">
+            <v:imagedata r:id="rId8" o:title="Default Line"/>
+          </v:shape>
+        </w:pict>
+      </w:r>
+    </w:p>
+    <w:p>
+      <w:r>
+        <w:t xml:space="preserve">2015 06 20 13:53 RUN 4 Code: </w:t>
+      </w:r>
+      <w:r>
+        <w:rPr>
+          <w:rFonts w:ascii="Monaco" w:hAnsi="Monaco" w:cs="Monaco"/>
+          <w:color w:val="000000"/>
+          <w:sz w:val="20"/>
+        </w:rPr>
+        <w:t>3225650..261e8cd</w:t>
+      </w:r>
+    </w:p>
+    <w:p>
+      <w:r>
+        <w:t>return pid to +/- 10 variation. Fix bad position of call to Motor::Forward</w:t>
+      </w:r>
+    </w:p>
+    <w:p>
+      <w:r>
+        <w:t>veered way too left. Stopped after loosing line.</w:t>
+      </w:r>
+    </w:p>
+    <w:p>
+      <w:r>
+        <w:t>Odoend – start = 325 = 2.178 In</w:t>
+      </w:r>
+    </w:p>
+    <w:p/>
+    <w:p>
+      <w:r>
+        <w:t>It can take about 0.1 sec to travers the .725 inch line (106 odos), which at 2500 usec max sample time for IR, gives max 41 samples per line traversal.</w:t>
+      </w:r>
+    </w:p>
+    <w:p/>
+    <w:p>
+      <w:r>
+        <w:pict>
+          <v:shape id="_x0000_i1031" type="#_x0000_t75" style="width:467.85pt;height:1.5pt" o:hrpct="0" o:hralign="center" o:hr="t">
+            <v:imagedata r:id="rId9" o:title="Default Line"/>
+          </v:shape>
+        </w:pict>
+      </w:r>
+    </w:p>
+    <w:p>
+      <w:pPr>
+        <w:pStyle w:val="Heading2"/>
+      </w:pPr>
+      <w:r>
+        <w:t>Sunday, June 21, 2015, 21:15</w:t>
+      </w:r>
+    </w:p>
+    <w:p>
+      <w:pPr>
+        <w:widowControl w:val="0"/>
+        <w:autoSpaceDE w:val="0"/>
+        <w:autoSpaceDN w:val="0"/>
+        <w:adjustRightInd w:val="0"/>
+        <w:rPr>
+          <w:rFonts w:ascii="Helvetica" w:hAnsi="Helvetica" w:cs="Helvetica"/>
+          <w:szCs w:val="24"/>
+        </w:rPr>
+      </w:pPr>
+      <w:r>
+        <w:rPr>
+          <w:rFonts w:ascii="Courier" w:hAnsi="Courier" w:cs="Courier"/>
+          <w:sz w:val="22"/>
+          <w:szCs w:val="22"/>
+        </w:rPr>
+        <w:t>This may be boring to you, but I finally got my first experiment to work, and I thought I’d share what I learned from the log data spewed out while the robot ran. This gives me a lot of data about the limits of my robot, velocities, common performance and things to look out for.</w:t>
+      </w:r>
+    </w:p>
+    <w:p>
+      <w:pPr>
+        <w:widowControl w:val="0"/>
+        <w:autoSpaceDE w:val="0"/>
+        <w:autoSpaceDN w:val="0"/>
+        <w:adjustRightInd w:val="0"/>
+        <w:rPr>
+          <w:rFonts w:ascii="Courier" w:hAnsi="Courier" w:cs="Courier"/>
+          <w:sz w:val="22"/>
+          <w:szCs w:val="22"/>
+        </w:rPr>
+      </w:pPr>
+    </w:p>
+    <w:p>
+      <w:pPr>
+        <w:widowControl w:val="0"/>
+        <w:autoSpaceDE w:val="0"/>
+        <w:autoSpaceDN w:val="0"/>
+        <w:adjustRightInd w:val="0"/>
+        <w:rPr>
+          <w:rFonts w:ascii="Helvetica" w:hAnsi="Helvetica" w:cs="Helvetica"/>
+          <w:szCs w:val="24"/>
+        </w:rPr>
+      </w:pPr>
+      <w:r>
+        <w:rPr>
+          <w:rFonts w:ascii="Courier" w:hAnsi="Courier" w:cs="Courier"/>
+          <w:sz w:val="22"/>
+          <w:szCs w:val="22"/>
+        </w:rPr>
+        <w:t>4961.75 :: --- FOLLOW_LINE correcting with left turn [Odo:931] State: FOLLOW_LINE, Position: 2.87   L 0 0 105 673 0 0 0 0 R  , YAW: 270.00, s: 0, e: 0, len: 0</w:t>
+      </w:r>
+    </w:p>
+    <w:p>
+      <w:pPr>
+        <w:widowControl w:val="0"/>
+        <w:autoSpaceDE w:val="0"/>
+        <w:autoSpaceDN w:val="0"/>
+        <w:adjustRightInd w:val="0"/>
+        <w:rPr>
+          <w:rFonts w:ascii="Helvetica" w:hAnsi="Helvetica" w:cs="Helvetica"/>
+          <w:szCs w:val="24"/>
+        </w:rPr>
+      </w:pPr>
+      <w:r>
+        <w:rPr>
+          <w:rFonts w:ascii="Courier" w:hAnsi="Courier" w:cs="Courier"/>
+          <w:sz w:val="22"/>
+          <w:szCs w:val="22"/>
+        </w:rPr>
+        <w:t>4982.02 :: --- FOLLOW_LINE on course [Odo:939] State: FOLLOW_LINE, Position: 3.28   L 168 168 168 1000 394 168 89 168 R  , YAW: 272.24, s: 0, e: 0, len: 0</w:t>
+      </w:r>
+    </w:p>
+    <w:p>
+      <w:pPr>
+        <w:widowControl w:val="0"/>
+        <w:autoSpaceDE w:val="0"/>
+        <w:autoSpaceDN w:val="0"/>
+        <w:adjustRightInd w:val="0"/>
+        <w:rPr>
+          <w:rFonts w:ascii="Helvetica" w:hAnsi="Helvetica" w:cs="Helvetica"/>
+          <w:szCs w:val="24"/>
+        </w:rPr>
+      </w:pPr>
+      <w:r>
+        <w:rPr>
+          <w:rFonts w:ascii="Courier" w:hAnsi="Courier" w:cs="Courier"/>
+          <w:sz w:val="22"/>
+          <w:szCs w:val="22"/>
+        </w:rPr>
+        <w:t>5008.57 :: --- FOLLOW_LINE on course [Odo:951] State: FOLLOW_LINE, Position: 3.24   L 178 178 178 1000 405 100 100 178 R  , YAW: 267.76, s: 0, e: 0, len: 0</w:t>
+      </w:r>
+    </w:p>
+    <w:p>
+      <w:pPr>
+        <w:widowControl w:val="0"/>
+        <w:autoSpaceDE w:val="0"/>
+        <w:autoSpaceDN w:val="0"/>
+        <w:adjustRightInd w:val="0"/>
+        <w:rPr>
+          <w:rFonts w:ascii="Helvetica" w:hAnsi="Helvetica" w:cs="Helvetica"/>
+          <w:szCs w:val="24"/>
+        </w:rPr>
+      </w:pPr>
+      <w:r>
+        <w:rPr>
+          <w:rFonts w:ascii="Courier" w:hAnsi="Courier" w:cs="Courier"/>
+          <w:sz w:val="22"/>
+          <w:szCs w:val="22"/>
+        </w:rPr>
+        <w:t>5035.23 :: --- FOLLOW_LINE on course [Odo:965] State: FOLLOW_LINE, Position: 3.26   L 168 84 168 1000 263 84 84 168 R  , YAW: 269.55, s: 0, e: 0, len: 0</w:t>
+      </w:r>
+    </w:p>
+    <w:p>
+      <w:pPr>
+        <w:widowControl w:val="0"/>
+        <w:autoSpaceDE w:val="0"/>
+        <w:autoSpaceDN w:val="0"/>
+        <w:adjustRightInd w:val="0"/>
+        <w:rPr>
+          <w:rFonts w:ascii="Helvetica" w:hAnsi="Helvetica" w:cs="Helvetica"/>
+          <w:szCs w:val="24"/>
+        </w:rPr>
+      </w:pPr>
+      <w:r>
+        <w:rPr>
+          <w:rFonts w:ascii="Courier" w:hAnsi="Courier" w:cs="Courier"/>
+          <w:sz w:val="22"/>
+          <w:szCs w:val="22"/>
+        </w:rPr>
+        <w:t>5061.39 :: --- FOLLOW_LINE on course [Odo:980] State: FOLLOW_LINE, Position: 3.09   L 168 168 310 1000 236 89 89 168 R  , YAW: 269.11, s: 0, e: 0, len: 0</w:t>
+      </w:r>
+    </w:p>
+    <w:p>
+      <w:pPr>
+        <w:widowControl w:val="0"/>
+        <w:autoSpaceDE w:val="0"/>
+        <w:autoSpaceDN w:val="0"/>
+        <w:adjustRightInd w:val="0"/>
+        <w:rPr>
+          <w:rFonts w:ascii="Helvetica" w:hAnsi="Helvetica" w:cs="Helvetica"/>
+          <w:szCs w:val="24"/>
+        </w:rPr>
+      </w:pPr>
+      <w:r>
+        <w:rPr>
+          <w:rFonts w:ascii="Courier" w:hAnsi="Courier" w:cs="Courier"/>
+          <w:sz w:val="22"/>
+          <w:szCs w:val="22"/>
+        </w:rPr>
+        <w:t>5087.70 :: +++ FOLLOW_LINE FOUND LINE START [Odo:1005] State: FIND_LINE_END, Position: 2.74  *L 373 373 373 1000 152 152 152 152 R  , YAW: 267.32, s: 1001, e: 1001, len: 0</w:t>
+      </w:r>
+    </w:p>
+    <w:p>
+      <w:pPr>
+        <w:widowControl w:val="0"/>
+        <w:autoSpaceDE w:val="0"/>
+        <w:autoSpaceDN w:val="0"/>
+        <w:adjustRightInd w:val="0"/>
+        <w:rPr>
+          <w:rFonts w:ascii="Helvetica" w:hAnsi="Helvetica" w:cs="Helvetica"/>
+          <w:szCs w:val="24"/>
+        </w:rPr>
+      </w:pPr>
+      <w:r>
+        <w:rPr>
+          <w:rFonts w:ascii="Courier" w:hAnsi="Courier" w:cs="Courier"/>
+          <w:sz w:val="22"/>
+          <w:szCs w:val="22"/>
+        </w:rPr>
+        <w:t>5239.12 :: +++ FIND_LINE_END FOUND LINE END BY IR [Odo:1135] State: FOUND_END, Position: 2.50   L 168 0 168 1000 26 0 0 26 R  , YAW: 269.53, s: 1001, e: 1134, len: 133</w:t>
+      </w:r>
+    </w:p>
+    <w:p>
+      <w:pPr>
+        <w:widowControl w:val="0"/>
+        <w:autoSpaceDE w:val="0"/>
+        <w:autoSpaceDN w:val="0"/>
+        <w:adjustRightInd w:val="0"/>
+        <w:rPr>
+          <w:rFonts w:ascii="Helvetica" w:hAnsi="Helvetica" w:cs="Helvetica"/>
+          <w:szCs w:val="24"/>
+        </w:rPr>
+      </w:pPr>
+      <w:r>
+        <w:rPr>
+          <w:rFonts w:ascii="Courier" w:hAnsi="Courier" w:cs="Courier"/>
+          <w:sz w:val="22"/>
+          <w:szCs w:val="22"/>
+        </w:rPr>
+        <w:t>5260.81 :: +++ FOUND_END [Odo:1159] State: FOUND_END, Position: 2.90   L 0 0 110 1000 42 0 0 0 R  , YAW: 268.67, s: 1001, e: 1134, len: 133</w:t>
+      </w:r>
+    </w:p>
+    <w:p>
+      <w:pPr>
+        <w:widowControl w:val="0"/>
+        <w:autoSpaceDE w:val="0"/>
+        <w:autoSpaceDN w:val="0"/>
+        <w:adjustRightInd w:val="0"/>
+        <w:rPr>
+          <w:rFonts w:ascii="Helvetica" w:hAnsi="Helvetica" w:cs="Helvetica"/>
+          <w:szCs w:val="24"/>
+        </w:rPr>
+      </w:pPr>
+      <w:r>
+        <w:rPr>
+          <w:rFonts w:ascii="Courier" w:hAnsi="Courier" w:cs="Courier"/>
+          <w:sz w:val="22"/>
+          <w:szCs w:val="22"/>
+        </w:rPr>
+        <w:t>==== ==== STATS</w:t>
+      </w:r>
+    </w:p>
+    <w:p>
+      <w:pPr>
+        <w:widowControl w:val="0"/>
+        <w:autoSpaceDE w:val="0"/>
+        <w:autoSpaceDN w:val="0"/>
+        <w:adjustRightInd w:val="0"/>
+        <w:rPr>
+          <w:rFonts w:ascii="Helvetica" w:hAnsi="Helvetica" w:cs="Helvetica"/>
+          <w:szCs w:val="24"/>
+        </w:rPr>
+      </w:pPr>
+      <w:r>
+        <w:rPr>
+          <w:rFonts w:ascii="Courier" w:hAnsi="Courier" w:cs="Courier"/>
+          <w:sz w:val="22"/>
+          <w:szCs w:val="22"/>
+        </w:rPr>
+        <w:t>loopCount: 80, avg loop duration: 17644.75</w:t>
+      </w:r>
+    </w:p>
+    <w:p>
+      <w:pPr>
+        <w:widowControl w:val="0"/>
+        <w:autoSpaceDE w:val="0"/>
+        <w:autoSpaceDN w:val="0"/>
+        <w:adjustRightInd w:val="0"/>
+        <w:rPr>
+          <w:rFonts w:ascii="Helvetica" w:hAnsi="Helvetica" w:cs="Helvetica"/>
+          <w:szCs w:val="24"/>
+        </w:rPr>
+      </w:pPr>
+      <w:r>
+        <w:rPr>
+          <w:rFonts w:ascii="Courier" w:hAnsi="Courier" w:cs="Courier"/>
+          <w:sz w:val="22"/>
+          <w:szCs w:val="22"/>
+        </w:rPr>
+        <w:t>usec at start: 3869600, at end: 5281180, duration: 1411580</w:t>
+      </w:r>
+    </w:p>
+    <w:p>
+      <w:pPr>
+        <w:widowControl w:val="0"/>
+        <w:autoSpaceDE w:val="0"/>
+        <w:autoSpaceDN w:val="0"/>
+        <w:adjustRightInd w:val="0"/>
+        <w:rPr>
+          <w:rFonts w:ascii="Helvetica" w:hAnsi="Helvetica" w:cs="Helvetica"/>
+          <w:szCs w:val="24"/>
+        </w:rPr>
+      </w:pPr>
+      <w:r>
+        <w:rPr>
+          <w:rFonts w:ascii="Courier" w:hAnsi="Courier" w:cs="Courier"/>
+          <w:sz w:val="22"/>
+          <w:szCs w:val="22"/>
+        </w:rPr>
+        <w:t>lineSensor sumLineSensorRead: 159756, avg read duration: 1996.95</w:t>
+      </w:r>
+    </w:p>
+    <w:p>
+      <w:pPr>
+        <w:widowControl w:val="0"/>
+        <w:autoSpaceDE w:val="0"/>
+        <w:autoSpaceDN w:val="0"/>
+        <w:adjustRightInd w:val="0"/>
+        <w:rPr>
+          <w:rFonts w:ascii="Helvetica" w:hAnsi="Helvetica" w:cs="Helvetica"/>
+          <w:szCs w:val="24"/>
+        </w:rPr>
+      </w:pPr>
+      <w:r>
+        <w:rPr>
+          <w:rFonts w:ascii="Courier" w:hAnsi="Courier" w:cs="Courier"/>
+          <w:sz w:val="22"/>
+          <w:szCs w:val="22"/>
+        </w:rPr>
+        <w:t>sensorStick sumSensorStickRead: 132456,  avg read dration: 1655.70</w:t>
+      </w:r>
+    </w:p>
+    <w:p>
+      <w:pPr>
+        <w:widowControl w:val="0"/>
+        <w:autoSpaceDE w:val="0"/>
+        <w:autoSpaceDN w:val="0"/>
+        <w:adjustRightInd w:val="0"/>
+        <w:rPr>
+          <w:rFonts w:ascii="Helvetica" w:hAnsi="Helvetica" w:cs="Helvetica"/>
+          <w:szCs w:val="24"/>
+        </w:rPr>
+      </w:pPr>
+      <w:r>
+        <w:rPr>
+          <w:rFonts w:ascii="Courier" w:hAnsi="Courier" w:cs="Courier"/>
+          <w:sz w:val="22"/>
+          <w:szCs w:val="22"/>
+        </w:rPr>
+        <w:t>5324.50 :: Final dump [Odo:1229] State: STOP, Position: 2.90   L 0 0 110 1000 42 0 0 0 R  , YAW: 268.67, s: 1001, e: 1134, len: 133</w:t>
+      </w:r>
+    </w:p>
+    <w:p>
+      <w:pPr>
+        <w:widowControl w:val="0"/>
+        <w:autoSpaceDE w:val="0"/>
+        <w:autoSpaceDN w:val="0"/>
+        <w:adjustRightInd w:val="0"/>
+        <w:rPr>
+          <w:rFonts w:ascii="Helvetica" w:hAnsi="Helvetica" w:cs="Helvetica"/>
+          <w:szCs w:val="24"/>
+        </w:rPr>
+      </w:pPr>
+      <w:r>
+        <w:rPr>
+          <w:rFonts w:ascii="Courier" w:hAnsi="Courier" w:cs="Courier"/>
+          <w:sz w:val="22"/>
+          <w:szCs w:val="22"/>
+        </w:rPr>
+        <w:t>5370.69 :: +++ STOP [Odo:1259] State: STOP, Position: 2.85   L 0 31 173 1000 31 0 0 0 R  , YAW: 269.05, s: 1001, e: 1134, len: 133</w:t>
+      </w:r>
+    </w:p>
+    <w:p>
+      <w:pPr>
+        <w:widowControl w:val="0"/>
+        <w:autoSpaceDE w:val="0"/>
+        <w:autoSpaceDN w:val="0"/>
+        <w:adjustRightInd w:val="0"/>
+        <w:rPr>
+          <w:rFonts w:ascii="Helvetica" w:hAnsi="Helvetica" w:cs="Helvetica"/>
+          <w:szCs w:val="24"/>
+        </w:rPr>
+      </w:pPr>
+      <w:r>
+        <w:rPr>
+          <w:rFonts w:ascii="Courier" w:hAnsi="Courier" w:cs="Courier"/>
+          <w:sz w:val="22"/>
+          <w:szCs w:val="22"/>
+        </w:rPr>
+        <w:t>5406.10 :: +++ STOP [Odo:1275] State: STOP, Position: 2.85   L 0 31 173 1000 31 0 0 0 R  , YAW: 269.33, s: 1001, e: 1134, len: 133</w:t>
+      </w:r>
+    </w:p>
+    <w:p>
+      <w:pPr>
+        <w:widowControl w:val="0"/>
+        <w:autoSpaceDE w:val="0"/>
+        <w:autoSpaceDN w:val="0"/>
+        <w:adjustRightInd w:val="0"/>
+        <w:rPr>
+          <w:rFonts w:ascii="Helvetica" w:hAnsi="Helvetica" w:cs="Helvetica"/>
+          <w:szCs w:val="24"/>
+        </w:rPr>
+      </w:pPr>
+      <w:r>
+        <w:rPr>
+          <w:rFonts w:ascii="Courier" w:hAnsi="Courier" w:cs="Courier"/>
+          <w:sz w:val="22"/>
+          <w:szCs w:val="22"/>
+        </w:rPr>
+        <w:t>5441.49 :: +++ STOP [Odo:1288] State: STOP, Position: 2.70   L 0 100 184 1000 31 0 0 0 R  , YAW: 268.89, s: 1001, e: 1134, len: 133</w:t>
+      </w:r>
+    </w:p>
+    <w:p>
+      <w:pPr>
+        <w:widowControl w:val="0"/>
+        <w:autoSpaceDE w:val="0"/>
+        <w:autoSpaceDN w:val="0"/>
+        <w:adjustRightInd w:val="0"/>
+        <w:rPr>
+          <w:rFonts w:ascii="Helvetica" w:hAnsi="Helvetica" w:cs="Helvetica"/>
+          <w:szCs w:val="24"/>
+        </w:rPr>
+      </w:pPr>
+      <w:r>
+        <w:rPr>
+          <w:rFonts w:ascii="Courier" w:hAnsi="Courier" w:cs="Courier"/>
+          <w:sz w:val="22"/>
+          <w:szCs w:val="22"/>
+        </w:rPr>
+        <w:t>5477.07 :: +++ STOP [Odo:1295] State: STOP, Position: 2.71   L 31 100 173 1000 31 0 0 0 R  , YAW: 269.55, s: 1001, e: 1134, len: 133</w:t>
+      </w:r>
+    </w:p>
+    <w:p>
+      <w:pPr>
+        <w:widowControl w:val="0"/>
+        <w:autoSpaceDE w:val="0"/>
+        <w:autoSpaceDN w:val="0"/>
+        <w:adjustRightInd w:val="0"/>
+        <w:rPr>
+          <w:rFonts w:ascii="Helvetica" w:hAnsi="Helvetica" w:cs="Helvetica"/>
+          <w:szCs w:val="24"/>
+        </w:rPr>
+      </w:pPr>
+      <w:r>
+        <w:rPr>
+          <w:rFonts w:ascii="Courier" w:hAnsi="Courier" w:cs="Courier"/>
+          <w:sz w:val="22"/>
+          <w:szCs w:val="22"/>
+        </w:rPr>
+        <w:t>5512.70 :: +++ STOP [Odo:1297] State: STOP, Position: 2.67   L 31 100 242 1000 31 0 0 0 R  , YAW: 270.00, s: 1001, e: 1134, len: 133</w:t>
+      </w:r>
+    </w:p>
+    <w:p>
+      <w:pPr>
+        <w:widowControl w:val="0"/>
+        <w:autoSpaceDE w:val="0"/>
+        <w:autoSpaceDN w:val="0"/>
+        <w:adjustRightInd w:val="0"/>
+        <w:rPr>
+          <w:rFonts w:ascii="Helvetica" w:hAnsi="Helvetica" w:cs="Helvetica"/>
+          <w:szCs w:val="24"/>
+        </w:rPr>
+      </w:pPr>
+    </w:p>
+    <w:p>
+      <w:pPr>
+        <w:widowControl w:val="0"/>
+        <w:autoSpaceDE w:val="0"/>
+        <w:autoSpaceDN w:val="0"/>
+        <w:adjustRightInd w:val="0"/>
+        <w:rPr>
+          <w:rFonts w:ascii="Helvetica" w:hAnsi="Helvetica" w:cs="Helvetica"/>
+          <w:szCs w:val="24"/>
+        </w:rPr>
+      </w:pPr>
+      <w:r>
+        <w:rPr>
+          <w:rFonts w:ascii="Helvetica" w:hAnsi="Helvetica" w:cs="Helvetica"/>
+          <w:szCs w:val="24"/>
+        </w:rPr>
+        <w:t>This is near the end of my experiment, which was to follow a line until an intersection was found (start of line) and then continue on until the other side of the intersecting line was found and then stop..</w:t>
+      </w:r>
+    </w:p>
+    <w:p>
+      <w:pPr>
+        <w:widowControl w:val="0"/>
+        <w:autoSpaceDE w:val="0"/>
+        <w:autoSpaceDN w:val="0"/>
+        <w:adjustRightInd w:val="0"/>
+        <w:rPr>
+          <w:rFonts w:ascii="Helvetica" w:hAnsi="Helvetica" w:cs="Helvetica"/>
+          <w:szCs w:val="24"/>
+        </w:rPr>
+      </w:pPr>
+    </w:p>
+    <w:p>
+      <w:pPr>
+        <w:widowControl w:val="0"/>
+        <w:autoSpaceDE w:val="0"/>
+        <w:autoSpaceDN w:val="0"/>
+        <w:adjustRightInd w:val="0"/>
+        <w:rPr>
+          <w:rFonts w:ascii="Helvetica" w:hAnsi="Helvetica" w:cs="Helvetica"/>
+          <w:szCs w:val="24"/>
+        </w:rPr>
+      </w:pPr>
+      <w:r>
+        <w:rPr>
+          <w:rFonts w:ascii="Helvetica" w:hAnsi="Helvetica" w:cs="Helvetica"/>
+          <w:szCs w:val="24"/>
+        </w:rPr>
+        <w:t>The first column is my millisecond counter (i.e., the myMicros() / 1000 value, minus the base time when the program started). Followed by the old strategy state name, then the new strategy state, then the current line position (3.5 is centered on the line, &lt; 3.5 is left of center — yaw left, &gt; 3.5 is right of center — yaw right), then “L” followed by the 8 IR sensor values then “R”. If the lefmost or rightmost sensors detect a line, the “L” becomes “</w:t>
+      </w:r>
+      <w:r>
+        <w:rPr>
+          <w:rFonts w:ascii="Helvetica" w:hAnsi="Helvetica" w:cs="Helvetica"/>
+          <w:b/>
+          <w:bCs/>
+          <w:szCs w:val="24"/>
+        </w:rPr>
+        <w:t>*</w:t>
+      </w:r>
+      <w:r>
+        <w:rPr>
+          <w:rFonts w:ascii="Helvetica" w:hAnsi="Helvetica" w:cs="Helvetica"/>
+          <w:szCs w:val="24"/>
+        </w:rPr>
+        <w:t>L” or the “R” becomes “R</w:t>
+      </w:r>
+      <w:r>
+        <w:rPr>
+          <w:rFonts w:ascii="Helvetica" w:hAnsi="Helvetica" w:cs="Helvetica"/>
+          <w:b/>
+          <w:bCs/>
+          <w:szCs w:val="24"/>
+        </w:rPr>
+        <w:t>*</w:t>
+      </w:r>
+      <w:r>
+        <w:rPr>
+          <w:rFonts w:ascii="Helvetica" w:hAnsi="Helvetica" w:cs="Helvetica"/>
+          <w:szCs w:val="24"/>
+        </w:rPr>
+        <w:t>” (i.e. an asterisk is added). Followed by heading (yaw) in degrees, then the odometer reading when the near edge of a line is detected (s) and the odometer when far edge of a line is detected (e) and the length (width) in “odos” of the detected line.</w:t>
+      </w:r>
+    </w:p>
+    <w:p>
+      <w:pPr>
+        <w:widowControl w:val="0"/>
+        <w:autoSpaceDE w:val="0"/>
+        <w:autoSpaceDN w:val="0"/>
+        <w:adjustRightInd w:val="0"/>
+        <w:rPr>
+          <w:rFonts w:ascii="Helvetica" w:hAnsi="Helvetica" w:cs="Helvetica"/>
+          <w:szCs w:val="24"/>
+        </w:rPr>
+      </w:pPr>
+    </w:p>
+    <w:p>
+      <w:pPr>
+        <w:widowControl w:val="0"/>
+        <w:autoSpaceDE w:val="0"/>
+        <w:autoSpaceDN w:val="0"/>
+        <w:adjustRightInd w:val="0"/>
+        <w:rPr>
+          <w:rFonts w:ascii="Helvetica" w:hAnsi="Helvetica" w:cs="Helvetica"/>
+          <w:szCs w:val="24"/>
+        </w:rPr>
+      </w:pPr>
+      <w:r>
+        <w:rPr>
+          <w:rFonts w:ascii="Helvetica" w:hAnsi="Helvetica" w:cs="Helvetica"/>
+          <w:szCs w:val="24"/>
+        </w:rPr>
+        <w:t>So, near the end of my experiment you see:</w:t>
+      </w:r>
+    </w:p>
+    <w:p>
+      <w:pPr>
+        <w:widowControl w:val="0"/>
+        <w:autoSpaceDE w:val="0"/>
+        <w:autoSpaceDN w:val="0"/>
+        <w:adjustRightInd w:val="0"/>
+        <w:rPr>
+          <w:rFonts w:ascii="Helvetica" w:hAnsi="Helvetica" w:cs="Helvetica"/>
+          <w:szCs w:val="24"/>
+        </w:rPr>
+      </w:pPr>
+    </w:p>
+    <w:p>
+      <w:pPr>
+        <w:widowControl w:val="0"/>
+        <w:autoSpaceDE w:val="0"/>
+        <w:autoSpaceDN w:val="0"/>
+        <w:adjustRightInd w:val="0"/>
+        <w:rPr>
+          <w:rFonts w:ascii="Helvetica" w:hAnsi="Helvetica" w:cs="Helvetica"/>
+          <w:szCs w:val="24"/>
+        </w:rPr>
+      </w:pPr>
+      <w:r>
+        <w:rPr>
+          <w:rFonts w:ascii="Helvetica" w:hAnsi="Helvetica" w:cs="Helvetica"/>
+          <w:szCs w:val="24"/>
+        </w:rPr>
+        <w:t>At 4961.75 milliseconds, having traveled 931 odos, the robot is trying to follow the line but the line position has drifted down to 2.87, much less than 3.5 so the robot is trying to do a left turn to move it more over the center of the line. The current heading is 270 degrees and no line has been detected yet.</w:t>
+      </w:r>
+    </w:p>
+    <w:p>
+      <w:pPr>
+        <w:widowControl w:val="0"/>
+        <w:autoSpaceDE w:val="0"/>
+        <w:autoSpaceDN w:val="0"/>
+        <w:adjustRightInd w:val="0"/>
+        <w:rPr>
+          <w:rFonts w:ascii="Helvetica" w:hAnsi="Helvetica" w:cs="Helvetica"/>
+          <w:szCs w:val="24"/>
+        </w:rPr>
+      </w:pPr>
+    </w:p>
+    <w:p>
+      <w:pPr>
+        <w:widowControl w:val="0"/>
+        <w:autoSpaceDE w:val="0"/>
+        <w:autoSpaceDN w:val="0"/>
+        <w:adjustRightInd w:val="0"/>
+        <w:rPr>
+          <w:rFonts w:ascii="Helvetica" w:hAnsi="Helvetica" w:cs="Helvetica"/>
+          <w:szCs w:val="24"/>
+        </w:rPr>
+      </w:pPr>
+      <w:r>
+        <w:rPr>
+          <w:rFonts w:ascii="Helvetica" w:hAnsi="Helvetica" w:cs="Helvetica"/>
+          <w:szCs w:val="24"/>
+        </w:rPr>
+        <w:t>At 4982.02 milliseconds, having traveled 939 odos and having done a small left turn, we’re back within an acceptable line position (I don’t correct until the line position is less than 3 or greater than 4). Notice that only 19 milliseconds has elapsed between strategy decisions and the robot has travelled only 8 odos (about 0.054 inches).</w:t>
+      </w:r>
+    </w:p>
+    <w:p>
+      <w:pPr>
+        <w:widowControl w:val="0"/>
+        <w:autoSpaceDE w:val="0"/>
+        <w:autoSpaceDN w:val="0"/>
+        <w:adjustRightInd w:val="0"/>
+        <w:rPr>
+          <w:rFonts w:ascii="Helvetica" w:hAnsi="Helvetica" w:cs="Helvetica"/>
+          <w:szCs w:val="24"/>
+        </w:rPr>
+      </w:pPr>
+    </w:p>
+    <w:p>
+      <w:pPr>
+        <w:widowControl w:val="0"/>
+        <w:autoSpaceDE w:val="0"/>
+        <w:autoSpaceDN w:val="0"/>
+        <w:adjustRightInd w:val="0"/>
+        <w:rPr>
+          <w:rFonts w:ascii="Helvetica" w:hAnsi="Helvetica" w:cs="Helvetica"/>
+          <w:szCs w:val="24"/>
+        </w:rPr>
+      </w:pPr>
+      <w:r>
+        <w:rPr>
+          <w:rFonts w:ascii="Helvetica" w:hAnsi="Helvetica" w:cs="Helvetica"/>
+          <w:szCs w:val="24"/>
+        </w:rPr>
+        <w:t>Skipping until 5087.7 milliseconds, we see the robot has still been drifting left a bit (line position is now 2.74 and the yaw is down to 267.32 degrees) but it found the beginning edge of the line at 1005 odos. Normally, I would do a yaw correction but I don’t while I’m in the middle of detecting the end of a line. Given that I just manually placed the robot near a line on a piece of paper to start, this is close to the expected 1029 odos for the beginning of the line. The robot is tilted left a bit so you see the left set of sensor values are at 373 and the center line is still at 1000 while the right ones are still essentially white (152). Note the log says “</w:t>
+      </w:r>
+      <w:r>
+        <w:rPr>
+          <w:rFonts w:ascii="Helvetica" w:hAnsi="Helvetica" w:cs="Helvetica"/>
+          <w:b/>
+          <w:bCs/>
+          <w:szCs w:val="24"/>
+        </w:rPr>
+        <w:t>*</w:t>
+      </w:r>
+      <w:r>
+        <w:rPr>
+          <w:rFonts w:ascii="Helvetica" w:hAnsi="Helvetica" w:cs="Helvetica"/>
+          <w:szCs w:val="24"/>
+        </w:rPr>
+        <w:t>L” meaning it thinks a left turn has been detect while the right sensor says “R” without the asterisk as it hasn’t see the line yet. The robot strategy now changes to FIND_LINE_END.</w:t>
+      </w:r>
+    </w:p>
+    <w:p>
+      <w:pPr>
+        <w:widowControl w:val="0"/>
+        <w:autoSpaceDE w:val="0"/>
+        <w:autoSpaceDN w:val="0"/>
+        <w:adjustRightInd w:val="0"/>
+        <w:rPr>
+          <w:rFonts w:ascii="Helvetica" w:hAnsi="Helvetica" w:cs="Helvetica"/>
+          <w:szCs w:val="24"/>
+        </w:rPr>
+      </w:pPr>
+    </w:p>
+    <w:p>
+      <w:pPr>
+        <w:widowControl w:val="0"/>
+        <w:autoSpaceDE w:val="0"/>
+        <w:autoSpaceDN w:val="0"/>
+        <w:adjustRightInd w:val="0"/>
+        <w:rPr>
+          <w:rFonts w:ascii="Helvetica" w:hAnsi="Helvetica" w:cs="Helvetica"/>
+          <w:szCs w:val="24"/>
+        </w:rPr>
+      </w:pPr>
+      <w:r>
+        <w:rPr>
+          <w:rFonts w:ascii="Helvetica" w:hAnsi="Helvetica" w:cs="Helvetica"/>
+          <w:szCs w:val="24"/>
+        </w:rPr>
+        <w:t>At 5239.12 milliseconds, the robot has found the end of the line at odo 1135. You see at the end of the log line that the line start was at 1001 odos and the end is  1134 and the length is 133 odos. The expectation was 106 odos (0.725 inches), so it’s pretty close. The robot state changes to FOUND_END which is where I would normally make a decision about what to do. For now, the decision is to just stop.</w:t>
+      </w:r>
+    </w:p>
+    <w:p>
+      <w:pPr>
+        <w:widowControl w:val="0"/>
+        <w:autoSpaceDE w:val="0"/>
+        <w:autoSpaceDN w:val="0"/>
+        <w:adjustRightInd w:val="0"/>
+        <w:rPr>
+          <w:rFonts w:ascii="Helvetica" w:hAnsi="Helvetica" w:cs="Helvetica"/>
+          <w:szCs w:val="24"/>
+        </w:rPr>
+      </w:pPr>
+    </w:p>
+    <w:p>
+      <w:pPr>
+        <w:widowControl w:val="0"/>
+        <w:autoSpaceDE w:val="0"/>
+        <w:autoSpaceDN w:val="0"/>
+        <w:adjustRightInd w:val="0"/>
+        <w:rPr>
+          <w:rFonts w:ascii="Helvetica" w:hAnsi="Helvetica" w:cs="Helvetica"/>
+          <w:szCs w:val="24"/>
+        </w:rPr>
+      </w:pPr>
+      <w:r>
+        <w:rPr>
+          <w:rFonts w:ascii="Helvetica" w:hAnsi="Helvetica" w:cs="Helvetica"/>
+          <w:szCs w:val="24"/>
+        </w:rPr>
+        <w:t>At 5260.81 milliseconds I try to stop to robot. I’m at 1159 odos. The outer loop will now keep pinging the sensors until the odometer quits changing so I can see how far the robot goes when told to stop.</w:t>
+      </w:r>
+    </w:p>
+    <w:p>
+      <w:pPr>
+        <w:widowControl w:val="0"/>
+        <w:autoSpaceDE w:val="0"/>
+        <w:autoSpaceDN w:val="0"/>
+        <w:adjustRightInd w:val="0"/>
+        <w:rPr>
+          <w:rFonts w:ascii="Helvetica" w:hAnsi="Helvetica" w:cs="Helvetica"/>
+          <w:szCs w:val="24"/>
+        </w:rPr>
+      </w:pPr>
+    </w:p>
+    <w:p>
+      <w:pPr>
+        <w:widowControl w:val="0"/>
+        <w:autoSpaceDE w:val="0"/>
+        <w:autoSpaceDN w:val="0"/>
+        <w:adjustRightInd w:val="0"/>
+        <w:rPr>
+          <w:rFonts w:ascii="Helvetica" w:hAnsi="Helvetica" w:cs="Helvetica"/>
+          <w:szCs w:val="24"/>
+        </w:rPr>
+      </w:pPr>
+      <w:r>
+        <w:rPr>
+          <w:rFonts w:ascii="Helvetica" w:hAnsi="Helvetica" w:cs="Helvetica"/>
+          <w:szCs w:val="24"/>
+        </w:rPr>
+        <w:t>The line beginning with “==== ==== STATS” is the final stats. We see that the strategy loop was executed 80 times, each loop taking about 17.6 milliseconds (the log is showing usecs instead of ms for the duration). Each strategy loop happens after the robot travels about 0.05 inches (from above). It took 1.41 seconds to travel the 7 inches and then to stop beyond the line. I can even compute the velocity of the robot. I went 1229 odos (8.3572 inches) in 1.411 sec or 5.9 inches per second. Divide by the wheel circumference of 8.152 inches we get 0.73 RPM. </w:t>
+      </w:r>
+    </w:p>
+    <w:p>
+      <w:pPr>
+        <w:widowControl w:val="0"/>
+        <w:autoSpaceDE w:val="0"/>
+        <w:autoSpaceDN w:val="0"/>
+        <w:adjustRightInd w:val="0"/>
+        <w:rPr>
+          <w:rFonts w:ascii="Helvetica" w:hAnsi="Helvetica" w:cs="Helvetica"/>
+          <w:szCs w:val="24"/>
+        </w:rPr>
+      </w:pPr>
+    </w:p>
+    <w:p>
+      <w:pPr>
+        <w:widowControl w:val="0"/>
+        <w:autoSpaceDE w:val="0"/>
+        <w:autoSpaceDN w:val="0"/>
+        <w:adjustRightInd w:val="0"/>
+        <w:rPr>
+          <w:rFonts w:ascii="Helvetica" w:hAnsi="Helvetica" w:cs="Helvetica"/>
+          <w:szCs w:val="24"/>
+        </w:rPr>
+      </w:pPr>
+      <w:r>
+        <w:rPr>
+          <w:rFonts w:ascii="Helvetica" w:hAnsi="Helvetica" w:cs="Helvetica"/>
+          <w:szCs w:val="24"/>
+        </w:rPr>
+        <w:t>Let’s compare that to the speed while in the middle of the loop where a yaw correction is taking place. At 4961 ms we are at odo 931. At 5239 we are at odo 1135. We’ve traveled 204 odos (1.387 in) in 278 ms or 5 inches/second or 0.61 RPM. So doing the yaw correction slowed things down, which is expected because the way I do yaw correction is to stop the robot, do very short right or left turns until the line is nearly centered again, and then go forward again.</w:t>
+      </w:r>
+    </w:p>
+    <w:p>
+      <w:pPr>
+        <w:widowControl w:val="0"/>
+        <w:autoSpaceDE w:val="0"/>
+        <w:autoSpaceDN w:val="0"/>
+        <w:adjustRightInd w:val="0"/>
+        <w:rPr>
+          <w:rFonts w:ascii="Helvetica" w:hAnsi="Helvetica" w:cs="Helvetica"/>
+          <w:szCs w:val="24"/>
+        </w:rPr>
+      </w:pPr>
+    </w:p>
+    <w:p>
+      <w:pPr>
+        <w:widowControl w:val="0"/>
+        <w:autoSpaceDE w:val="0"/>
+        <w:autoSpaceDN w:val="0"/>
+        <w:adjustRightInd w:val="0"/>
+        <w:rPr>
+          <w:rFonts w:ascii="Helvetica" w:hAnsi="Helvetica" w:cs="Helvetica"/>
+          <w:szCs w:val="24"/>
+        </w:rPr>
+      </w:pPr>
+      <w:r>
+        <w:rPr>
+          <w:rFonts w:ascii="Helvetica" w:hAnsi="Helvetica" w:cs="Helvetica"/>
+          <w:szCs w:val="24"/>
+        </w:rPr>
+        <w:t>Looking further at the stats, I see it took on average 1.996 ms to read the IR sensors, and 1.655 ms to read the heading sensor via I2C.</w:t>
+      </w:r>
+    </w:p>
+    <w:p>
+      <w:pPr>
+        <w:widowControl w:val="0"/>
+        <w:autoSpaceDE w:val="0"/>
+        <w:autoSpaceDN w:val="0"/>
+        <w:adjustRightInd w:val="0"/>
+        <w:rPr>
+          <w:rFonts w:ascii="Helvetica" w:hAnsi="Helvetica" w:cs="Helvetica"/>
+          <w:szCs w:val="24"/>
+        </w:rPr>
+      </w:pPr>
+    </w:p>
+    <w:p>
+      <w:pPr>
+        <w:widowControl w:val="0"/>
+        <w:autoSpaceDE w:val="0"/>
+        <w:autoSpaceDN w:val="0"/>
+        <w:adjustRightInd w:val="0"/>
+        <w:rPr>
+          <w:rFonts w:ascii="Helvetica" w:hAnsi="Helvetica" w:cs="Helvetica"/>
+          <w:szCs w:val="24"/>
+        </w:rPr>
+      </w:pPr>
+      <w:r>
+        <w:rPr>
+          <w:rFonts w:ascii="Helvetica" w:hAnsi="Helvetica" w:cs="Helvetica"/>
+          <w:szCs w:val="24"/>
+        </w:rPr>
+        <w:t>The dump continues until the odometer doesn’t change. We tried to stop at 1159 odos but didn’t come to a complete halt until 1297 odos, traveling 138 odos or 0.938 inches. Not exactly stopping on a dime. But that’s not a big bad thing. My sensors are out in front of the robot, and my intent is to do a right or left turn in place to find the line before continuing. It would work best if the line moved more towards the center of the robot when I execute my turn. I may even want to wait stopping until I’m more likely to be nearly centered on the line.</w:t>
+      </w:r>
+    </w:p>
+    <w:p>
+      <w:pPr>
+        <w:widowControl w:val="0"/>
+        <w:autoSpaceDE w:val="0"/>
+        <w:autoSpaceDN w:val="0"/>
+        <w:adjustRightInd w:val="0"/>
+        <w:rPr>
+          <w:rFonts w:ascii="Helvetica" w:hAnsi="Helvetica" w:cs="Helvetica"/>
+          <w:szCs w:val="24"/>
+        </w:rPr>
+      </w:pPr>
+    </w:p>
+    <w:p>
+      <w:pPr>
+        <w:widowControl w:val="0"/>
+        <w:autoSpaceDE w:val="0"/>
+        <w:autoSpaceDN w:val="0"/>
+        <w:adjustRightInd w:val="0"/>
+        <w:rPr>
+          <w:rFonts w:ascii="Helvetica" w:hAnsi="Helvetica" w:cs="Helvetica"/>
+          <w:szCs w:val="24"/>
+        </w:rPr>
+      </w:pPr>
+      <w:r>
+        <w:rPr>
+          <w:rFonts w:ascii="Helvetica" w:hAnsi="Helvetica" w:cs="Helvetica"/>
+          <w:szCs w:val="24"/>
+        </w:rPr>
+        <w:t>TODO</w:t>
+      </w:r>
+    </w:p>
+    <w:p>
+      <w:pPr>
+        <w:widowControl w:val="0"/>
+        <w:autoSpaceDE w:val="0"/>
+        <w:autoSpaceDN w:val="0"/>
+        <w:adjustRightInd w:val="0"/>
+        <w:rPr>
+          <w:rFonts w:ascii="Helvetica" w:hAnsi="Helvetica" w:cs="Helvetica"/>
+          <w:szCs w:val="24"/>
+        </w:rPr>
+      </w:pPr>
+      <w:r>
+        <w:rPr>
+          <w:rFonts w:ascii="Helvetica" w:hAnsi="Helvetica" w:cs="Helvetica"/>
+          <w:szCs w:val="24"/>
+        </w:rPr>
+        <w:t>Even though I only found the left part of the crossing line to start, I need to keep track of if the right part is found while looking for the other side of the line.</w:t>
+      </w:r>
+    </w:p>
+    <w:p>
+      <w:pPr>
+        <w:widowControl w:val="0"/>
+        <w:autoSpaceDE w:val="0"/>
+        <w:autoSpaceDN w:val="0"/>
+        <w:adjustRightInd w:val="0"/>
+        <w:rPr>
+          <w:rFonts w:ascii="Helvetica" w:hAnsi="Helvetica" w:cs="Helvetica"/>
+          <w:szCs w:val="24"/>
+        </w:rPr>
+      </w:pPr>
+    </w:p>
+    <w:p>
+      <w:pPr>
+        <w:widowControl w:val="0"/>
+        <w:autoSpaceDE w:val="0"/>
+        <w:autoSpaceDN w:val="0"/>
+        <w:adjustRightInd w:val="0"/>
+        <w:rPr>
+          <w:rFonts w:ascii="Helvetica" w:hAnsi="Helvetica" w:cs="Helvetica"/>
+          <w:szCs w:val="24"/>
+        </w:rPr>
+      </w:pPr>
+      <w:r>
+        <w:rPr>
+          <w:rFonts w:ascii="Helvetica" w:hAnsi="Helvetica" w:cs="Helvetica"/>
+          <w:szCs w:val="24"/>
+        </w:rPr>
+        <w:t>I need to change my FOUND_END strategy to then decide on the left-most possible turn (i.e. a left turn, continue or a right turn) and execute that turn — this will be a simple left-hand maze solver strategy.</w:t>
+      </w:r>
+    </w:p>
+    <w:p>
+      <w:pPr>
+        <w:widowControl w:val="0"/>
+        <w:autoSpaceDE w:val="0"/>
+        <w:autoSpaceDN w:val="0"/>
+        <w:adjustRightInd w:val="0"/>
+        <w:rPr>
+          <w:rFonts w:ascii="Helvetica" w:hAnsi="Helvetica" w:cs="Helvetica"/>
+          <w:szCs w:val="24"/>
+        </w:rPr>
+      </w:pPr>
+    </w:p>
+    <w:p>
+      <w:pPr>
+        <w:widowControl w:val="0"/>
+        <w:autoSpaceDE w:val="0"/>
+        <w:autoSpaceDN w:val="0"/>
+        <w:adjustRightInd w:val="0"/>
+        <w:rPr>
+          <w:rFonts w:ascii="Helvetica" w:hAnsi="Helvetica" w:cs="Helvetica"/>
+          <w:szCs w:val="24"/>
+        </w:rPr>
+      </w:pPr>
+      <w:r>
+        <w:rPr>
+          <w:rFonts w:ascii="Helvetica" w:hAnsi="Helvetica" w:cs="Helvetica"/>
+          <w:szCs w:val="24"/>
+        </w:rPr>
+        <w:t>I need to detect the end of the maze. Actually, that part is build in there as the end-of-line finder will stop when either it finds the other side of the line or it has traveled a known maximum distance.</w:t>
+      </w:r>
+    </w:p>
+    <w:p>
+      <w:pPr>
+        <w:widowControl w:val="0"/>
+        <w:autoSpaceDE w:val="0"/>
+        <w:autoSpaceDN w:val="0"/>
+        <w:adjustRightInd w:val="0"/>
+        <w:rPr>
+          <w:rFonts w:ascii="Helvetica" w:hAnsi="Helvetica" w:cs="Helvetica"/>
+          <w:szCs w:val="24"/>
+        </w:rPr>
+      </w:pPr>
+    </w:p>
+    <w:p>
+      <w:pPr>
+        <w:widowControl w:val="0"/>
+        <w:autoSpaceDE w:val="0"/>
+        <w:autoSpaceDN w:val="0"/>
+        <w:adjustRightInd w:val="0"/>
+        <w:rPr>
+          <w:rFonts w:ascii="Helvetica" w:hAnsi="Helvetica" w:cs="Helvetica"/>
+          <w:szCs w:val="24"/>
+        </w:rPr>
+      </w:pPr>
+      <w:r>
+        <w:rPr>
+          <w:rFonts w:ascii="Helvetica" w:hAnsi="Helvetica" w:cs="Helvetica"/>
+          <w:szCs w:val="24"/>
+        </w:rPr>
+        <w:t>I need to detect dead ends and execute a 180 degree turn.</w:t>
+      </w:r>
+    </w:p>
+    <w:p>
+      <w:pPr>
+        <w:widowControl w:val="0"/>
+        <w:autoSpaceDE w:val="0"/>
+        <w:autoSpaceDN w:val="0"/>
+        <w:adjustRightInd w:val="0"/>
+        <w:rPr>
+          <w:rFonts w:ascii="Helvetica" w:hAnsi="Helvetica" w:cs="Helvetica"/>
+          <w:szCs w:val="24"/>
+        </w:rPr>
+      </w:pPr>
+    </w:p>
+    <w:p>
+      <w:r>
+        <w:rPr>
+          <w:rFonts w:ascii="Helvetica" w:hAnsi="Helvetica" w:cs="Helvetica"/>
+          <w:szCs w:val="24"/>
+        </w:rPr>
+        <w:t>Actually I plan on using my heading sensor to execute 90 and 180 degree turns — the plan is to turn maybe 80 or 170 degrees regardless of the line sensor and then use the line sensor to complete the turn.</w:t>
+      </w:r>
     </w:p>
     <w:sectPr>
       <w:pgSz w:w="12240" w:h="15840"/>
@@ -1550,6 +3449,30 @@
       <w:szCs w:val="32"/>
     </w:rPr>
   </w:style>
+  <w:style w:type="paragraph" w:styleId="Heading2">
+    <w:name w:val="heading 2"/>
+    <w:basedOn w:val="Normal"/>
+    <w:next w:val="Normal"/>
+    <w:link w:val="Heading2Char"/>
+    <w:uiPriority w:val="9"/>
+    <w:unhideWhenUsed/>
+    <w:qFormat/>
+    <w:rsid w:val="008F6759"/>
+    <w:pPr>
+      <w:keepNext/>
+      <w:keepLines/>
+      <w:spacing w:before="200"/>
+      <w:outlineLvl w:val="1"/>
+    </w:pPr>
+    <w:rPr>
+      <w:rFonts w:asciiTheme="majorHAnsi" w:eastAsiaTheme="majorEastAsia" w:hAnsiTheme="majorHAnsi" w:cstheme="majorBidi"/>
+      <w:b/>
+      <w:bCs/>
+      <w:color w:val="4F81BD" w:themeColor="accent1"/>
+      <w:sz w:val="26"/>
+      <w:szCs w:val="26"/>
+    </w:rPr>
+  </w:style>
   <w:style w:type="character" w:default="1" w:styleId="DefaultParagraphFont">
     <w:name w:val="Default Paragraph Font"/>
     <w:semiHidden/>
@@ -1648,6 +3571,21 @@
     <w:rPr>
       <w:rFonts w:ascii="Courier New" w:hAnsi="Courier New"/>
       <w:sz w:val="20"/>
+    </w:rPr>
+  </w:style>
+  <w:style w:type="character" w:customStyle="1" w:styleId="Heading2Char">
+    <w:name w:val="Heading 2 Char"/>
+    <w:basedOn w:val="DefaultParagraphFont"/>
+    <w:link w:val="Heading2"/>
+    <w:uiPriority w:val="9"/>
+    <w:rsid w:val="008F6759"/>
+    <w:rPr>
+      <w:rFonts w:asciiTheme="majorHAnsi" w:eastAsiaTheme="majorEastAsia" w:hAnsiTheme="majorHAnsi" w:cstheme="majorBidi"/>
+      <w:b/>
+      <w:bCs/>
+      <w:color w:val="4F81BD" w:themeColor="accent1"/>
+      <w:sz w:val="26"/>
+      <w:szCs w:val="26"/>
     </w:rPr>
   </w:style>
 </w:styles>

</xml_diff>

<commit_message>
ControllerWithTimer.ino * Remove threading includes
Strategy.h
* Add strategy to sample the left/right endpoing sensors while walking over a line, and the center sensor(s) while trying to stop after detecting the other side of the line.
</commit_message>
<xml_diff>
--- a/ArduinoConroller/Docs/Donna.docx
+++ b/ArduinoConroller/Docs/Donna.docx
@@ -36,7 +36,11 @@
         <w:t>8.152</w:t>
       </w:r>
       <w:r>
-        <w:t xml:space="preserve"> / 1200 = </w:t>
+        <w:t xml:space="preserve"> / 1200 </w:t>
+      </w:r>
+      <w:proofErr w:type="gramStart"/>
+      <w:r>
+        <w:t xml:space="preserve">= </w:t>
       </w:r>
       <w:r>
         <w:t xml:space="preserve"> 0.</w:t>
@@ -44,6 +48,7 @@
       <w:r>
         <w:t>0068</w:t>
       </w:r>
+      <w:proofErr w:type="gramEnd"/>
       <w:r>
         <w:t xml:space="preserve"> inches </w:t>
       </w:r>
@@ -90,7 +95,25 @@
           <w:color w:val="000000"/>
           <w:sz w:val="20"/>
         </w:rPr>
-        <w:t>fc81b4e..3277a91</w:t>
+        <w:t>fc81b4e</w:t>
+      </w:r>
+      <w:proofErr w:type="gramStart"/>
+      <w:r>
+        <w:rPr>
+          <w:rFonts w:ascii="Monaco" w:hAnsi="Monaco" w:cs="Monaco"/>
+          <w:color w:val="000000"/>
+          <w:sz w:val="20"/>
+        </w:rPr>
+        <w:t>..</w:t>
+      </w:r>
+      <w:proofErr w:type="gramEnd"/>
+      <w:r>
+        <w:rPr>
+          <w:rFonts w:ascii="Monaco" w:hAnsi="Monaco" w:cs="Monaco"/>
+          <w:color w:val="000000"/>
+          <w:sz w:val="20"/>
+        </w:rPr>
+        <w:t>3277a91</w:t>
       </w:r>
     </w:p>
     <w:p>
@@ -152,15 +175,31 @@
         <w:pStyle w:val="code"/>
       </w:pPr>
       <w:r>
-        <w:t>*[Odo:2] Position: 3155   L 23 23 23 761 140 23 3 23 R, YAW: 261.94</w:t>
-      </w:r>
-    </w:p>
-    <w:p>
-      <w:pPr>
-        <w:pStyle w:val="code"/>
-      </w:pPr>
-      <w:r>
-        <w:t>[Odo:2] +++ FOLLOW_LINE</w:t>
+        <w:t>*[Odo</w:t>
+      </w:r>
+      <w:proofErr w:type="gramStart"/>
+      <w:r>
+        <w:t>:2</w:t>
+      </w:r>
+      <w:proofErr w:type="gramEnd"/>
+      <w:r>
+        <w:t>] Position: 3155   L 23 23 23 761 140 23 3 23 R, YAW: 261.94</w:t>
+      </w:r>
+    </w:p>
+    <w:p>
+      <w:pPr>
+        <w:pStyle w:val="code"/>
+      </w:pPr>
+      <w:r>
+        <w:t>[Odo</w:t>
+      </w:r>
+      <w:proofErr w:type="gramStart"/>
+      <w:r>
+        <w:t>:2</w:t>
+      </w:r>
+      <w:proofErr w:type="gramEnd"/>
+      <w:r>
+        <w:t>] +++ FOLLOW_LINE</w:t>
       </w:r>
     </w:p>
     <w:p>
@@ -184,15 +223,31 @@
         <w:pStyle w:val="code"/>
       </w:pPr>
       <w:r>
-        <w:t>*[Odo:10] Position: 3155   L 23 23 23 761 140 23 3 23 R, YAW: 261.94</w:t>
-      </w:r>
-    </w:p>
-    <w:p>
-      <w:pPr>
-        <w:pStyle w:val="code"/>
-      </w:pPr>
-      <w:r>
-        <w:t>[Odo:10] +++ FOLLOW_LINE</w:t>
+        <w:t>*[Odo</w:t>
+      </w:r>
+      <w:proofErr w:type="gramStart"/>
+      <w:r>
+        <w:t>:10</w:t>
+      </w:r>
+      <w:proofErr w:type="gramEnd"/>
+      <w:r>
+        <w:t>] Position: 3155   L 23 23 23 761 140 23 3 23 R, YAW: 261.94</w:t>
+      </w:r>
+    </w:p>
+    <w:p>
+      <w:pPr>
+        <w:pStyle w:val="code"/>
+      </w:pPr>
+      <w:r>
+        <w:t>[Odo</w:t>
+      </w:r>
+      <w:proofErr w:type="gramStart"/>
+      <w:r>
+        <w:t>:10</w:t>
+      </w:r>
+      <w:proofErr w:type="gramEnd"/>
+      <w:r>
+        <w:t>] +++ FOLLOW_LINE</w:t>
       </w:r>
     </w:p>
     <w:p>
@@ -216,15 +271,31 @@
         <w:pStyle w:val="code"/>
       </w:pPr>
       <w:r>
-        <w:t>*[Odo:23] Position: 3155   L 23 23 23 761 140 23 3 23 R, YAW: 261.94</w:t>
-      </w:r>
-    </w:p>
-    <w:p>
-      <w:pPr>
-        <w:pStyle w:val="code"/>
-      </w:pPr>
-      <w:r>
-        <w:t>[Odo:24] +++ FOLLOW_LINE</w:t>
+        <w:t>*[Odo</w:t>
+      </w:r>
+      <w:proofErr w:type="gramStart"/>
+      <w:r>
+        <w:t>:23</w:t>
+      </w:r>
+      <w:proofErr w:type="gramEnd"/>
+      <w:r>
+        <w:t>] Position: 3155   L 23 23 23 761 140 23 3 23 R, YAW: 261.94</w:t>
+      </w:r>
+    </w:p>
+    <w:p>
+      <w:pPr>
+        <w:pStyle w:val="code"/>
+      </w:pPr>
+      <w:r>
+        <w:t>[Odo</w:t>
+      </w:r>
+      <w:proofErr w:type="gramStart"/>
+      <w:r>
+        <w:t>:24</w:t>
+      </w:r>
+      <w:proofErr w:type="gramEnd"/>
+      <w:r>
+        <w:t>] +++ FOLLOW_LINE</w:t>
       </w:r>
     </w:p>
     <w:p>
@@ -255,15 +326,31 @@
         <w:pStyle w:val="code"/>
       </w:pPr>
       <w:r>
-        <w:t>*[Odo:1888] Position: 2804   L 1000 861 658 436 300 258 350 658 R, YAW: 265.37</w:t>
-      </w:r>
-    </w:p>
-    <w:p>
-      <w:pPr>
-        <w:pStyle w:val="code"/>
-      </w:pPr>
-      <w:r>
-        <w:t>[Odo:1892] +++ FOLLOW_LINE</w:t>
+        <w:t>*[Odo</w:t>
+      </w:r>
+      <w:proofErr w:type="gramStart"/>
+      <w:r>
+        <w:t>:1888</w:t>
+      </w:r>
+      <w:proofErr w:type="gramEnd"/>
+      <w:r>
+        <w:t>] Position: 2804   L 1000 861 658 436 300 258 350 658 R, YAW: 265.37</w:t>
+      </w:r>
+    </w:p>
+    <w:p>
+      <w:pPr>
+        <w:pStyle w:val="code"/>
+      </w:pPr>
+      <w:r>
+        <w:t>[Odo</w:t>
+      </w:r>
+      <w:proofErr w:type="gramStart"/>
+      <w:r>
+        <w:t>:1892</w:t>
+      </w:r>
+      <w:proofErr w:type="gramEnd"/>
+      <w:r>
+        <w:t>] +++ FOLLOW_LINE</w:t>
       </w:r>
     </w:p>
     <w:p>
@@ -279,277 +366,557 @@
         <w:pStyle w:val="code"/>
       </w:pPr>
       <w:r>
-        <w:t>*[Odo:1932] Position: 2804   L 1000 861 658 436 300 258 350 658 R, YAW: 265.37</w:t>
-      </w:r>
-    </w:p>
-    <w:p>
-      <w:pPr>
-        <w:pStyle w:val="code"/>
-      </w:pPr>
-      <w:r>
-        <w:t>[Odo:1935] +++ FOLLOW_LINE_END</w:t>
-      </w:r>
-    </w:p>
-    <w:p>
-      <w:pPr>
-        <w:pStyle w:val="code"/>
-      </w:pPr>
-      <w:r>
-        <w:t>*[Odo:1963] Position: 2804   L 1000 861 658 436 300 258 350 658 R, YAW: 265.37</w:t>
-      </w:r>
-    </w:p>
-    <w:p>
-      <w:pPr>
-        <w:pStyle w:val="code"/>
-      </w:pPr>
-      <w:r>
-        <w:t>[Odo:1967] +++ FOLLOW_LINE_END</w:t>
-      </w:r>
-    </w:p>
-    <w:p>
-      <w:pPr>
-        <w:pStyle w:val="code"/>
-      </w:pPr>
-      <w:r>
-        <w:t>*[Odo:1998] Position: 2804   L 1000 861 658 436 300 258 350 658 R, YAW: 265.37</w:t>
-      </w:r>
-    </w:p>
-    <w:p>
-      <w:pPr>
-        <w:pStyle w:val="code"/>
-      </w:pPr>
-      <w:r>
-        <w:t>[Odo:2002] +++ FOLLOW_LINE_END</w:t>
-      </w:r>
-    </w:p>
-    <w:p>
-      <w:pPr>
-        <w:pStyle w:val="code"/>
-      </w:pPr>
-      <w:r>
-        <w:t>*[Odo:2031] Position: 2804   L 1000 861 658 436 300 258 350 658 R, YAW: 265.37</w:t>
-      </w:r>
-    </w:p>
-    <w:p>
-      <w:pPr>
-        <w:pStyle w:val="code"/>
-      </w:pPr>
-      <w:r>
-        <w:t>[Odo:2035] +++ FOLLOW_LINE_END</w:t>
-      </w:r>
-    </w:p>
-    <w:p>
-      <w:pPr>
-        <w:pStyle w:val="code"/>
-      </w:pPr>
-      <w:r>
-        <w:t>*[Odo:2066] Position: 2804   L 1000 861 658 436 300 258 350 658 R, YAW: 265.37</w:t>
-      </w:r>
-    </w:p>
-    <w:p>
-      <w:pPr>
-        <w:pStyle w:val="code"/>
-      </w:pPr>
-      <w:r>
-        <w:t>[Odo:2072] +++ FOLLOW_LINE_END</w:t>
-      </w:r>
-    </w:p>
-    <w:p>
-      <w:pPr>
-        <w:pStyle w:val="code"/>
-      </w:pPr>
-      <w:r>
-        <w:t>*[Odo:2098] Position: 2804   L 1000 861 658 436 300 258 350 658 R, YAW: 265.37</w:t>
-      </w:r>
-    </w:p>
-    <w:p>
-      <w:pPr>
-        <w:pStyle w:val="code"/>
-      </w:pPr>
-      <w:r>
-        <w:t>[Odo:2102] +++ FOLLOW_LINE_END</w:t>
-      </w:r>
-    </w:p>
-    <w:p>
-      <w:pPr>
-        <w:pStyle w:val="code"/>
-      </w:pPr>
-      <w:r>
-        <w:t>*[Odo:2132] Position: 2804   L 1000 861 658 436 300 258 350 658 R, YAW: 265.37</w:t>
-      </w:r>
-    </w:p>
-    <w:p>
-      <w:pPr>
-        <w:pStyle w:val="code"/>
-      </w:pPr>
-      <w:r>
-        <w:t>[Odo:2136] +++ FOUND_END</w:t>
-      </w:r>
-    </w:p>
-    <w:p>
-      <w:pPr>
-        <w:pStyle w:val="code"/>
-      </w:pPr>
-      <w:r>
-        <w:t>*[Odo:2161] Position: 2804   L 1000 861 658 436 300 258 350 658 R, YAW: 265.37</w:t>
-      </w:r>
-    </w:p>
-    <w:p>
-      <w:pPr>
-        <w:pStyle w:val="code"/>
-      </w:pPr>
-      <w:r>
-        <w:t>[Odo:2165] +++ FOUND_END</w:t>
-      </w:r>
-    </w:p>
-    <w:p>
-      <w:pPr>
-        <w:pStyle w:val="code"/>
-      </w:pPr>
-      <w:r>
-        <w:t>*[Odo:2188] Position: 0   L 0 0 0 8 0 0 0 0 R, YAW: 265.87</w:t>
-      </w:r>
-    </w:p>
-    <w:p>
-      <w:pPr>
-        <w:pStyle w:val="code"/>
-      </w:pPr>
-      <w:r>
-        <w:t>[Odo:2189] +++ FOUND_END</w:t>
-      </w:r>
-    </w:p>
-    <w:p>
-      <w:pPr>
-        <w:pStyle w:val="code"/>
-      </w:pPr>
-      <w:r>
-        <w:t>*[Odo:2204] Position: 0   L 0 0 0 8 0 0 0 0 R, YAW: 265.87</w:t>
-      </w:r>
-    </w:p>
-    <w:p>
-      <w:pPr>
-        <w:pStyle w:val="code"/>
-      </w:pPr>
-      <w:r>
-        <w:t>[Odo:2205] +++ FOUND_END</w:t>
-      </w:r>
-    </w:p>
-    <w:p>
-      <w:pPr>
-        <w:pStyle w:val="code"/>
-      </w:pPr>
-      <w:r>
-        <w:t>*[Odo:2218] Position: 0   L 0 0 0 8 0 0 0 0 R, YAW: 265.87</w:t>
-      </w:r>
-    </w:p>
-    <w:p>
-      <w:pPr>
-        <w:pStyle w:val="code"/>
-      </w:pPr>
-      <w:r>
-        <w:t>[Odo:2220] +++ FOUND_END</w:t>
-      </w:r>
-    </w:p>
-    <w:p>
-      <w:pPr>
-        <w:pStyle w:val="code"/>
-      </w:pPr>
-      <w:r>
-        <w:t>*[Odo:2231] Position: 0   L 0 0 0 8 0 0 0 0 R, YAW: 265.87</w:t>
-      </w:r>
-    </w:p>
-    <w:p>
-      <w:pPr>
-        <w:pStyle w:val="code"/>
-      </w:pPr>
-      <w:r>
-        <w:t>[Odo:2232] +++ FOUND_END</w:t>
-      </w:r>
-    </w:p>
-    <w:p>
-      <w:pPr>
-        <w:pStyle w:val="code"/>
-      </w:pPr>
-      <w:r>
-        <w:t>*[Odo:2239] Position: 0   L 0 0 0 8 0 0 0 0 R, YAW: 265.87</w:t>
-      </w:r>
-    </w:p>
-    <w:p>
-      <w:pPr>
-        <w:pStyle w:val="code"/>
-      </w:pPr>
-      <w:r>
-        <w:t>[Odo:2239] +++ FOUND_END</w:t>
-      </w:r>
-    </w:p>
-    <w:p>
-      <w:pPr>
-        <w:pStyle w:val="code"/>
-      </w:pPr>
-      <w:r>
-        <w:t>*[Odo:2245] Position: 0   L 0 0 0 8 0 0 0 0 R, YAW: 265.87</w:t>
-      </w:r>
-    </w:p>
-    <w:p>
-      <w:pPr>
-        <w:pStyle w:val="code"/>
-      </w:pPr>
-      <w:r>
-        <w:t>[Odo:2245] +++ FOUND_END</w:t>
-      </w:r>
-    </w:p>
-    <w:p>
-      <w:pPr>
-        <w:pStyle w:val="code"/>
-      </w:pPr>
-      <w:r>
-        <w:t>*[Odo:2249] Position: 0   L 0 0 0 8 0 0 0 0 R, YAW: 265.87</w:t>
-      </w:r>
-    </w:p>
-    <w:p>
-      <w:pPr>
-        <w:pStyle w:val="code"/>
-      </w:pPr>
-      <w:r>
-        <w:t>[Odo:2250] +++ FOUND_END</w:t>
-      </w:r>
-    </w:p>
-    <w:p>
-      <w:pPr>
-        <w:pStyle w:val="code"/>
-      </w:pPr>
-      <w:r>
-        <w:t>*[Odo:2252] Position: 0   L 0 0 0 8 0 0 0 0 R, YAW: 265.87</w:t>
-      </w:r>
-    </w:p>
-    <w:p>
-      <w:pPr>
-        <w:pStyle w:val="code"/>
-      </w:pPr>
-      <w:r>
-        <w:t>[Odo:2252] +++ FOUND_END</w:t>
-      </w:r>
-    </w:p>
-    <w:p>
-      <w:pPr>
-        <w:pStyle w:val="code"/>
-      </w:pPr>
-      <w:r>
-        <w:t>*[Odo:2253] Position: 0   L 0 0 0 8 0 0 0 0 R, YAW: 265.87</w:t>
-      </w:r>
-    </w:p>
-    <w:p>
-      <w:pPr>
-        <w:pStyle w:val="code"/>
-      </w:pPr>
-      <w:r>
-        <w:t>[Odo:2253] +++ FOUND_END</w:t>
+        <w:t>*[Odo</w:t>
+      </w:r>
+      <w:proofErr w:type="gramStart"/>
+      <w:r>
+        <w:t>:1932</w:t>
+      </w:r>
+      <w:proofErr w:type="gramEnd"/>
+      <w:r>
+        <w:t>] Position: 2804   L 1000 861 658 436 300 258 350 658 R, YAW: 265.37</w:t>
+      </w:r>
+    </w:p>
+    <w:p>
+      <w:pPr>
+        <w:pStyle w:val="code"/>
+      </w:pPr>
+      <w:r>
+        <w:t>[Odo</w:t>
+      </w:r>
+      <w:proofErr w:type="gramStart"/>
+      <w:r>
+        <w:t>:1935</w:t>
+      </w:r>
+      <w:proofErr w:type="gramEnd"/>
+      <w:r>
+        <w:t>] +++ FOLLOW_LINE_END</w:t>
+      </w:r>
+    </w:p>
+    <w:p>
+      <w:pPr>
+        <w:pStyle w:val="code"/>
+      </w:pPr>
+      <w:r>
+        <w:t>*[Odo</w:t>
+      </w:r>
+      <w:proofErr w:type="gramStart"/>
+      <w:r>
+        <w:t>:1963</w:t>
+      </w:r>
+      <w:proofErr w:type="gramEnd"/>
+      <w:r>
+        <w:t>] Position: 2804   L 1000 861 658 436 300 258 350 658 R, YAW: 265.37</w:t>
+      </w:r>
+    </w:p>
+    <w:p>
+      <w:pPr>
+        <w:pStyle w:val="code"/>
+      </w:pPr>
+      <w:r>
+        <w:t>[Odo</w:t>
+      </w:r>
+      <w:proofErr w:type="gramStart"/>
+      <w:r>
+        <w:t>:1967</w:t>
+      </w:r>
+      <w:proofErr w:type="gramEnd"/>
+      <w:r>
+        <w:t>] +++ FOLLOW_LINE_END</w:t>
+      </w:r>
+    </w:p>
+    <w:p>
+      <w:pPr>
+        <w:pStyle w:val="code"/>
+      </w:pPr>
+      <w:r>
+        <w:t>*[Odo</w:t>
+      </w:r>
+      <w:proofErr w:type="gramStart"/>
+      <w:r>
+        <w:t>:1998</w:t>
+      </w:r>
+      <w:proofErr w:type="gramEnd"/>
+      <w:r>
+        <w:t>] Position: 2804   L 1000 861 658 436 300 258 350 658 R, YAW: 265.37</w:t>
+      </w:r>
+    </w:p>
+    <w:p>
+      <w:pPr>
+        <w:pStyle w:val="code"/>
+      </w:pPr>
+      <w:r>
+        <w:t>[Odo</w:t>
+      </w:r>
+      <w:proofErr w:type="gramStart"/>
+      <w:r>
+        <w:t>:2002</w:t>
+      </w:r>
+      <w:proofErr w:type="gramEnd"/>
+      <w:r>
+        <w:t>] +++ FOLLOW_LINE_END</w:t>
+      </w:r>
+    </w:p>
+    <w:p>
+      <w:pPr>
+        <w:pStyle w:val="code"/>
+      </w:pPr>
+      <w:r>
+        <w:t>*[Odo</w:t>
+      </w:r>
+      <w:proofErr w:type="gramStart"/>
+      <w:r>
+        <w:t>:2031</w:t>
+      </w:r>
+      <w:proofErr w:type="gramEnd"/>
+      <w:r>
+        <w:t>] Position: 2804   L 1000 861 658 436 300 258 350 658 R, YAW: 265.37</w:t>
+      </w:r>
+    </w:p>
+    <w:p>
+      <w:pPr>
+        <w:pStyle w:val="code"/>
+      </w:pPr>
+      <w:r>
+        <w:t>[Odo</w:t>
+      </w:r>
+      <w:proofErr w:type="gramStart"/>
+      <w:r>
+        <w:t>:2035</w:t>
+      </w:r>
+      <w:proofErr w:type="gramEnd"/>
+      <w:r>
+        <w:t>] +++ FOLLOW_LINE_END</w:t>
+      </w:r>
+    </w:p>
+    <w:p>
+      <w:pPr>
+        <w:pStyle w:val="code"/>
+      </w:pPr>
+      <w:r>
+        <w:t>*[Odo</w:t>
+      </w:r>
+      <w:proofErr w:type="gramStart"/>
+      <w:r>
+        <w:t>:2066</w:t>
+      </w:r>
+      <w:proofErr w:type="gramEnd"/>
+      <w:r>
+        <w:t>] Position: 2804   L 1000 861 658 436 300 258 350 658 R, YAW: 265.37</w:t>
+      </w:r>
+    </w:p>
+    <w:p>
+      <w:pPr>
+        <w:pStyle w:val="code"/>
+      </w:pPr>
+      <w:r>
+        <w:t>[Odo</w:t>
+      </w:r>
+      <w:proofErr w:type="gramStart"/>
+      <w:r>
+        <w:t>:2072</w:t>
+      </w:r>
+      <w:proofErr w:type="gramEnd"/>
+      <w:r>
+        <w:t>] +++ FOLLOW_LINE_END</w:t>
+      </w:r>
+    </w:p>
+    <w:p>
+      <w:pPr>
+        <w:pStyle w:val="code"/>
+      </w:pPr>
+      <w:r>
+        <w:t>*[Odo</w:t>
+      </w:r>
+      <w:proofErr w:type="gramStart"/>
+      <w:r>
+        <w:t>:2098</w:t>
+      </w:r>
+      <w:proofErr w:type="gramEnd"/>
+      <w:r>
+        <w:t>] Position: 2804   L 1000 861 658 436 300 258 350 658 R, YAW: 265.37</w:t>
+      </w:r>
+    </w:p>
+    <w:p>
+      <w:pPr>
+        <w:pStyle w:val="code"/>
+      </w:pPr>
+      <w:r>
+        <w:t>[Odo</w:t>
+      </w:r>
+      <w:proofErr w:type="gramStart"/>
+      <w:r>
+        <w:t>:2102</w:t>
+      </w:r>
+      <w:proofErr w:type="gramEnd"/>
+      <w:r>
+        <w:t>] +++ FOLLOW_LINE_END</w:t>
+      </w:r>
+    </w:p>
+    <w:p>
+      <w:pPr>
+        <w:pStyle w:val="code"/>
+      </w:pPr>
+      <w:r>
+        <w:t>*[Odo</w:t>
+      </w:r>
+      <w:proofErr w:type="gramStart"/>
+      <w:r>
+        <w:t>:2132</w:t>
+      </w:r>
+      <w:proofErr w:type="gramEnd"/>
+      <w:r>
+        <w:t>] Position: 2804   L 1000 861 658 436 300 258 350 658 R, YAW: 265.37</w:t>
+      </w:r>
+    </w:p>
+    <w:p>
+      <w:pPr>
+        <w:pStyle w:val="code"/>
+      </w:pPr>
+      <w:r>
+        <w:t>[Odo</w:t>
+      </w:r>
+      <w:proofErr w:type="gramStart"/>
+      <w:r>
+        <w:t>:2136</w:t>
+      </w:r>
+      <w:proofErr w:type="gramEnd"/>
+      <w:r>
+        <w:t>] +++ FOUND_END</w:t>
+      </w:r>
+    </w:p>
+    <w:p>
+      <w:pPr>
+        <w:pStyle w:val="code"/>
+      </w:pPr>
+      <w:r>
+        <w:t>*[Odo</w:t>
+      </w:r>
+      <w:proofErr w:type="gramStart"/>
+      <w:r>
+        <w:t>:2161</w:t>
+      </w:r>
+      <w:proofErr w:type="gramEnd"/>
+      <w:r>
+        <w:t>] Position: 2804   L 1000 861 658 436 300 258 350 658 R, YAW: 265.37</w:t>
+      </w:r>
+    </w:p>
+    <w:p>
+      <w:pPr>
+        <w:pStyle w:val="code"/>
+      </w:pPr>
+      <w:r>
+        <w:t>[Odo</w:t>
+      </w:r>
+      <w:proofErr w:type="gramStart"/>
+      <w:r>
+        <w:t>:2165</w:t>
+      </w:r>
+      <w:proofErr w:type="gramEnd"/>
+      <w:r>
+        <w:t>] +++ FOUND_END</w:t>
+      </w:r>
+    </w:p>
+    <w:p>
+      <w:pPr>
+        <w:pStyle w:val="code"/>
+      </w:pPr>
+      <w:r>
+        <w:t>*[Odo</w:t>
+      </w:r>
+      <w:proofErr w:type="gramStart"/>
+      <w:r>
+        <w:t>:2188</w:t>
+      </w:r>
+      <w:proofErr w:type="gramEnd"/>
+      <w:r>
+        <w:t>] Position: 0   L 0 0 0 8 0 0 0 0 R, YAW: 265.87</w:t>
+      </w:r>
+    </w:p>
+    <w:p>
+      <w:pPr>
+        <w:pStyle w:val="code"/>
+      </w:pPr>
+      <w:r>
+        <w:t>[Odo</w:t>
+      </w:r>
+      <w:proofErr w:type="gramStart"/>
+      <w:r>
+        <w:t>:2189</w:t>
+      </w:r>
+      <w:proofErr w:type="gramEnd"/>
+      <w:r>
+        <w:t>] +++ FOUND_END</w:t>
+      </w:r>
+    </w:p>
+    <w:p>
+      <w:pPr>
+        <w:pStyle w:val="code"/>
+      </w:pPr>
+      <w:r>
+        <w:t>*[Odo</w:t>
+      </w:r>
+      <w:proofErr w:type="gramStart"/>
+      <w:r>
+        <w:t>:2204</w:t>
+      </w:r>
+      <w:proofErr w:type="gramEnd"/>
+      <w:r>
+        <w:t>] Position: 0   L 0 0 0 8 0 0 0 0 R, YAW: 265.87</w:t>
+      </w:r>
+    </w:p>
+    <w:p>
+      <w:pPr>
+        <w:pStyle w:val="code"/>
+      </w:pPr>
+      <w:r>
+        <w:t>[Odo</w:t>
+      </w:r>
+      <w:proofErr w:type="gramStart"/>
+      <w:r>
+        <w:t>:2205</w:t>
+      </w:r>
+      <w:proofErr w:type="gramEnd"/>
+      <w:r>
+        <w:t>] +++ FOUND_END</w:t>
+      </w:r>
+    </w:p>
+    <w:p>
+      <w:pPr>
+        <w:pStyle w:val="code"/>
+      </w:pPr>
+      <w:r>
+        <w:t>*[Odo</w:t>
+      </w:r>
+      <w:proofErr w:type="gramStart"/>
+      <w:r>
+        <w:t>:2218</w:t>
+      </w:r>
+      <w:proofErr w:type="gramEnd"/>
+      <w:r>
+        <w:t>] Position: 0   L 0 0 0 8 0 0 0 0 R, YAW: 265.87</w:t>
+      </w:r>
+    </w:p>
+    <w:p>
+      <w:pPr>
+        <w:pStyle w:val="code"/>
+      </w:pPr>
+      <w:r>
+        <w:t>[Odo</w:t>
+      </w:r>
+      <w:proofErr w:type="gramStart"/>
+      <w:r>
+        <w:t>:2220</w:t>
+      </w:r>
+      <w:proofErr w:type="gramEnd"/>
+      <w:r>
+        <w:t>] +++ FOUND_END</w:t>
+      </w:r>
+    </w:p>
+    <w:p>
+      <w:pPr>
+        <w:pStyle w:val="code"/>
+      </w:pPr>
+      <w:r>
+        <w:t>*[Odo</w:t>
+      </w:r>
+      <w:proofErr w:type="gramStart"/>
+      <w:r>
+        <w:t>:2231</w:t>
+      </w:r>
+      <w:proofErr w:type="gramEnd"/>
+      <w:r>
+        <w:t>] Position: 0   L 0 0 0 8 0 0 0 0 R, YAW: 265.87</w:t>
+      </w:r>
+    </w:p>
+    <w:p>
+      <w:pPr>
+        <w:pStyle w:val="code"/>
+      </w:pPr>
+      <w:r>
+        <w:t>[Odo</w:t>
+      </w:r>
+      <w:proofErr w:type="gramStart"/>
+      <w:r>
+        <w:t>:2232</w:t>
+      </w:r>
+      <w:proofErr w:type="gramEnd"/>
+      <w:r>
+        <w:t>] +++ FOUND_END</w:t>
+      </w:r>
+    </w:p>
+    <w:p>
+      <w:pPr>
+        <w:pStyle w:val="code"/>
+      </w:pPr>
+      <w:r>
+        <w:t>*[Odo</w:t>
+      </w:r>
+      <w:proofErr w:type="gramStart"/>
+      <w:r>
+        <w:t>:2239</w:t>
+      </w:r>
+      <w:proofErr w:type="gramEnd"/>
+      <w:r>
+        <w:t>] Position: 0   L 0 0 0 8 0 0 0 0 R, YAW: 265.87</w:t>
+      </w:r>
+    </w:p>
+    <w:p>
+      <w:pPr>
+        <w:pStyle w:val="code"/>
+      </w:pPr>
+      <w:r>
+        <w:t>[Odo</w:t>
+      </w:r>
+      <w:proofErr w:type="gramStart"/>
+      <w:r>
+        <w:t>:2239</w:t>
+      </w:r>
+      <w:proofErr w:type="gramEnd"/>
+      <w:r>
+        <w:t>] +++ FOUND_END</w:t>
+      </w:r>
+    </w:p>
+    <w:p>
+      <w:pPr>
+        <w:pStyle w:val="code"/>
+      </w:pPr>
+      <w:r>
+        <w:t>*[Odo</w:t>
+      </w:r>
+      <w:proofErr w:type="gramStart"/>
+      <w:r>
+        <w:t>:2245</w:t>
+      </w:r>
+      <w:proofErr w:type="gramEnd"/>
+      <w:r>
+        <w:t>] Position: 0   L 0 0 0 8 0 0 0 0 R, YAW: 265.87</w:t>
+      </w:r>
+    </w:p>
+    <w:p>
+      <w:pPr>
+        <w:pStyle w:val="code"/>
+      </w:pPr>
+      <w:r>
+        <w:t>[Odo</w:t>
+      </w:r>
+      <w:proofErr w:type="gramStart"/>
+      <w:r>
+        <w:t>:2245</w:t>
+      </w:r>
+      <w:proofErr w:type="gramEnd"/>
+      <w:r>
+        <w:t>] +++ FOUND_END</w:t>
+      </w:r>
+    </w:p>
+    <w:p>
+      <w:pPr>
+        <w:pStyle w:val="code"/>
+      </w:pPr>
+      <w:r>
+        <w:t>*[Odo</w:t>
+      </w:r>
+      <w:proofErr w:type="gramStart"/>
+      <w:r>
+        <w:t>:2249</w:t>
+      </w:r>
+      <w:proofErr w:type="gramEnd"/>
+      <w:r>
+        <w:t>] Position: 0   L 0 0 0 8 0 0 0 0 R, YAW: 265.87</w:t>
+      </w:r>
+    </w:p>
+    <w:p>
+      <w:pPr>
+        <w:pStyle w:val="code"/>
+      </w:pPr>
+      <w:r>
+        <w:t>[Odo</w:t>
+      </w:r>
+      <w:proofErr w:type="gramStart"/>
+      <w:r>
+        <w:t>:2250</w:t>
+      </w:r>
+      <w:proofErr w:type="gramEnd"/>
+      <w:r>
+        <w:t>] +++ FOUND_END</w:t>
+      </w:r>
+    </w:p>
+    <w:p>
+      <w:pPr>
+        <w:pStyle w:val="code"/>
+      </w:pPr>
+      <w:r>
+        <w:t>*[Odo</w:t>
+      </w:r>
+      <w:proofErr w:type="gramStart"/>
+      <w:r>
+        <w:t>:2252</w:t>
+      </w:r>
+      <w:proofErr w:type="gramEnd"/>
+      <w:r>
+        <w:t>] Position: 0   L 0 0 0 8 0 0 0 0 R, YAW: 265.87</w:t>
+      </w:r>
+    </w:p>
+    <w:p>
+      <w:pPr>
+        <w:pStyle w:val="code"/>
+      </w:pPr>
+      <w:r>
+        <w:t>[Odo</w:t>
+      </w:r>
+      <w:proofErr w:type="gramStart"/>
+      <w:r>
+        <w:t>:2252</w:t>
+      </w:r>
+      <w:proofErr w:type="gramEnd"/>
+      <w:r>
+        <w:t>] +++ FOUND_END</w:t>
+      </w:r>
+    </w:p>
+    <w:p>
+      <w:pPr>
+        <w:pStyle w:val="code"/>
+      </w:pPr>
+      <w:r>
+        <w:t>*[Odo</w:t>
+      </w:r>
+      <w:proofErr w:type="gramStart"/>
+      <w:r>
+        <w:t>:2253</w:t>
+      </w:r>
+      <w:proofErr w:type="gramEnd"/>
+      <w:r>
+        <w:t>] Position: 0   L 0 0 0 8 0 0 0 0 R, YAW: 265.87</w:t>
+      </w:r>
+    </w:p>
+    <w:p>
+      <w:pPr>
+        <w:pStyle w:val="code"/>
+      </w:pPr>
+      <w:r>
+        <w:t>[Odo</w:t>
+      </w:r>
+      <w:proofErr w:type="gramStart"/>
+      <w:r>
+        <w:t>:2253</w:t>
+      </w:r>
+      <w:proofErr w:type="gramEnd"/>
+      <w:r>
+        <w:t>] +++ FOUND_END</w:t>
       </w:r>
     </w:p>
     <w:p/>
     <w:p>
       <w:r>
-        <w:t>Car stopped approximately 0.72 inches beyond end-symbol end (18mm) [105 odos], is further to left. End-symbol is about  2.12 inches (54mm) [318 odos].</w:t>
+        <w:t xml:space="preserve">Car stopped approximately 0.72 inches beyond end-symbol end (18mm) [105 odos], is further to left. End-symbol is </w:t>
+      </w:r>
+      <w:proofErr w:type="gramStart"/>
+      <w:r>
+        <w:t>about  2.12</w:t>
+      </w:r>
+      <w:proofErr w:type="gramEnd"/>
+      <w:r>
+        <w:t xml:space="preserve"> inches (54mm) [318 odos].</w:t>
       </w:r>
     </w:p>
     <w:p/>
@@ -609,8 +976,18 @@
           <w:color w:val="000000"/>
           <w:sz w:val="20"/>
         </w:rPr>
-        <w:t>3277a91..be21ba5</w:t>
-      </w:r>
+        <w:t>3277a91</w:t>
+      </w:r>
+      <w:proofErr w:type="gramStart"/>
+      <w:r>
+        <w:rPr>
+          <w:rFonts w:ascii="Monaco" w:hAnsi="Monaco" w:cs="Monaco"/>
+          <w:color w:val="000000"/>
+          <w:sz w:val="20"/>
+        </w:rPr>
+        <w:t>..be21ba5</w:t>
+      </w:r>
+      <w:proofErr w:type="gramEnd"/>
     </w:p>
     <w:p>
       <w:r>
@@ -665,15 +1042,31 @@
         <w:pStyle w:val="code"/>
       </w:pPr>
       <w:r>
-        <w:t>*[Odo:1] Position: 1744   L 25 253 738 48 3 25 3 25 R, A: 64, B: 64, YAW: 271.90</w:t>
-      </w:r>
-    </w:p>
-    <w:p>
-      <w:pPr>
-        <w:pStyle w:val="code"/>
-      </w:pPr>
-      <w:r>
-        <w:t>[Odo:1] +++ FOLLOW_LINE</w:t>
+        <w:t>*[Odo</w:t>
+      </w:r>
+      <w:proofErr w:type="gramStart"/>
+      <w:r>
+        <w:t>:1</w:t>
+      </w:r>
+      <w:proofErr w:type="gramEnd"/>
+      <w:r>
+        <w:t>] Position: 1744   L 25 253 738 48 3 25 3 25 R, A: 64, B: 64, YAW: 271.90</w:t>
+      </w:r>
+    </w:p>
+    <w:p>
+      <w:pPr>
+        <w:pStyle w:val="code"/>
+      </w:pPr>
+      <w:r>
+        <w:t>[Odo</w:t>
+      </w:r>
+      <w:proofErr w:type="gramStart"/>
+      <w:r>
+        <w:t>:1</w:t>
+      </w:r>
+      <w:proofErr w:type="gramEnd"/>
+      <w:r>
+        <w:t>] +++ FOLLOW_LINE</w:t>
       </w:r>
     </w:p>
     <w:p>
@@ -689,15 +1082,31 @@
         <w:pStyle w:val="code"/>
       </w:pPr>
       <w:r>
-        <w:t>*[Odo:1279] Position: 1737   L 0 260 731 0 0 286 145 218 R, A: 64, B: 64, YAW: 273.07</w:t>
-      </w:r>
-    </w:p>
-    <w:p>
-      <w:pPr>
-        <w:pStyle w:val="code"/>
-      </w:pPr>
-      <w:r>
-        <w:t>[Odo:1287] +++ FOLLOW_LINE</w:t>
+        <w:t>*[Odo</w:t>
+      </w:r>
+      <w:proofErr w:type="gramStart"/>
+      <w:r>
+        <w:t>:1279</w:t>
+      </w:r>
+      <w:proofErr w:type="gramEnd"/>
+      <w:r>
+        <w:t>] Position: 1737   L 0 260 731 0 0 286 145 218 R, A: 64, B: 64, YAW: 273.07</w:t>
+      </w:r>
+    </w:p>
+    <w:p>
+      <w:pPr>
+        <w:pStyle w:val="code"/>
+      </w:pPr>
+      <w:r>
+        <w:t>[Odo</w:t>
+      </w:r>
+      <w:proofErr w:type="gramStart"/>
+      <w:r>
+        <w:t>:1287</w:t>
+      </w:r>
+      <w:proofErr w:type="gramEnd"/>
+      <w:r>
+        <w:t>] +++ FOLLOW_LINE</w:t>
       </w:r>
     </w:p>
     <w:p>
@@ -713,143 +1122,287 @@
         <w:pStyle w:val="code"/>
       </w:pPr>
       <w:r>
-        <w:t>*[Odo:1320] Position: 2869   L 218 663 663 570 356 286 145 218 R, A: 64, B: 64, YAW: 273.07</w:t>
-      </w:r>
-    </w:p>
-    <w:p>
-      <w:pPr>
-        <w:pStyle w:val="code"/>
-      </w:pPr>
-      <w:r>
-        <w:t>[Odo:1327] +++ FOLLOW_LINE_END</w:t>
-      </w:r>
-    </w:p>
-    <w:p>
-      <w:pPr>
-        <w:pStyle w:val="code"/>
-      </w:pPr>
-      <w:r>
-        <w:t>*[Odo:1357] Position: 2869   L 218 663 663 570 356 286 145 218 R, A: 64, B: 64, YAW: 273.07</w:t>
-      </w:r>
-    </w:p>
-    <w:p>
-      <w:pPr>
-        <w:pStyle w:val="code"/>
-      </w:pPr>
-      <w:r>
-        <w:t>[Odo:1364] +++ FOLLOW_LINE_END</w:t>
-      </w:r>
-    </w:p>
-    <w:p>
-      <w:pPr>
-        <w:pStyle w:val="code"/>
-      </w:pPr>
-      <w:r>
-        <w:t>*[Odo:1393] Position: 2869   L 218 663 663 570 356 286 145 218 R, A: 64, B: 64, YAW: 273.07</w:t>
-      </w:r>
-    </w:p>
-    <w:p>
-      <w:pPr>
-        <w:pStyle w:val="code"/>
-      </w:pPr>
-      <w:r>
-        <w:t>[Odo:1399] +++ FOLLOW_LINE_END</w:t>
-      </w:r>
-    </w:p>
-    <w:p>
-      <w:pPr>
-        <w:pStyle w:val="code"/>
-      </w:pPr>
-      <w:r>
-        <w:t>*[Odo:1428] Position: 2869   L 218 663 663 570 356 286 145 218 R, A: 64, B: 64, YAW: 273.07</w:t>
-      </w:r>
-    </w:p>
-    <w:p>
-      <w:pPr>
-        <w:pStyle w:val="code"/>
-      </w:pPr>
-      <w:r>
-        <w:t>[Odo:1435] +++ FOLLOW_LINE_END</w:t>
-      </w:r>
-    </w:p>
-    <w:p>
-      <w:pPr>
-        <w:pStyle w:val="code"/>
-      </w:pPr>
-      <w:r>
-        <w:t>*[Odo:1460] Position: 2869   L 218 663 663 570 356 286 145 218 R, A: 64, B: 64, YAW: 273.07</w:t>
-      </w:r>
-    </w:p>
-    <w:p>
-      <w:pPr>
-        <w:pStyle w:val="code"/>
-      </w:pPr>
-      <w:r>
-        <w:t>[Odo:1468] +++ FOLLOW_LINE_END</w:t>
-      </w:r>
-    </w:p>
-    <w:p>
-      <w:pPr>
-        <w:pStyle w:val="code"/>
-      </w:pPr>
-      <w:r>
-        <w:t>*[Odo:1496] Position: 2869   L 218 663 663 570 356 286 145 218 R, A: 64, B: 64, YAW: 273.07</w:t>
-      </w:r>
-    </w:p>
-    <w:p>
-      <w:pPr>
-        <w:pStyle w:val="code"/>
-      </w:pPr>
-      <w:r>
-        <w:t>[Odo:1504] +++ FOLLOW_LINE_END</w:t>
-      </w:r>
-    </w:p>
-    <w:p>
-      <w:pPr>
-        <w:pStyle w:val="code"/>
-      </w:pPr>
-      <w:r>
-        <w:t>*[Odo:1531] Position: 2869   L 218 663 663 570 356 286 145 218 R, A: 0, B: 0, YAW: 273.07</w:t>
-      </w:r>
-    </w:p>
-    <w:p>
-      <w:pPr>
-        <w:pStyle w:val="code"/>
-      </w:pPr>
-      <w:r>
-        <w:t>[Odo:1536] +++ FOUND_END</w:t>
-      </w:r>
-    </w:p>
-    <w:p>
-      <w:pPr>
-        <w:pStyle w:val="code"/>
-      </w:pPr>
-      <w:r>
-        <w:t>*[Odo:1560] Position: 2869   L 218 663 663 570 356 286 145 218 R, A: 0, B: 0, YAW: 273.07</w:t>
-      </w:r>
-    </w:p>
-    <w:p>
-      <w:pPr>
-        <w:pStyle w:val="code"/>
-      </w:pPr>
-      <w:r>
-        <w:t>[Odo:1566] +++ FOUND_END</w:t>
-      </w:r>
-    </w:p>
-    <w:p>
-      <w:pPr>
-        <w:pStyle w:val="code"/>
-      </w:pPr>
-      <w:r>
-        <w:t>*[Odo:1586] Position: 2374   L 30 30 540 323 0 6 0 6 R, A: 0, B: 0, YAW: 272.21</w:t>
-      </w:r>
-    </w:p>
-    <w:p>
-      <w:pPr>
-        <w:pStyle w:val="code"/>
-      </w:pPr>
-      <w:r>
-        <w:t>[Odo:1588] +++ FOUND_END</w:t>
+        <w:t>*[Odo</w:t>
+      </w:r>
+      <w:proofErr w:type="gramStart"/>
+      <w:r>
+        <w:t>:1320</w:t>
+      </w:r>
+      <w:proofErr w:type="gramEnd"/>
+      <w:r>
+        <w:t>] Position: 2869   L 218 663 663 570 356 286 145 218 R, A: 64, B: 64, YAW: 273.07</w:t>
+      </w:r>
+    </w:p>
+    <w:p>
+      <w:pPr>
+        <w:pStyle w:val="code"/>
+      </w:pPr>
+      <w:r>
+        <w:t>[Odo</w:t>
+      </w:r>
+      <w:proofErr w:type="gramStart"/>
+      <w:r>
+        <w:t>:1327</w:t>
+      </w:r>
+      <w:proofErr w:type="gramEnd"/>
+      <w:r>
+        <w:t>] +++ FOLLOW_LINE_END</w:t>
+      </w:r>
+    </w:p>
+    <w:p>
+      <w:pPr>
+        <w:pStyle w:val="code"/>
+      </w:pPr>
+      <w:r>
+        <w:t>*[Odo</w:t>
+      </w:r>
+      <w:proofErr w:type="gramStart"/>
+      <w:r>
+        <w:t>:1357</w:t>
+      </w:r>
+      <w:proofErr w:type="gramEnd"/>
+      <w:r>
+        <w:t>] Position: 2869   L 218 663 663 570 356 286 145 218 R, A: 64, B: 64, YAW: 273.07</w:t>
+      </w:r>
+    </w:p>
+    <w:p>
+      <w:pPr>
+        <w:pStyle w:val="code"/>
+      </w:pPr>
+      <w:r>
+        <w:t>[Odo</w:t>
+      </w:r>
+      <w:proofErr w:type="gramStart"/>
+      <w:r>
+        <w:t>:1364</w:t>
+      </w:r>
+      <w:proofErr w:type="gramEnd"/>
+      <w:r>
+        <w:t>] +++ FOLLOW_LINE_END</w:t>
+      </w:r>
+    </w:p>
+    <w:p>
+      <w:pPr>
+        <w:pStyle w:val="code"/>
+      </w:pPr>
+      <w:r>
+        <w:t>*[Odo</w:t>
+      </w:r>
+      <w:proofErr w:type="gramStart"/>
+      <w:r>
+        <w:t>:1393</w:t>
+      </w:r>
+      <w:proofErr w:type="gramEnd"/>
+      <w:r>
+        <w:t>] Position: 2869   L 218 663 663 570 356 286 145 218 R, A: 64, B: 64, YAW: 273.07</w:t>
+      </w:r>
+    </w:p>
+    <w:p>
+      <w:pPr>
+        <w:pStyle w:val="code"/>
+      </w:pPr>
+      <w:r>
+        <w:t>[Odo</w:t>
+      </w:r>
+      <w:proofErr w:type="gramStart"/>
+      <w:r>
+        <w:t>:1399</w:t>
+      </w:r>
+      <w:proofErr w:type="gramEnd"/>
+      <w:r>
+        <w:t>] +++ FOLLOW_LINE_END</w:t>
+      </w:r>
+    </w:p>
+    <w:p>
+      <w:pPr>
+        <w:pStyle w:val="code"/>
+      </w:pPr>
+      <w:r>
+        <w:t>*[Odo</w:t>
+      </w:r>
+      <w:proofErr w:type="gramStart"/>
+      <w:r>
+        <w:t>:1428</w:t>
+      </w:r>
+      <w:proofErr w:type="gramEnd"/>
+      <w:r>
+        <w:t>] Position: 2869   L 218 663 663 570 356 286 145 218 R, A: 64, B: 64, YAW: 273.07</w:t>
+      </w:r>
+    </w:p>
+    <w:p>
+      <w:pPr>
+        <w:pStyle w:val="code"/>
+      </w:pPr>
+      <w:r>
+        <w:t>[Odo</w:t>
+      </w:r>
+      <w:proofErr w:type="gramStart"/>
+      <w:r>
+        <w:t>:1435</w:t>
+      </w:r>
+      <w:proofErr w:type="gramEnd"/>
+      <w:r>
+        <w:t>] +++ FOLLOW_LINE_END</w:t>
+      </w:r>
+    </w:p>
+    <w:p>
+      <w:pPr>
+        <w:pStyle w:val="code"/>
+      </w:pPr>
+      <w:r>
+        <w:t>*[Odo</w:t>
+      </w:r>
+      <w:proofErr w:type="gramStart"/>
+      <w:r>
+        <w:t>:1460</w:t>
+      </w:r>
+      <w:proofErr w:type="gramEnd"/>
+      <w:r>
+        <w:t>] Position: 2869   L 218 663 663 570 356 286 145 218 R, A: 64, B: 64, YAW: 273.07</w:t>
+      </w:r>
+    </w:p>
+    <w:p>
+      <w:pPr>
+        <w:pStyle w:val="code"/>
+      </w:pPr>
+      <w:r>
+        <w:t>[Odo</w:t>
+      </w:r>
+      <w:proofErr w:type="gramStart"/>
+      <w:r>
+        <w:t>:1468</w:t>
+      </w:r>
+      <w:proofErr w:type="gramEnd"/>
+      <w:r>
+        <w:t>] +++ FOLLOW_LINE_END</w:t>
+      </w:r>
+    </w:p>
+    <w:p>
+      <w:pPr>
+        <w:pStyle w:val="code"/>
+      </w:pPr>
+      <w:r>
+        <w:t>*[Odo</w:t>
+      </w:r>
+      <w:proofErr w:type="gramStart"/>
+      <w:r>
+        <w:t>:1496</w:t>
+      </w:r>
+      <w:proofErr w:type="gramEnd"/>
+      <w:r>
+        <w:t>] Position: 2869   L 218 663 663 570 356 286 145 218 R, A: 64, B: 64, YAW: 273.07</w:t>
+      </w:r>
+    </w:p>
+    <w:p>
+      <w:pPr>
+        <w:pStyle w:val="code"/>
+      </w:pPr>
+      <w:r>
+        <w:t>[Odo</w:t>
+      </w:r>
+      <w:proofErr w:type="gramStart"/>
+      <w:r>
+        <w:t>:1504</w:t>
+      </w:r>
+      <w:proofErr w:type="gramEnd"/>
+      <w:r>
+        <w:t>] +++ FOLLOW_LINE_END</w:t>
+      </w:r>
+    </w:p>
+    <w:p>
+      <w:pPr>
+        <w:pStyle w:val="code"/>
+      </w:pPr>
+      <w:r>
+        <w:t>*[Odo</w:t>
+      </w:r>
+      <w:proofErr w:type="gramStart"/>
+      <w:r>
+        <w:t>:1531</w:t>
+      </w:r>
+      <w:proofErr w:type="gramEnd"/>
+      <w:r>
+        <w:t>] Position: 2869   L 218 663 663 570 356 286 145 218 R, A: 0, B: 0, YAW: 273.07</w:t>
+      </w:r>
+    </w:p>
+    <w:p>
+      <w:pPr>
+        <w:pStyle w:val="code"/>
+      </w:pPr>
+      <w:r>
+        <w:t>[Odo</w:t>
+      </w:r>
+      <w:proofErr w:type="gramStart"/>
+      <w:r>
+        <w:t>:1536</w:t>
+      </w:r>
+      <w:proofErr w:type="gramEnd"/>
+      <w:r>
+        <w:t>] +++ FOUND_END</w:t>
+      </w:r>
+    </w:p>
+    <w:p>
+      <w:pPr>
+        <w:pStyle w:val="code"/>
+      </w:pPr>
+      <w:r>
+        <w:t>*[Odo</w:t>
+      </w:r>
+      <w:proofErr w:type="gramStart"/>
+      <w:r>
+        <w:t>:1560</w:t>
+      </w:r>
+      <w:proofErr w:type="gramEnd"/>
+      <w:r>
+        <w:t>] Position: 2869   L 218 663 663 570 356 286 145 218 R, A: 0, B: 0, YAW: 273.07</w:t>
+      </w:r>
+    </w:p>
+    <w:p>
+      <w:pPr>
+        <w:pStyle w:val="code"/>
+      </w:pPr>
+      <w:r>
+        <w:t>[Odo</w:t>
+      </w:r>
+      <w:proofErr w:type="gramStart"/>
+      <w:r>
+        <w:t>:1566</w:t>
+      </w:r>
+      <w:proofErr w:type="gramEnd"/>
+      <w:r>
+        <w:t>] +++ FOUND_END</w:t>
+      </w:r>
+    </w:p>
+    <w:p>
+      <w:pPr>
+        <w:pStyle w:val="code"/>
+      </w:pPr>
+      <w:r>
+        <w:t>*[Odo</w:t>
+      </w:r>
+      <w:proofErr w:type="gramStart"/>
+      <w:r>
+        <w:t>:1586</w:t>
+      </w:r>
+      <w:proofErr w:type="gramEnd"/>
+      <w:r>
+        <w:t>] Position: 2374   L 30 30 540 323 0 6 0 6 R, A: 0, B: 0, YAW: 272.21</w:t>
+      </w:r>
+    </w:p>
+    <w:p>
+      <w:pPr>
+        <w:pStyle w:val="code"/>
+      </w:pPr>
+      <w:r>
+        <w:t>[Odo</w:t>
+      </w:r>
+      <w:proofErr w:type="gramStart"/>
+      <w:r>
+        <w:t>:1588</w:t>
+      </w:r>
+      <w:proofErr w:type="gramEnd"/>
+      <w:r>
+        <w:t>] +++ FOUND_END</w:t>
       </w:r>
     </w:p>
     <w:p>
@@ -1000,8 +1553,13 @@
       </w:r>
     </w:p>
     <w:p>
-      <w:r>
-        <w:t>which is quite a bit of variation for the line. By near line end, the sensors are (identically)</w:t>
+      <w:proofErr w:type="gramStart"/>
+      <w:r>
+        <w:t>which</w:t>
+      </w:r>
+      <w:proofErr w:type="gramEnd"/>
+      <w:r>
+        <w:t xml:space="preserve"> is quite a bit of variation for the line. By near line end, the sensors are (identically)</w:t>
       </w:r>
     </w:p>
     <w:p>
@@ -1170,7 +1728,15 @@
         </w:numPr>
       </w:pPr>
       <w:r>
-        <w:t xml:space="preserve">Sensors have widely different values for a black line. The arbitrary 218 value is probably 200 high. </w:t>
+        <w:t xml:space="preserve">Sensors have widely different values for a black line. The arbitrary 218 </w:t>
+      </w:r>
+      <w:proofErr w:type="gramStart"/>
+      <w:r>
+        <w:t>value</w:t>
+      </w:r>
+      <w:proofErr w:type="gramEnd"/>
+      <w:r>
+        <w:t xml:space="preserve"> is probably 200 high. </w:t>
       </w:r>
       <w:r>
         <w:rPr>
@@ -1209,7 +1775,25 @@
           <w:color w:val="000000"/>
           <w:sz w:val="20"/>
         </w:rPr>
-        <w:t>be21ba5..0fbb27e</w:t>
+        <w:t>be21ba5</w:t>
+      </w:r>
+      <w:proofErr w:type="gramStart"/>
+      <w:r>
+        <w:rPr>
+          <w:rFonts w:ascii="Monaco" w:hAnsi="Monaco" w:cs="Monaco"/>
+          <w:color w:val="000000"/>
+          <w:sz w:val="20"/>
+        </w:rPr>
+        <w:t>..</w:t>
+      </w:r>
+      <w:proofErr w:type="gramEnd"/>
+      <w:r>
+        <w:rPr>
+          <w:rFonts w:ascii="Monaco" w:hAnsi="Monaco" w:cs="Monaco"/>
+          <w:color w:val="000000"/>
+          <w:sz w:val="20"/>
+        </w:rPr>
+        <w:t>0fbb27e</w:t>
       </w:r>
     </w:p>
     <w:p>
@@ -1288,46 +1872,78 @@
         <w:pStyle w:val="code"/>
       </w:pPr>
       <w:r>
-        <w:t>*[Odo:955] Position: 1102   L 51 965 173 0 6 6 6 6 R, A: 64, B: 64, YAW: 278.51</w:t>
-      </w:r>
-    </w:p>
-    <w:p>
-      <w:pPr>
-        <w:pStyle w:val="code"/>
-      </w:pPr>
-    </w:p>
-    <w:p>
-      <w:pPr>
-        <w:pStyle w:val="code"/>
-      </w:pPr>
-      <w:r>
-        <w:t>[Odo:960] +++ FOLLOW_LINE</w:t>
-      </w:r>
-    </w:p>
-    <w:p>
-      <w:pPr>
-        <w:pStyle w:val="code"/>
-      </w:pPr>
-    </w:p>
-    <w:p>
-      <w:pPr>
-        <w:pStyle w:val="code"/>
-      </w:pPr>
-      <w:r>
-        <w:t>*[Odo:992] Position: 90   L 583 58 0 0 0 0 0 0 R, A: 64, B: 64, YAW: 278.34</w:t>
-      </w:r>
-    </w:p>
-    <w:p>
-      <w:pPr>
-        <w:pStyle w:val="code"/>
-      </w:pPr>
-    </w:p>
-    <w:p>
-      <w:pPr>
-        <w:pStyle w:val="code"/>
-      </w:pPr>
-      <w:r>
-        <w:t>[Odo:995] +++ FOLLOW_LINE</w:t>
+        <w:t>*[Odo</w:t>
+      </w:r>
+      <w:proofErr w:type="gramStart"/>
+      <w:r>
+        <w:t>:955</w:t>
+      </w:r>
+      <w:proofErr w:type="gramEnd"/>
+      <w:r>
+        <w:t>] Position: 1102   L 51 965 173 0 6 6 6 6 R, A: 64, B: 64, YAW: 278.51</w:t>
+      </w:r>
+    </w:p>
+    <w:p>
+      <w:pPr>
+        <w:pStyle w:val="code"/>
+      </w:pPr>
+    </w:p>
+    <w:p>
+      <w:pPr>
+        <w:pStyle w:val="code"/>
+      </w:pPr>
+      <w:r>
+        <w:t>[Odo</w:t>
+      </w:r>
+      <w:proofErr w:type="gramStart"/>
+      <w:r>
+        <w:t>:960</w:t>
+      </w:r>
+      <w:proofErr w:type="gramEnd"/>
+      <w:r>
+        <w:t>] +++ FOLLOW_LINE</w:t>
+      </w:r>
+    </w:p>
+    <w:p>
+      <w:pPr>
+        <w:pStyle w:val="code"/>
+      </w:pPr>
+    </w:p>
+    <w:p>
+      <w:pPr>
+        <w:pStyle w:val="code"/>
+      </w:pPr>
+      <w:r>
+        <w:t>*[Odo</w:t>
+      </w:r>
+      <w:proofErr w:type="gramStart"/>
+      <w:r>
+        <w:t>:992</w:t>
+      </w:r>
+      <w:proofErr w:type="gramEnd"/>
+      <w:r>
+        <w:t>] Position: 90   L 583 58 0 0 0 0 0 0 R, A: 64, B: 64, YAW: 278.34</w:t>
+      </w:r>
+    </w:p>
+    <w:p>
+      <w:pPr>
+        <w:pStyle w:val="code"/>
+      </w:pPr>
+    </w:p>
+    <w:p>
+      <w:pPr>
+        <w:pStyle w:val="code"/>
+      </w:pPr>
+      <w:r>
+        <w:t>[Odo</w:t>
+      </w:r>
+      <w:proofErr w:type="gramStart"/>
+      <w:r>
+        <w:t>:995</w:t>
+      </w:r>
+      <w:proofErr w:type="gramEnd"/>
+      <w:r>
+        <w:t>] +++ FOLLOW_LINE</w:t>
       </w:r>
     </w:p>
     <w:p>
@@ -1353,384 +1969,624 @@
         <w:pStyle w:val="code"/>
       </w:pPr>
       <w:r>
-        <w:t>*[Odo:1033] Position: 90   L 583 58 0 0 0 0 0 0 R, A: 64, B: 64, YAW: 278.34</w:t>
-      </w:r>
-    </w:p>
-    <w:p>
-      <w:pPr>
-        <w:pStyle w:val="code"/>
-      </w:pPr>
-    </w:p>
-    <w:p>
-      <w:pPr>
-        <w:pStyle w:val="code"/>
-      </w:pPr>
-      <w:r>
-        <w:t>[Odo:1036] +++ FOLLOW_LINE_END</w:t>
-      </w:r>
-    </w:p>
-    <w:p>
-      <w:pPr>
-        <w:pStyle w:val="code"/>
-      </w:pPr>
-    </w:p>
-    <w:p>
-      <w:pPr>
-        <w:pStyle w:val="code"/>
-      </w:pPr>
-      <w:r>
-        <w:t>*[Odo:1066] Position: 90   L 583 58 0 0 0 0 0 0 R, A: 64, B: 64, YAW: 278.34</w:t>
-      </w:r>
-    </w:p>
-    <w:p>
-      <w:pPr>
-        <w:pStyle w:val="code"/>
-      </w:pPr>
-    </w:p>
-    <w:p>
-      <w:pPr>
-        <w:pStyle w:val="code"/>
-      </w:pPr>
-      <w:r>
-        <w:t>[Odo:1070] +++ FOLLOW_LINE_END</w:t>
-      </w:r>
-    </w:p>
-    <w:p>
-      <w:pPr>
-        <w:pStyle w:val="code"/>
-      </w:pPr>
-    </w:p>
-    <w:p>
-      <w:pPr>
-        <w:pStyle w:val="code"/>
-      </w:pPr>
-      <w:r>
-        <w:t>*[Odo:1096] Position: 90   L 583 58 0 0 0 0 0 0 R, A: 64, B: 64, YAW: 278.34</w:t>
-      </w:r>
-    </w:p>
-    <w:p>
-      <w:pPr>
-        <w:pStyle w:val="code"/>
-      </w:pPr>
-    </w:p>
-    <w:p>
-      <w:pPr>
-        <w:pStyle w:val="code"/>
-      </w:pPr>
-      <w:r>
-        <w:t>[Odo:1100] +++ FOLLOW_LINE_END</w:t>
-      </w:r>
-    </w:p>
-    <w:p>
-      <w:pPr>
-        <w:pStyle w:val="code"/>
-      </w:pPr>
-    </w:p>
-    <w:p>
-      <w:pPr>
-        <w:pStyle w:val="code"/>
-      </w:pPr>
-      <w:r>
-        <w:t>*[Odo:1129] Position: 90   L 583 58 0 0 0 0 0 0 R, A: 64, B: 64, YAW: 278.34</w:t>
-      </w:r>
-    </w:p>
-    <w:p>
-      <w:pPr>
-        <w:pStyle w:val="code"/>
-      </w:pPr>
-    </w:p>
-    <w:p>
-      <w:pPr>
-        <w:pStyle w:val="code"/>
-      </w:pPr>
-      <w:r>
-        <w:t>[Odo:1133] +++ FOLLOW_LINE_END</w:t>
-      </w:r>
-    </w:p>
-    <w:p>
-      <w:pPr>
-        <w:pStyle w:val="code"/>
-      </w:pPr>
-    </w:p>
-    <w:p>
-      <w:pPr>
-        <w:pStyle w:val="code"/>
-      </w:pPr>
-      <w:r>
-        <w:t>*[Odo:1165] Position: 90   L 583 58 0 0 0 0 0 0 R, A: 64, B: 64, YAW: 278.34</w:t>
-      </w:r>
-    </w:p>
-    <w:p>
-      <w:pPr>
-        <w:pStyle w:val="code"/>
-      </w:pPr>
-    </w:p>
-    <w:p>
-      <w:pPr>
-        <w:pStyle w:val="code"/>
-      </w:pPr>
-      <w:r>
-        <w:t>[Odo:1168] +++ FOLLOW_LINE_END</w:t>
-      </w:r>
-    </w:p>
-    <w:p>
-      <w:pPr>
-        <w:pStyle w:val="code"/>
-      </w:pPr>
-    </w:p>
-    <w:p>
-      <w:pPr>
-        <w:pStyle w:val="code"/>
-      </w:pPr>
-      <w:r>
-        <w:t>*[Odo:1198] Position: 90   L 583 58 0 0 0 0 0 0 R, A: 64, B: 64, YAW: 278.34</w:t>
-      </w:r>
-    </w:p>
-    <w:p>
-      <w:pPr>
-        <w:pStyle w:val="code"/>
-      </w:pPr>
-    </w:p>
-    <w:p>
-      <w:pPr>
-        <w:pStyle w:val="code"/>
-      </w:pPr>
-      <w:r>
-        <w:t>[Odo:1202] +++ FOLLOW_LINE_END</w:t>
-      </w:r>
-    </w:p>
-    <w:p>
-      <w:pPr>
-        <w:pStyle w:val="code"/>
-      </w:pPr>
-    </w:p>
-    <w:p>
-      <w:pPr>
-        <w:pStyle w:val="code"/>
-      </w:pPr>
-      <w:r>
-        <w:t>*[Odo:1232] Position: 90   L 583 58 0 0 0 0 0 0 R, A: 0, B: 0, YAW: 278.34</w:t>
-      </w:r>
-    </w:p>
-    <w:p>
-      <w:pPr>
-        <w:pStyle w:val="code"/>
-      </w:pPr>
-    </w:p>
-    <w:p>
-      <w:pPr>
-        <w:pStyle w:val="code"/>
-      </w:pPr>
-      <w:r>
-        <w:t>[Odo:1235] +++ FOUND_END</w:t>
-      </w:r>
-    </w:p>
-    <w:p>
-      <w:pPr>
-        <w:pStyle w:val="code"/>
-      </w:pPr>
-    </w:p>
-    <w:p>
-      <w:pPr>
-        <w:pStyle w:val="code"/>
-      </w:pPr>
-      <w:r>
-        <w:t>*[Odo:1260] Position: 90   L 583 58 0 0 0 0 0 0 R, A: 0, B: 0, YAW: 278.34</w:t>
-      </w:r>
-    </w:p>
-    <w:p>
-      <w:pPr>
-        <w:pStyle w:val="code"/>
-      </w:pPr>
-    </w:p>
-    <w:p>
-      <w:pPr>
-        <w:pStyle w:val="code"/>
-      </w:pPr>
-      <w:r>
-        <w:t>[Odo:1263] +++ FOUND_END</w:t>
-      </w:r>
-    </w:p>
-    <w:p>
-      <w:pPr>
-        <w:pStyle w:val="code"/>
-      </w:pPr>
-    </w:p>
-    <w:p>
-      <w:pPr>
-        <w:pStyle w:val="code"/>
-      </w:pPr>
-      <w:r>
-        <w:t>*[Odo:1283] Position: 5356   L 220 0 0 85 403 718 835 1000 R, A: 0, B: 0, YAW: 278.92</w:t>
-      </w:r>
-    </w:p>
-    <w:p>
-      <w:pPr>
-        <w:pStyle w:val="code"/>
-      </w:pPr>
-    </w:p>
-    <w:p>
-      <w:pPr>
-        <w:pStyle w:val="code"/>
-      </w:pPr>
-      <w:r>
-        <w:t>[Odo:1287] +++ FOUND_END</w:t>
-      </w:r>
-    </w:p>
-    <w:p>
-      <w:pPr>
-        <w:pStyle w:val="code"/>
-      </w:pPr>
-    </w:p>
-    <w:p>
-      <w:pPr>
-        <w:pStyle w:val="code"/>
-      </w:pPr>
-      <w:r>
-        <w:t>*[Odo:1304] Position: 5356   L 220 0 0 85 403 718 835 1000 R, A: 0, B: 0, YAW: 278.92</w:t>
-      </w:r>
-    </w:p>
-    <w:p>
-      <w:pPr>
-        <w:pStyle w:val="code"/>
-      </w:pPr>
-    </w:p>
-    <w:p>
-      <w:pPr>
-        <w:pStyle w:val="code"/>
-      </w:pPr>
-      <w:r>
-        <w:t>[Odo:1306] +++ FOUND_END</w:t>
-      </w:r>
-    </w:p>
-    <w:p>
-      <w:pPr>
-        <w:pStyle w:val="code"/>
-      </w:pPr>
-    </w:p>
-    <w:p>
-      <w:pPr>
-        <w:pStyle w:val="code"/>
-      </w:pPr>
-      <w:r>
-        <w:t>*[Odo:1321] Position: 5356   L 220 0 0 85 403 718 835 1000 R, A: 0, B: 0, YAW: 278.92</w:t>
-      </w:r>
-    </w:p>
-    <w:p>
-      <w:pPr>
-        <w:pStyle w:val="code"/>
-      </w:pPr>
-    </w:p>
-    <w:p>
-      <w:pPr>
-        <w:pStyle w:val="code"/>
-      </w:pPr>
-      <w:r>
-        <w:t>[Odo:1323] +++ FOUND_END</w:t>
-      </w:r>
-    </w:p>
-    <w:p>
-      <w:pPr>
-        <w:pStyle w:val="code"/>
-      </w:pPr>
-    </w:p>
-    <w:p>
-      <w:pPr>
-        <w:pStyle w:val="code"/>
-      </w:pPr>
-      <w:r>
-        <w:t>*[Odo:1333] Position: 5356   L 220 0 0 85 403 718 835 1000 R, A: 0, B: 0, YAW: 278.92</w:t>
-      </w:r>
-    </w:p>
-    <w:p>
-      <w:pPr>
-        <w:pStyle w:val="code"/>
-      </w:pPr>
-    </w:p>
-    <w:p>
-      <w:pPr>
-        <w:pStyle w:val="code"/>
-      </w:pPr>
-      <w:r>
-        <w:t>[Odo:1336] +++ FOUND_END</w:t>
-      </w:r>
-    </w:p>
-    <w:p>
-      <w:pPr>
-        <w:pStyle w:val="code"/>
-      </w:pPr>
-    </w:p>
-    <w:p>
-      <w:pPr>
-        <w:pStyle w:val="code"/>
-      </w:pPr>
-      <w:r>
-        <w:t>*[Odo:1343] Position: 5356   L 220 0 0 85 403 718 835 1000 R, A: 0, B: 0, YAW: 278.92</w:t>
-      </w:r>
-    </w:p>
-    <w:p>
-      <w:pPr>
-        <w:pStyle w:val="code"/>
-      </w:pPr>
-    </w:p>
-    <w:p>
-      <w:pPr>
-        <w:pStyle w:val="code"/>
-      </w:pPr>
-      <w:r>
-        <w:t>[Odo:1344] +++ FOUND_END</w:t>
-      </w:r>
-    </w:p>
-    <w:p>
-      <w:pPr>
-        <w:pStyle w:val="code"/>
-      </w:pPr>
-    </w:p>
-    <w:p>
-      <w:pPr>
-        <w:pStyle w:val="code"/>
-      </w:pPr>
-      <w:r>
-        <w:t>*[Odo:1349] Position: 5356   L 220 0 0 85 403 718 835 1000 R, A: 0, B: 0, YAW: 278.92</w:t>
-      </w:r>
-    </w:p>
-    <w:p>
-      <w:pPr>
-        <w:pStyle w:val="code"/>
-      </w:pPr>
-    </w:p>
-    <w:p>
-      <w:pPr>
-        <w:pStyle w:val="code"/>
-      </w:pPr>
-      <w:r>
-        <w:t>[Odo:1350] +++ FOUND_END</w:t>
-      </w:r>
-    </w:p>
-    <w:p>
-      <w:pPr>
-        <w:pStyle w:val="code"/>
-      </w:pPr>
-    </w:p>
-    <w:p>
-      <w:pPr>
-        <w:pStyle w:val="code"/>
-      </w:pPr>
-      <w:r>
-        <w:t>*[Odo:1353] Position: 5356   L 220 0 0 85 403 718 835 1000 R, A: 0, B: 0, YAW: 278.92</w:t>
-      </w:r>
-    </w:p>
-    <w:p>
-      <w:pPr>
-        <w:pStyle w:val="code"/>
-      </w:pPr>
-    </w:p>
-    <w:p>
-      <w:pPr>
-        <w:pStyle w:val="code"/>
-      </w:pPr>
-      <w:r>
-        <w:t>[Odo:1353] +++ FOUND_END</w:t>
+        <w:t>*[Odo</w:t>
+      </w:r>
+      <w:proofErr w:type="gramStart"/>
+      <w:r>
+        <w:t>:1033</w:t>
+      </w:r>
+      <w:proofErr w:type="gramEnd"/>
+      <w:r>
+        <w:t>] Position: 90   L 583 58 0 0 0 0 0 0 R, A: 64, B: 64, YAW: 278.34</w:t>
+      </w:r>
+    </w:p>
+    <w:p>
+      <w:pPr>
+        <w:pStyle w:val="code"/>
+      </w:pPr>
+    </w:p>
+    <w:p>
+      <w:pPr>
+        <w:pStyle w:val="code"/>
+      </w:pPr>
+      <w:r>
+        <w:t>[Odo</w:t>
+      </w:r>
+      <w:proofErr w:type="gramStart"/>
+      <w:r>
+        <w:t>:1036</w:t>
+      </w:r>
+      <w:proofErr w:type="gramEnd"/>
+      <w:r>
+        <w:t>] +++ FOLLOW_LINE_END</w:t>
+      </w:r>
+    </w:p>
+    <w:p>
+      <w:pPr>
+        <w:pStyle w:val="code"/>
+      </w:pPr>
+    </w:p>
+    <w:p>
+      <w:pPr>
+        <w:pStyle w:val="code"/>
+      </w:pPr>
+      <w:r>
+        <w:t>*[Odo</w:t>
+      </w:r>
+      <w:proofErr w:type="gramStart"/>
+      <w:r>
+        <w:t>:1066</w:t>
+      </w:r>
+      <w:proofErr w:type="gramEnd"/>
+      <w:r>
+        <w:t>] Position: 90   L 583 58 0 0 0 0 0 0 R, A: 64, B: 64, YAW: 278.34</w:t>
+      </w:r>
+    </w:p>
+    <w:p>
+      <w:pPr>
+        <w:pStyle w:val="code"/>
+      </w:pPr>
+    </w:p>
+    <w:p>
+      <w:pPr>
+        <w:pStyle w:val="code"/>
+      </w:pPr>
+      <w:r>
+        <w:t>[Odo</w:t>
+      </w:r>
+      <w:proofErr w:type="gramStart"/>
+      <w:r>
+        <w:t>:1070</w:t>
+      </w:r>
+      <w:proofErr w:type="gramEnd"/>
+      <w:r>
+        <w:t>] +++ FOLLOW_LINE_END</w:t>
+      </w:r>
+    </w:p>
+    <w:p>
+      <w:pPr>
+        <w:pStyle w:val="code"/>
+      </w:pPr>
+    </w:p>
+    <w:p>
+      <w:pPr>
+        <w:pStyle w:val="code"/>
+      </w:pPr>
+      <w:r>
+        <w:t>*[Odo</w:t>
+      </w:r>
+      <w:proofErr w:type="gramStart"/>
+      <w:r>
+        <w:t>:1096</w:t>
+      </w:r>
+      <w:proofErr w:type="gramEnd"/>
+      <w:r>
+        <w:t>] Position: 90   L 583 58 0 0 0 0 0 0 R, A: 64, B: 64, YAW: 278.34</w:t>
+      </w:r>
+    </w:p>
+    <w:p>
+      <w:pPr>
+        <w:pStyle w:val="code"/>
+      </w:pPr>
+    </w:p>
+    <w:p>
+      <w:pPr>
+        <w:pStyle w:val="code"/>
+      </w:pPr>
+      <w:r>
+        <w:t>[Odo</w:t>
+      </w:r>
+      <w:proofErr w:type="gramStart"/>
+      <w:r>
+        <w:t>:1100</w:t>
+      </w:r>
+      <w:proofErr w:type="gramEnd"/>
+      <w:r>
+        <w:t>] +++ FOLLOW_LINE_END</w:t>
+      </w:r>
+    </w:p>
+    <w:p>
+      <w:pPr>
+        <w:pStyle w:val="code"/>
+      </w:pPr>
+    </w:p>
+    <w:p>
+      <w:pPr>
+        <w:pStyle w:val="code"/>
+      </w:pPr>
+      <w:r>
+        <w:t>*[Odo</w:t>
+      </w:r>
+      <w:proofErr w:type="gramStart"/>
+      <w:r>
+        <w:t>:1129</w:t>
+      </w:r>
+      <w:proofErr w:type="gramEnd"/>
+      <w:r>
+        <w:t>] Position: 90   L 583 58 0 0 0 0 0 0 R, A: 64, B: 64, YAW: 278.34</w:t>
+      </w:r>
+    </w:p>
+    <w:p>
+      <w:pPr>
+        <w:pStyle w:val="code"/>
+      </w:pPr>
+    </w:p>
+    <w:p>
+      <w:pPr>
+        <w:pStyle w:val="code"/>
+      </w:pPr>
+      <w:r>
+        <w:t>[Odo</w:t>
+      </w:r>
+      <w:proofErr w:type="gramStart"/>
+      <w:r>
+        <w:t>:1133</w:t>
+      </w:r>
+      <w:proofErr w:type="gramEnd"/>
+      <w:r>
+        <w:t>] +++ FOLLOW_LINE_END</w:t>
+      </w:r>
+    </w:p>
+    <w:p>
+      <w:pPr>
+        <w:pStyle w:val="code"/>
+      </w:pPr>
+    </w:p>
+    <w:p>
+      <w:pPr>
+        <w:pStyle w:val="code"/>
+      </w:pPr>
+      <w:r>
+        <w:t>*[Odo</w:t>
+      </w:r>
+      <w:proofErr w:type="gramStart"/>
+      <w:r>
+        <w:t>:1165</w:t>
+      </w:r>
+      <w:proofErr w:type="gramEnd"/>
+      <w:r>
+        <w:t>] Position: 90   L 583 58 0 0 0 0 0 0 R, A: 64, B: 64, YAW: 278.34</w:t>
+      </w:r>
+    </w:p>
+    <w:p>
+      <w:pPr>
+        <w:pStyle w:val="code"/>
+      </w:pPr>
+    </w:p>
+    <w:p>
+      <w:pPr>
+        <w:pStyle w:val="code"/>
+      </w:pPr>
+      <w:r>
+        <w:t>[Odo</w:t>
+      </w:r>
+      <w:proofErr w:type="gramStart"/>
+      <w:r>
+        <w:t>:1168</w:t>
+      </w:r>
+      <w:proofErr w:type="gramEnd"/>
+      <w:r>
+        <w:t>] +++ FOLLOW_LINE_END</w:t>
+      </w:r>
+    </w:p>
+    <w:p>
+      <w:pPr>
+        <w:pStyle w:val="code"/>
+      </w:pPr>
+    </w:p>
+    <w:p>
+      <w:pPr>
+        <w:pStyle w:val="code"/>
+      </w:pPr>
+      <w:r>
+        <w:t>*[Odo</w:t>
+      </w:r>
+      <w:proofErr w:type="gramStart"/>
+      <w:r>
+        <w:t>:1198</w:t>
+      </w:r>
+      <w:proofErr w:type="gramEnd"/>
+      <w:r>
+        <w:t>] Position: 90   L 583 58 0 0 0 0 0 0 R, A: 64, B: 64, YAW: 278.34</w:t>
+      </w:r>
+    </w:p>
+    <w:p>
+      <w:pPr>
+        <w:pStyle w:val="code"/>
+      </w:pPr>
+    </w:p>
+    <w:p>
+      <w:pPr>
+        <w:pStyle w:val="code"/>
+      </w:pPr>
+      <w:r>
+        <w:t>[Odo</w:t>
+      </w:r>
+      <w:proofErr w:type="gramStart"/>
+      <w:r>
+        <w:t>:1202</w:t>
+      </w:r>
+      <w:proofErr w:type="gramEnd"/>
+      <w:r>
+        <w:t>] +++ FOLLOW_LINE_END</w:t>
+      </w:r>
+    </w:p>
+    <w:p>
+      <w:pPr>
+        <w:pStyle w:val="code"/>
+      </w:pPr>
+    </w:p>
+    <w:p>
+      <w:pPr>
+        <w:pStyle w:val="code"/>
+      </w:pPr>
+      <w:r>
+        <w:t>*[Odo</w:t>
+      </w:r>
+      <w:proofErr w:type="gramStart"/>
+      <w:r>
+        <w:t>:1232</w:t>
+      </w:r>
+      <w:proofErr w:type="gramEnd"/>
+      <w:r>
+        <w:t>] Position: 90   L 583 58 0 0 0 0 0 0 R, A: 0, B: 0, YAW: 278.34</w:t>
+      </w:r>
+    </w:p>
+    <w:p>
+      <w:pPr>
+        <w:pStyle w:val="code"/>
+      </w:pPr>
+    </w:p>
+    <w:p>
+      <w:pPr>
+        <w:pStyle w:val="code"/>
+      </w:pPr>
+      <w:r>
+        <w:t>[Odo</w:t>
+      </w:r>
+      <w:proofErr w:type="gramStart"/>
+      <w:r>
+        <w:t>:1235</w:t>
+      </w:r>
+      <w:proofErr w:type="gramEnd"/>
+      <w:r>
+        <w:t>] +++ FOUND_END</w:t>
+      </w:r>
+    </w:p>
+    <w:p>
+      <w:pPr>
+        <w:pStyle w:val="code"/>
+      </w:pPr>
+    </w:p>
+    <w:p>
+      <w:pPr>
+        <w:pStyle w:val="code"/>
+      </w:pPr>
+      <w:r>
+        <w:t>*[Odo</w:t>
+      </w:r>
+      <w:proofErr w:type="gramStart"/>
+      <w:r>
+        <w:t>:1260</w:t>
+      </w:r>
+      <w:proofErr w:type="gramEnd"/>
+      <w:r>
+        <w:t>] Position: 90   L 583 58 0 0 0 0 0 0 R, A: 0, B: 0, YAW: 278.34</w:t>
+      </w:r>
+    </w:p>
+    <w:p>
+      <w:pPr>
+        <w:pStyle w:val="code"/>
+      </w:pPr>
+    </w:p>
+    <w:p>
+      <w:pPr>
+        <w:pStyle w:val="code"/>
+      </w:pPr>
+      <w:r>
+        <w:t>[Odo</w:t>
+      </w:r>
+      <w:proofErr w:type="gramStart"/>
+      <w:r>
+        <w:t>:1263</w:t>
+      </w:r>
+      <w:proofErr w:type="gramEnd"/>
+      <w:r>
+        <w:t>] +++ FOUND_END</w:t>
+      </w:r>
+    </w:p>
+    <w:p>
+      <w:pPr>
+        <w:pStyle w:val="code"/>
+      </w:pPr>
+    </w:p>
+    <w:p>
+      <w:pPr>
+        <w:pStyle w:val="code"/>
+      </w:pPr>
+      <w:r>
+        <w:t>*[Odo</w:t>
+      </w:r>
+      <w:proofErr w:type="gramStart"/>
+      <w:r>
+        <w:t>:1283</w:t>
+      </w:r>
+      <w:proofErr w:type="gramEnd"/>
+      <w:r>
+        <w:t>] Position: 5356   L 220 0 0 85 403 718 835 1000 R, A: 0, B: 0, YAW: 278.92</w:t>
+      </w:r>
+    </w:p>
+    <w:p>
+      <w:pPr>
+        <w:pStyle w:val="code"/>
+      </w:pPr>
+    </w:p>
+    <w:p>
+      <w:pPr>
+        <w:pStyle w:val="code"/>
+      </w:pPr>
+      <w:r>
+        <w:t>[Odo</w:t>
+      </w:r>
+      <w:proofErr w:type="gramStart"/>
+      <w:r>
+        <w:t>:1287</w:t>
+      </w:r>
+      <w:proofErr w:type="gramEnd"/>
+      <w:r>
+        <w:t>] +++ FOUND_END</w:t>
+      </w:r>
+    </w:p>
+    <w:p>
+      <w:pPr>
+        <w:pStyle w:val="code"/>
+      </w:pPr>
+    </w:p>
+    <w:p>
+      <w:pPr>
+        <w:pStyle w:val="code"/>
+      </w:pPr>
+      <w:r>
+        <w:t>*[Odo</w:t>
+      </w:r>
+      <w:proofErr w:type="gramStart"/>
+      <w:r>
+        <w:t>:1304</w:t>
+      </w:r>
+      <w:proofErr w:type="gramEnd"/>
+      <w:r>
+        <w:t>] Position: 5356   L 220 0 0 85 403 718 835 1000 R, A: 0, B: 0, YAW: 278.92</w:t>
+      </w:r>
+    </w:p>
+    <w:p>
+      <w:pPr>
+        <w:pStyle w:val="code"/>
+      </w:pPr>
+    </w:p>
+    <w:p>
+      <w:pPr>
+        <w:pStyle w:val="code"/>
+      </w:pPr>
+      <w:r>
+        <w:t>[Odo</w:t>
+      </w:r>
+      <w:proofErr w:type="gramStart"/>
+      <w:r>
+        <w:t>:1306</w:t>
+      </w:r>
+      <w:proofErr w:type="gramEnd"/>
+      <w:r>
+        <w:t>] +++ FOUND_END</w:t>
+      </w:r>
+    </w:p>
+    <w:p>
+      <w:pPr>
+        <w:pStyle w:val="code"/>
+      </w:pPr>
+    </w:p>
+    <w:p>
+      <w:pPr>
+        <w:pStyle w:val="code"/>
+      </w:pPr>
+      <w:r>
+        <w:t>*[Odo</w:t>
+      </w:r>
+      <w:proofErr w:type="gramStart"/>
+      <w:r>
+        <w:t>:1321</w:t>
+      </w:r>
+      <w:proofErr w:type="gramEnd"/>
+      <w:r>
+        <w:t>] Position: 5356   L 220 0 0 85 403 718 835 1000 R, A: 0, B: 0, YAW: 278.92</w:t>
+      </w:r>
+    </w:p>
+    <w:p>
+      <w:pPr>
+        <w:pStyle w:val="code"/>
+      </w:pPr>
+    </w:p>
+    <w:p>
+      <w:pPr>
+        <w:pStyle w:val="code"/>
+      </w:pPr>
+      <w:r>
+        <w:t>[Odo</w:t>
+      </w:r>
+      <w:proofErr w:type="gramStart"/>
+      <w:r>
+        <w:t>:1323</w:t>
+      </w:r>
+      <w:proofErr w:type="gramEnd"/>
+      <w:r>
+        <w:t>] +++ FOUND_END</w:t>
+      </w:r>
+    </w:p>
+    <w:p>
+      <w:pPr>
+        <w:pStyle w:val="code"/>
+      </w:pPr>
+    </w:p>
+    <w:p>
+      <w:pPr>
+        <w:pStyle w:val="code"/>
+      </w:pPr>
+      <w:r>
+        <w:t>*[Odo</w:t>
+      </w:r>
+      <w:proofErr w:type="gramStart"/>
+      <w:r>
+        <w:t>:1333</w:t>
+      </w:r>
+      <w:proofErr w:type="gramEnd"/>
+      <w:r>
+        <w:t>] Position: 5356   L 220 0 0 85 403 718 835 1000 R, A: 0, B: 0, YAW: 278.92</w:t>
+      </w:r>
+    </w:p>
+    <w:p>
+      <w:pPr>
+        <w:pStyle w:val="code"/>
+      </w:pPr>
+    </w:p>
+    <w:p>
+      <w:pPr>
+        <w:pStyle w:val="code"/>
+      </w:pPr>
+      <w:r>
+        <w:t>[Odo</w:t>
+      </w:r>
+      <w:proofErr w:type="gramStart"/>
+      <w:r>
+        <w:t>:1336</w:t>
+      </w:r>
+      <w:proofErr w:type="gramEnd"/>
+      <w:r>
+        <w:t>] +++ FOUND_END</w:t>
+      </w:r>
+    </w:p>
+    <w:p>
+      <w:pPr>
+        <w:pStyle w:val="code"/>
+      </w:pPr>
+    </w:p>
+    <w:p>
+      <w:pPr>
+        <w:pStyle w:val="code"/>
+      </w:pPr>
+      <w:r>
+        <w:t>*[Odo</w:t>
+      </w:r>
+      <w:proofErr w:type="gramStart"/>
+      <w:r>
+        <w:t>:1343</w:t>
+      </w:r>
+      <w:proofErr w:type="gramEnd"/>
+      <w:r>
+        <w:t>] Position: 5356   L 220 0 0 85 403 718 835 1000 R, A: 0, B: 0, YAW: 278.92</w:t>
+      </w:r>
+    </w:p>
+    <w:p>
+      <w:pPr>
+        <w:pStyle w:val="code"/>
+      </w:pPr>
+    </w:p>
+    <w:p>
+      <w:pPr>
+        <w:pStyle w:val="code"/>
+      </w:pPr>
+      <w:r>
+        <w:t>[Odo</w:t>
+      </w:r>
+      <w:proofErr w:type="gramStart"/>
+      <w:r>
+        <w:t>:1344</w:t>
+      </w:r>
+      <w:proofErr w:type="gramEnd"/>
+      <w:r>
+        <w:t>] +++ FOUND_END</w:t>
+      </w:r>
+    </w:p>
+    <w:p>
+      <w:pPr>
+        <w:pStyle w:val="code"/>
+      </w:pPr>
+    </w:p>
+    <w:p>
+      <w:pPr>
+        <w:pStyle w:val="code"/>
+      </w:pPr>
+      <w:r>
+        <w:t>*[Odo</w:t>
+      </w:r>
+      <w:proofErr w:type="gramStart"/>
+      <w:r>
+        <w:t>:1349</w:t>
+      </w:r>
+      <w:proofErr w:type="gramEnd"/>
+      <w:r>
+        <w:t>] Position: 5356   L 220 0 0 85 403 718 835 1000 R, A: 0, B: 0, YAW: 278.92</w:t>
+      </w:r>
+    </w:p>
+    <w:p>
+      <w:pPr>
+        <w:pStyle w:val="code"/>
+      </w:pPr>
+    </w:p>
+    <w:p>
+      <w:pPr>
+        <w:pStyle w:val="code"/>
+      </w:pPr>
+      <w:r>
+        <w:t>[Odo</w:t>
+      </w:r>
+      <w:proofErr w:type="gramStart"/>
+      <w:r>
+        <w:t>:1350</w:t>
+      </w:r>
+      <w:proofErr w:type="gramEnd"/>
+      <w:r>
+        <w:t>] +++ FOUND_END</w:t>
+      </w:r>
+    </w:p>
+    <w:p>
+      <w:pPr>
+        <w:pStyle w:val="code"/>
+      </w:pPr>
+    </w:p>
+    <w:p>
+      <w:pPr>
+        <w:pStyle w:val="code"/>
+      </w:pPr>
+      <w:r>
+        <w:t>*[Odo</w:t>
+      </w:r>
+      <w:proofErr w:type="gramStart"/>
+      <w:r>
+        <w:t>:1353</w:t>
+      </w:r>
+      <w:proofErr w:type="gramEnd"/>
+      <w:r>
+        <w:t>] Position: 5356   L 220 0 0 85 403 718 835 1000 R, A: 0, B: 0, YAW: 278.92</w:t>
+      </w:r>
+    </w:p>
+    <w:p>
+      <w:pPr>
+        <w:pStyle w:val="code"/>
+      </w:pPr>
+    </w:p>
+    <w:p>
+      <w:pPr>
+        <w:pStyle w:val="code"/>
+      </w:pPr>
+      <w:r>
+        <w:t>[Odo</w:t>
+      </w:r>
+      <w:proofErr w:type="gramStart"/>
+      <w:r>
+        <w:t>:1353</w:t>
+      </w:r>
+      <w:proofErr w:type="gramEnd"/>
+      <w:r>
+        <w:t>] +++ FOUND_END</w:t>
       </w:r>
     </w:p>
     <w:p>
@@ -1823,7 +2679,15 @@
     </w:p>
     <w:p>
       <w:r>
-        <w:t>ROBOT IS PAST LEFT SENSOR, STILL AT 20 DEGREE ANGLE.</w:t>
+        <w:t xml:space="preserve">ROBOT IS PAST LEFT SENSOR, STILL AT </w:t>
+      </w:r>
+      <w:proofErr w:type="gramStart"/>
+      <w:r>
+        <w:t>20 DEGREE</w:t>
+      </w:r>
+      <w:proofErr w:type="gramEnd"/>
+      <w:r>
+        <w:t xml:space="preserve"> ANGLE.</w:t>
       </w:r>
     </w:p>
     <w:p>
@@ -1912,29 +2776,65 @@
           <w:color w:val="000000"/>
           <w:sz w:val="20"/>
         </w:rPr>
-        <w:t>0fbb27e..747ba2a</w:t>
-      </w:r>
+        <w:t>0fbb27e</w:t>
+      </w:r>
+      <w:proofErr w:type="gramStart"/>
       <w:r>
         <w:rPr>
           <w:rFonts w:ascii="Monaco" w:hAnsi="Monaco" w:cs="Monaco"/>
           <w:color w:val="000000"/>
           <w:sz w:val="20"/>
         </w:rPr>
-        <w:t>, 747ba2a..b97c859</w:t>
-      </w:r>
+        <w:t>..</w:t>
+      </w:r>
+      <w:proofErr w:type="gramEnd"/>
       <w:r>
         <w:rPr>
           <w:rFonts w:ascii="Monaco" w:hAnsi="Monaco" w:cs="Monaco"/>
           <w:color w:val="000000"/>
           <w:sz w:val="20"/>
         </w:rPr>
+        <w:t>747ba2a</w:t>
+      </w:r>
+      <w:r>
+        <w:rPr>
+          <w:rFonts w:ascii="Monaco" w:hAnsi="Monaco" w:cs="Monaco"/>
+          <w:color w:val="000000"/>
+          <w:sz w:val="20"/>
+        </w:rPr>
+        <w:t>, 747ba2a</w:t>
+      </w:r>
+      <w:proofErr w:type="gramStart"/>
+      <w:r>
+        <w:rPr>
+          <w:rFonts w:ascii="Monaco" w:hAnsi="Monaco" w:cs="Monaco"/>
+          <w:color w:val="000000"/>
+          <w:sz w:val="20"/>
+        </w:rPr>
+        <w:t>..b97c859</w:t>
+      </w:r>
+      <w:proofErr w:type="gramEnd"/>
+      <w:r>
+        <w:rPr>
+          <w:rFonts w:ascii="Monaco" w:hAnsi="Monaco" w:cs="Monaco"/>
+          <w:color w:val="000000"/>
+          <w:sz w:val="20"/>
+        </w:rPr>
         <w:t>, b97c859..3225650</w:t>
       </w:r>
     </w:p>
     <w:p/>
     <w:p>
       <w:r>
-        <w:t>Adding call to motor.Forward at end of FOLLOW_LINE strategy.</w:t>
+        <w:t xml:space="preserve">Adding call to </w:t>
+      </w:r>
+      <w:proofErr w:type="gramStart"/>
+      <w:r>
+        <w:t>motor.Forward</w:t>
+      </w:r>
+      <w:proofErr w:type="gramEnd"/>
+      <w:r>
+        <w:t xml:space="preserve"> at end of FOLLOW_LINE strategy.</w:t>
       </w:r>
       <w:r>
         <w:t xml:space="preserve"> Static variables. Stop loggin when at STOP.</w:t>
@@ -1979,23 +2879,64 @@
           <w:color w:val="000000"/>
           <w:sz w:val="20"/>
         </w:rPr>
-        <w:t>3225650..261e8cd</w:t>
-      </w:r>
-    </w:p>
-    <w:p>
-      <w:r>
-        <w:t>return pid to +/- 10 variation. Fix bad position of call to Motor::Forward</w:t>
-      </w:r>
-    </w:p>
-    <w:p>
-      <w:r>
-        <w:t>veered way too left. Stopped after loosing line.</w:t>
-      </w:r>
-    </w:p>
-    <w:p>
-      <w:r>
-        <w:t>Odoend – start = 325 = 2.178 In</w:t>
-      </w:r>
+        <w:t>3225650</w:t>
+      </w:r>
+      <w:proofErr w:type="gramStart"/>
+      <w:r>
+        <w:rPr>
+          <w:rFonts w:ascii="Monaco" w:hAnsi="Monaco" w:cs="Monaco"/>
+          <w:color w:val="000000"/>
+          <w:sz w:val="20"/>
+        </w:rPr>
+        <w:t>..</w:t>
+      </w:r>
+      <w:proofErr w:type="gramEnd"/>
+      <w:r>
+        <w:rPr>
+          <w:rFonts w:ascii="Monaco" w:hAnsi="Monaco" w:cs="Monaco"/>
+          <w:color w:val="000000"/>
+          <w:sz w:val="20"/>
+        </w:rPr>
+        <w:t>261e8cd</w:t>
+      </w:r>
+    </w:p>
+    <w:p>
+      <w:proofErr w:type="gramStart"/>
+      <w:r>
+        <w:t>return</w:t>
+      </w:r>
+      <w:proofErr w:type="gramEnd"/>
+      <w:r>
+        <w:t xml:space="preserve"> pid to +/- 10 variation. Fix bad position of call to Motor</w:t>
+      </w:r>
+      <w:proofErr w:type="gramStart"/>
+      <w:r>
+        <w:t>::</w:t>
+      </w:r>
+      <w:proofErr w:type="gramEnd"/>
+      <w:r>
+        <w:t>Forward</w:t>
+      </w:r>
+    </w:p>
+    <w:p>
+      <w:proofErr w:type="gramStart"/>
+      <w:r>
+        <w:t>veered</w:t>
+      </w:r>
+      <w:proofErr w:type="gramEnd"/>
+      <w:r>
+        <w:t xml:space="preserve"> way too left. Stopped after loosing line.</w:t>
+      </w:r>
+    </w:p>
+    <w:p>
+      <w:r>
+        <w:t xml:space="preserve">Odoend – start = 325 = 2.178 </w:t>
+      </w:r>
+      <w:proofErr w:type="gramStart"/>
+      <w:r>
+        <w:t>In</w:t>
+      </w:r>
+      <w:proofErr w:type="gramEnd"/>
     </w:p>
     <w:p/>
     <w:p>
@@ -2020,6 +2961,35 @@
       <w:r>
         <w:t>Sunday, June 21, 2015, 21:15</w:t>
       </w:r>
+      <w:r>
+        <w:t xml:space="preserve"> Code: </w:t>
+      </w:r>
+      <w:r>
+        <w:rPr>
+          <w:rFonts w:ascii="Monaco" w:hAnsi="Monaco" w:cs="Monaco"/>
+          <w:color w:val="000000"/>
+          <w:sz w:val="20"/>
+        </w:rPr>
+        <w:t>99f0084</w:t>
+      </w:r>
+      <w:proofErr w:type="gramStart"/>
+      <w:r>
+        <w:rPr>
+          <w:rFonts w:ascii="Monaco" w:hAnsi="Monaco" w:cs="Monaco"/>
+          <w:color w:val="000000"/>
+          <w:sz w:val="20"/>
+        </w:rPr>
+        <w:t>..</w:t>
+      </w:r>
+      <w:proofErr w:type="gramEnd"/>
+      <w:r>
+        <w:rPr>
+          <w:rFonts w:ascii="Monaco" w:hAnsi="Monaco" w:cs="Monaco"/>
+          <w:color w:val="000000"/>
+          <w:sz w:val="20"/>
+        </w:rPr>
+        <w:t>0b01750</w:t>
+      </w:r>
     </w:p>
     <w:p>
       <w:pPr>
@@ -2065,13 +3035,23 @@
           <w:szCs w:val="24"/>
         </w:rPr>
       </w:pPr>
+      <w:proofErr w:type="gramStart"/>
       <w:r>
         <w:rPr>
           <w:rFonts w:ascii="Courier" w:hAnsi="Courier" w:cs="Courier"/>
           <w:sz w:val="22"/>
           <w:szCs w:val="22"/>
         </w:rPr>
-        <w:t>4961.75 :: --- FOLLOW_LINE correcting with left turn [Odo:931] State: FOLLOW_LINE, Position: 2.87   L 0 0 105 673 0 0 0 0 R  , YAW: 270.00, s: 0, e: 0, len: 0</w:t>
+        <w:t>4961.75 :</w:t>
+      </w:r>
+      <w:proofErr w:type="gramEnd"/>
+      <w:r>
+        <w:rPr>
+          <w:rFonts w:ascii="Courier" w:hAnsi="Courier" w:cs="Courier"/>
+          <w:sz w:val="22"/>
+          <w:szCs w:val="22"/>
+        </w:rPr>
+        <w:t>: --- FOLLOW_LINE correcting with left turn [Odo:931] State: FOLLOW_LINE, Position: 2.87   L 0 0 105 673 0 0 0 0 R  , YAW: 270.00, s: 0, e: 0, len: 0</w:t>
       </w:r>
     </w:p>
     <w:p>
@@ -2085,13 +3065,23 @@
           <w:szCs w:val="24"/>
         </w:rPr>
       </w:pPr>
+      <w:proofErr w:type="gramStart"/>
       <w:r>
         <w:rPr>
           <w:rFonts w:ascii="Courier" w:hAnsi="Courier" w:cs="Courier"/>
           <w:sz w:val="22"/>
           <w:szCs w:val="22"/>
         </w:rPr>
-        <w:t>4982.02 :: --- FOLLOW_LINE on course [Odo:939] State: FOLLOW_LINE, Position: 3.28   L 168 168 168 1000 394 168 89 168 R  , YAW: 272.24, s: 0, e: 0, len: 0</w:t>
+        <w:t>4982.02 :</w:t>
+      </w:r>
+      <w:proofErr w:type="gramEnd"/>
+      <w:r>
+        <w:rPr>
+          <w:rFonts w:ascii="Courier" w:hAnsi="Courier" w:cs="Courier"/>
+          <w:sz w:val="22"/>
+          <w:szCs w:val="22"/>
+        </w:rPr>
+        <w:t>: --- FOLLOW_LINE on course [Odo:939] State: FOLLOW_LINE, Position: 3.28   L 168 168 168 1000 394 168 89 168 R  , YAW: 272.24, s: 0, e: 0, len: 0</w:t>
       </w:r>
     </w:p>
     <w:p>
@@ -2105,13 +3095,23 @@
           <w:szCs w:val="24"/>
         </w:rPr>
       </w:pPr>
+      <w:proofErr w:type="gramStart"/>
       <w:r>
         <w:rPr>
           <w:rFonts w:ascii="Courier" w:hAnsi="Courier" w:cs="Courier"/>
           <w:sz w:val="22"/>
           <w:szCs w:val="22"/>
         </w:rPr>
-        <w:t>5008.57 :: --- FOLLOW_LINE on course [Odo:951] State: FOLLOW_LINE, Position: 3.24   L 178 178 178 1000 405 100 100 178 R  , YAW: 267.76, s: 0, e: 0, len: 0</w:t>
+        <w:t>5008.57 :</w:t>
+      </w:r>
+      <w:proofErr w:type="gramEnd"/>
+      <w:r>
+        <w:rPr>
+          <w:rFonts w:ascii="Courier" w:hAnsi="Courier" w:cs="Courier"/>
+          <w:sz w:val="22"/>
+          <w:szCs w:val="22"/>
+        </w:rPr>
+        <w:t>: --- FOLLOW_LINE on course [Odo:951] State: FOLLOW_LINE, Position: 3.24   L 178 178 178 1000 405 100 100 178 R  , YAW: 267.76, s: 0, e: 0, len: 0</w:t>
       </w:r>
     </w:p>
     <w:p>
@@ -2125,13 +3125,23 @@
           <w:szCs w:val="24"/>
         </w:rPr>
       </w:pPr>
+      <w:proofErr w:type="gramStart"/>
       <w:r>
         <w:rPr>
           <w:rFonts w:ascii="Courier" w:hAnsi="Courier" w:cs="Courier"/>
           <w:sz w:val="22"/>
           <w:szCs w:val="22"/>
         </w:rPr>
-        <w:t>5035.23 :: --- FOLLOW_LINE on course [Odo:965] State: FOLLOW_LINE, Position: 3.26   L 168 84 168 1000 263 84 84 168 R  , YAW: 269.55, s: 0, e: 0, len: 0</w:t>
+        <w:t>5035.23 :</w:t>
+      </w:r>
+      <w:proofErr w:type="gramEnd"/>
+      <w:r>
+        <w:rPr>
+          <w:rFonts w:ascii="Courier" w:hAnsi="Courier" w:cs="Courier"/>
+          <w:sz w:val="22"/>
+          <w:szCs w:val="22"/>
+        </w:rPr>
+        <w:t>: --- FOLLOW_LINE on course [Odo:965] State: FOLLOW_LINE, Position: 3.26   L 168 84 168 1000 263 84 84 168 R  , YAW: 269.55, s: 0, e: 0, len: 0</w:t>
       </w:r>
     </w:p>
     <w:p>
@@ -2145,13 +3155,23 @@
           <w:szCs w:val="24"/>
         </w:rPr>
       </w:pPr>
+      <w:proofErr w:type="gramStart"/>
       <w:r>
         <w:rPr>
           <w:rFonts w:ascii="Courier" w:hAnsi="Courier" w:cs="Courier"/>
           <w:sz w:val="22"/>
           <w:szCs w:val="22"/>
         </w:rPr>
-        <w:t>5061.39 :: --- FOLLOW_LINE on course [Odo:980] State: FOLLOW_LINE, Position: 3.09   L 168 168 310 1000 236 89 89 168 R  , YAW: 269.11, s: 0, e: 0, len: 0</w:t>
+        <w:t>5061.39 :</w:t>
+      </w:r>
+      <w:proofErr w:type="gramEnd"/>
+      <w:r>
+        <w:rPr>
+          <w:rFonts w:ascii="Courier" w:hAnsi="Courier" w:cs="Courier"/>
+          <w:sz w:val="22"/>
+          <w:szCs w:val="22"/>
+        </w:rPr>
+        <w:t>: --- FOLLOW_LINE on course [Odo:980] State: FOLLOW_LINE, Position: 3.09   L 168 168 310 1000 236 89 89 168 R  , YAW: 269.11, s: 0, e: 0, len: 0</w:t>
       </w:r>
     </w:p>
     <w:p>
@@ -2165,13 +3185,23 @@
           <w:szCs w:val="24"/>
         </w:rPr>
       </w:pPr>
+      <w:proofErr w:type="gramStart"/>
       <w:r>
         <w:rPr>
           <w:rFonts w:ascii="Courier" w:hAnsi="Courier" w:cs="Courier"/>
           <w:sz w:val="22"/>
           <w:szCs w:val="22"/>
         </w:rPr>
-        <w:t>5087.70 :: +++ FOLLOW_LINE FOUND LINE START [Odo:1005] State: FIND_LINE_END, Position: 2.74  *L 373 373 373 1000 152 152 152 152 R  , YAW: 267.32, s: 1001, e: 1001, len: 0</w:t>
+        <w:t>5087.70 :</w:t>
+      </w:r>
+      <w:proofErr w:type="gramEnd"/>
+      <w:r>
+        <w:rPr>
+          <w:rFonts w:ascii="Courier" w:hAnsi="Courier" w:cs="Courier"/>
+          <w:sz w:val="22"/>
+          <w:szCs w:val="22"/>
+        </w:rPr>
+        <w:t>: +++ FOLLOW_LINE FOUND LINE START [Odo:1005] State: FIND_LINE_END, Position: 2.74  *L 373 373 373 1000 152 152 152 152 R  , YAW: 267.32, s: 1001, e: 1001, len: 0</w:t>
       </w:r>
     </w:p>
     <w:p>
@@ -2185,13 +3215,23 @@
           <w:szCs w:val="24"/>
         </w:rPr>
       </w:pPr>
+      <w:proofErr w:type="gramStart"/>
       <w:r>
         <w:rPr>
           <w:rFonts w:ascii="Courier" w:hAnsi="Courier" w:cs="Courier"/>
           <w:sz w:val="22"/>
           <w:szCs w:val="22"/>
         </w:rPr>
-        <w:t>5239.12 :: +++ FIND_LINE_END FOUND LINE END BY IR [Odo:1135] State: FOUND_END, Position: 2.50   L 168 0 168 1000 26 0 0 26 R  , YAW: 269.53, s: 1001, e: 1134, len: 133</w:t>
+        <w:t>5239.12 :</w:t>
+      </w:r>
+      <w:proofErr w:type="gramEnd"/>
+      <w:r>
+        <w:rPr>
+          <w:rFonts w:ascii="Courier" w:hAnsi="Courier" w:cs="Courier"/>
+          <w:sz w:val="22"/>
+          <w:szCs w:val="22"/>
+        </w:rPr>
+        <w:t>: +++ FIND_LINE_END FOUND LINE END BY IR [Odo:1135] State: FOUND_END, Position: 2.50   L 168 0 168 1000 26 0 0 26 R  , YAW: 269.53, s: 1001, e: 1134, len: 133</w:t>
       </w:r>
     </w:p>
     <w:p>
@@ -2205,13 +3245,23 @@
           <w:szCs w:val="24"/>
         </w:rPr>
       </w:pPr>
+      <w:proofErr w:type="gramStart"/>
       <w:r>
         <w:rPr>
           <w:rFonts w:ascii="Courier" w:hAnsi="Courier" w:cs="Courier"/>
           <w:sz w:val="22"/>
           <w:szCs w:val="22"/>
         </w:rPr>
-        <w:t>5260.81 :: +++ FOUND_END [Odo:1159] State: FOUND_END, Position: 2.90   L 0 0 110 1000 42 0 0 0 R  , YAW: 268.67, s: 1001, e: 1134, len: 133</w:t>
+        <w:t>5260.81 :</w:t>
+      </w:r>
+      <w:proofErr w:type="gramEnd"/>
+      <w:r>
+        <w:rPr>
+          <w:rFonts w:ascii="Courier" w:hAnsi="Courier" w:cs="Courier"/>
+          <w:sz w:val="22"/>
+          <w:szCs w:val="22"/>
+        </w:rPr>
+        <w:t>: +++ FOUND_END [Odo:1159] State: FOUND_END, Position: 2.90   L 0 0 110 1000 42 0 0 0 R  , YAW: 268.67, s: 1001, e: 1134, len: 133</w:t>
       </w:r>
     </w:p>
     <w:p>
@@ -2245,13 +3295,23 @@
           <w:szCs w:val="24"/>
         </w:rPr>
       </w:pPr>
+      <w:proofErr w:type="gramStart"/>
       <w:r>
         <w:rPr>
           <w:rFonts w:ascii="Courier" w:hAnsi="Courier" w:cs="Courier"/>
           <w:sz w:val="22"/>
           <w:szCs w:val="22"/>
         </w:rPr>
-        <w:t>loopCount: 80, avg loop duration: 17644.75</w:t>
+        <w:t>loopCount</w:t>
+      </w:r>
+      <w:proofErr w:type="gramEnd"/>
+      <w:r>
+        <w:rPr>
+          <w:rFonts w:ascii="Courier" w:hAnsi="Courier" w:cs="Courier"/>
+          <w:sz w:val="22"/>
+          <w:szCs w:val="22"/>
+        </w:rPr>
+        <w:t>: 80, avg loop duration: 17644.75</w:t>
       </w:r>
     </w:p>
     <w:p>
@@ -2265,13 +3325,23 @@
           <w:szCs w:val="24"/>
         </w:rPr>
       </w:pPr>
+      <w:proofErr w:type="gramStart"/>
       <w:r>
         <w:rPr>
           <w:rFonts w:ascii="Courier" w:hAnsi="Courier" w:cs="Courier"/>
           <w:sz w:val="22"/>
           <w:szCs w:val="22"/>
         </w:rPr>
-        <w:t>usec at start: 3869600, at end: 5281180, duration: 1411580</w:t>
+        <w:t>usec</w:t>
+      </w:r>
+      <w:proofErr w:type="gramEnd"/>
+      <w:r>
+        <w:rPr>
+          <w:rFonts w:ascii="Courier" w:hAnsi="Courier" w:cs="Courier"/>
+          <w:sz w:val="22"/>
+          <w:szCs w:val="22"/>
+        </w:rPr>
+        <w:t xml:space="preserve"> at start: 3869600, at end: 5281180, duration: 1411580</w:t>
       </w:r>
     </w:p>
     <w:p>
@@ -2285,13 +3355,23 @@
           <w:szCs w:val="24"/>
         </w:rPr>
       </w:pPr>
+      <w:proofErr w:type="gramStart"/>
       <w:r>
         <w:rPr>
           <w:rFonts w:ascii="Courier" w:hAnsi="Courier" w:cs="Courier"/>
           <w:sz w:val="22"/>
           <w:szCs w:val="22"/>
         </w:rPr>
-        <w:t>lineSensor sumLineSensorRead: 159756, avg read duration: 1996.95</w:t>
+        <w:t>lineSensor</w:t>
+      </w:r>
+      <w:proofErr w:type="gramEnd"/>
+      <w:r>
+        <w:rPr>
+          <w:rFonts w:ascii="Courier" w:hAnsi="Courier" w:cs="Courier"/>
+          <w:sz w:val="22"/>
+          <w:szCs w:val="22"/>
+        </w:rPr>
+        <w:t xml:space="preserve"> sumLineSensorRead: 159756, avg read duration: 1996.95</w:t>
       </w:r>
     </w:p>
     <w:p>
@@ -2305,13 +3385,23 @@
           <w:szCs w:val="24"/>
         </w:rPr>
       </w:pPr>
+      <w:proofErr w:type="gramStart"/>
       <w:r>
         <w:rPr>
           <w:rFonts w:ascii="Courier" w:hAnsi="Courier" w:cs="Courier"/>
           <w:sz w:val="22"/>
           <w:szCs w:val="22"/>
         </w:rPr>
-        <w:t>sensorStick sumSensorStickRead: 132456,  avg read dration: 1655.70</w:t>
+        <w:t>sensorStick</w:t>
+      </w:r>
+      <w:proofErr w:type="gramEnd"/>
+      <w:r>
+        <w:rPr>
+          <w:rFonts w:ascii="Courier" w:hAnsi="Courier" w:cs="Courier"/>
+          <w:sz w:val="22"/>
+          <w:szCs w:val="22"/>
+        </w:rPr>
+        <w:t xml:space="preserve"> sumSensorStickRead: 132456,  avg read dration: 1655.70</w:t>
       </w:r>
     </w:p>
     <w:p>
@@ -2325,13 +3415,23 @@
           <w:szCs w:val="24"/>
         </w:rPr>
       </w:pPr>
+      <w:proofErr w:type="gramStart"/>
       <w:r>
         <w:rPr>
           <w:rFonts w:ascii="Courier" w:hAnsi="Courier" w:cs="Courier"/>
           <w:sz w:val="22"/>
           <w:szCs w:val="22"/>
         </w:rPr>
-        <w:t>5324.50 :: Final dump [Odo:1229] State: STOP, Position: 2.90   L 0 0 110 1000 42 0 0 0 R  , YAW: 268.67, s: 1001, e: 1134, len: 133</w:t>
+        <w:t>5324.50 :</w:t>
+      </w:r>
+      <w:proofErr w:type="gramEnd"/>
+      <w:r>
+        <w:rPr>
+          <w:rFonts w:ascii="Courier" w:hAnsi="Courier" w:cs="Courier"/>
+          <w:sz w:val="22"/>
+          <w:szCs w:val="22"/>
+        </w:rPr>
+        <w:t>: Final dump [Odo:1229] State: STOP, Position: 2.90   L 0 0 110 1000 42 0 0 0 R  , YAW: 268.67, s: 1001, e: 1134, len: 133</w:t>
       </w:r>
     </w:p>
     <w:p>
@@ -2345,13 +3445,23 @@
           <w:szCs w:val="24"/>
         </w:rPr>
       </w:pPr>
+      <w:proofErr w:type="gramStart"/>
       <w:r>
         <w:rPr>
           <w:rFonts w:ascii="Courier" w:hAnsi="Courier" w:cs="Courier"/>
           <w:sz w:val="22"/>
           <w:szCs w:val="22"/>
         </w:rPr>
-        <w:t>5370.69 :: +++ STOP [Odo:1259] State: STOP, Position: 2.85   L 0 31 173 1000 31 0 0 0 R  , YAW: 269.05, s: 1001, e: 1134, len: 133</w:t>
+        <w:t>5370.69 :</w:t>
+      </w:r>
+      <w:proofErr w:type="gramEnd"/>
+      <w:r>
+        <w:rPr>
+          <w:rFonts w:ascii="Courier" w:hAnsi="Courier" w:cs="Courier"/>
+          <w:sz w:val="22"/>
+          <w:szCs w:val="22"/>
+        </w:rPr>
+        <w:t>: +++ STOP [Odo:1259] State: STOP, Position: 2.85   L 0 31 173 1000 31 0 0 0 R  , YAW: 269.05, s: 1001, e: 1134, len: 133</w:t>
       </w:r>
     </w:p>
     <w:p>
@@ -2365,13 +3475,23 @@
           <w:szCs w:val="24"/>
         </w:rPr>
       </w:pPr>
+      <w:proofErr w:type="gramStart"/>
       <w:r>
         <w:rPr>
           <w:rFonts w:ascii="Courier" w:hAnsi="Courier" w:cs="Courier"/>
           <w:sz w:val="22"/>
           <w:szCs w:val="22"/>
         </w:rPr>
-        <w:t>5406.10 :: +++ STOP [Odo:1275] State: STOP, Position: 2.85   L 0 31 173 1000 31 0 0 0 R  , YAW: 269.33, s: 1001, e: 1134, len: 133</w:t>
+        <w:t>5406.10 :</w:t>
+      </w:r>
+      <w:proofErr w:type="gramEnd"/>
+      <w:r>
+        <w:rPr>
+          <w:rFonts w:ascii="Courier" w:hAnsi="Courier" w:cs="Courier"/>
+          <w:sz w:val="22"/>
+          <w:szCs w:val="22"/>
+        </w:rPr>
+        <w:t>: +++ STOP [Odo:1275] State: STOP, Position: 2.85   L 0 31 173 1000 31 0 0 0 R  , YAW: 269.33, s: 1001, e: 1134, len: 133</w:t>
       </w:r>
     </w:p>
     <w:p>
@@ -2385,13 +3505,23 @@
           <w:szCs w:val="24"/>
         </w:rPr>
       </w:pPr>
+      <w:proofErr w:type="gramStart"/>
       <w:r>
         <w:rPr>
           <w:rFonts w:ascii="Courier" w:hAnsi="Courier" w:cs="Courier"/>
           <w:sz w:val="22"/>
           <w:szCs w:val="22"/>
         </w:rPr>
-        <w:t>5441.49 :: +++ STOP [Odo:1288] State: STOP, Position: 2.70   L 0 100 184 1000 31 0 0 0 R  , YAW: 268.89, s: 1001, e: 1134, len: 133</w:t>
+        <w:t>5441.49 :</w:t>
+      </w:r>
+      <w:proofErr w:type="gramEnd"/>
+      <w:r>
+        <w:rPr>
+          <w:rFonts w:ascii="Courier" w:hAnsi="Courier" w:cs="Courier"/>
+          <w:sz w:val="22"/>
+          <w:szCs w:val="22"/>
+        </w:rPr>
+        <w:t>: +++ STOP [Odo:1288] State: STOP, Position: 2.70   L 0 100 184 1000 31 0 0 0 R  , YAW: 268.89, s: 1001, e: 1134, len: 133</w:t>
       </w:r>
     </w:p>
     <w:p>
@@ -2405,13 +3535,23 @@
           <w:szCs w:val="24"/>
         </w:rPr>
       </w:pPr>
+      <w:proofErr w:type="gramStart"/>
       <w:r>
         <w:rPr>
           <w:rFonts w:ascii="Courier" w:hAnsi="Courier" w:cs="Courier"/>
           <w:sz w:val="22"/>
           <w:szCs w:val="22"/>
         </w:rPr>
-        <w:t>5477.07 :: +++ STOP [Odo:1295] State: STOP, Position: 2.71   L 31 100 173 1000 31 0 0 0 R  , YAW: 269.55, s: 1001, e: 1134, len: 133</w:t>
+        <w:t>5477.07 :</w:t>
+      </w:r>
+      <w:proofErr w:type="gramEnd"/>
+      <w:r>
+        <w:rPr>
+          <w:rFonts w:ascii="Courier" w:hAnsi="Courier" w:cs="Courier"/>
+          <w:sz w:val="22"/>
+          <w:szCs w:val="22"/>
+        </w:rPr>
+        <w:t>: +++ STOP [Odo:1295] State: STOP, Position: 2.71   L 31 100 173 1000 31 0 0 0 R  , YAW: 269.55, s: 1001, e: 1134, len: 133</w:t>
       </w:r>
     </w:p>
     <w:p>
@@ -2425,13 +3565,23 @@
           <w:szCs w:val="24"/>
         </w:rPr>
       </w:pPr>
+      <w:proofErr w:type="gramStart"/>
       <w:r>
         <w:rPr>
           <w:rFonts w:ascii="Courier" w:hAnsi="Courier" w:cs="Courier"/>
           <w:sz w:val="22"/>
           <w:szCs w:val="22"/>
         </w:rPr>
-        <w:t>5512.70 :: +++ STOP [Odo:1297] State: STOP, Position: 2.67   L 31 100 242 1000 31 0 0 0 R  , YAW: 270.00, s: 1001, e: 1134, len: 133</w:t>
+        <w:t>5512.70 :</w:t>
+      </w:r>
+      <w:proofErr w:type="gramEnd"/>
+      <w:r>
+        <w:rPr>
+          <w:rFonts w:ascii="Courier" w:hAnsi="Courier" w:cs="Courier"/>
+          <w:sz w:val="22"/>
+          <w:szCs w:val="22"/>
+        </w:rPr>
+        <w:t>: +++ STOP [Odo:1297] State: STOP, Position: 2.67   L 31 100 242 1000 31 0 0 0 R  , YAW: 270.00, s: 1001, e: 1134, len: 133</w:t>
       </w:r>
     </w:p>
     <w:p>
@@ -2462,8 +3612,17 @@
           <w:rFonts w:ascii="Helvetica" w:hAnsi="Helvetica" w:cs="Helvetica"/>
           <w:szCs w:val="24"/>
         </w:rPr>
-        <w:t>This is near the end of my experiment, which was to follow a line until an intersection was found (start of line) and then continue on until the other side of the intersecting line was found and then stop..</w:t>
-      </w:r>
+        <w:t>This is near the end of my experiment, which was to follow a line until an intersection was found (start of line) and then continue on until the other side of the intersecting line was found and then stop</w:t>
+      </w:r>
+      <w:proofErr w:type="gramStart"/>
+      <w:r>
+        <w:rPr>
+          <w:rFonts w:ascii="Helvetica" w:hAnsi="Helvetica" w:cs="Helvetica"/>
+          <w:szCs w:val="24"/>
+        </w:rPr>
+        <w:t>..</w:t>
+      </w:r>
+      <w:proofErr w:type="gramEnd"/>
     </w:p>
     <w:p>
       <w:pPr>
@@ -2493,7 +3652,23 @@
           <w:rFonts w:ascii="Helvetica" w:hAnsi="Helvetica" w:cs="Helvetica"/>
           <w:szCs w:val="24"/>
         </w:rPr>
-        <w:t>The first column is my millisecond counter (i.e., the myMicros() / 1000 value, minus the base time when the program started). Followed by the old strategy state name, then the new strategy state, then the current line position (3.5 is centered on the line, &lt; 3.5 is left of center — yaw left, &gt; 3.5 is right of center — yaw right), then “L” followed by the 8 IR sensor values then “R”. If the lefmost or rightmost sensors detect a line, the “L” becomes “</w:t>
+        <w:t xml:space="preserve">The first column is my millisecond counter (i.e., the </w:t>
+      </w:r>
+      <w:proofErr w:type="gramStart"/>
+      <w:r>
+        <w:rPr>
+          <w:rFonts w:ascii="Helvetica" w:hAnsi="Helvetica" w:cs="Helvetica"/>
+          <w:szCs w:val="24"/>
+        </w:rPr>
+        <w:t>myMicros(</w:t>
+      </w:r>
+      <w:proofErr w:type="gramEnd"/>
+      <w:r>
+        <w:rPr>
+          <w:rFonts w:ascii="Helvetica" w:hAnsi="Helvetica" w:cs="Helvetica"/>
+          <w:szCs w:val="24"/>
+        </w:rPr>
+        <w:t>) / 1000 value, minus the base time when the program started). Followed by the old strategy state name, then the new strategy state, then the current line position (3.5 is centered on the line, &lt; 3.5 is left of center — yaw left, &gt; 3.5 is right of center — yaw right), then “L” followed by the 8 IR sensor values then “R”. If the lefmost or rightmost sensors detect a line, the “L” becomes “</w:t>
       </w:r>
       <w:r>
         <w:rPr>
@@ -2618,7 +3793,23 @@
           <w:rFonts w:ascii="Helvetica" w:hAnsi="Helvetica" w:cs="Helvetica"/>
           <w:szCs w:val="24"/>
         </w:rPr>
-        <w:t>At 4982.02 milliseconds, having traveled 939 odos and having done a small left turn, we’re back within an acceptable line position (I don’t correct until the line position is less than 3 or greater than 4). Notice that only 19 milliseconds has elapsed between strategy decisions and the robot has travelled only 8 odos (about 0.054 inches).</w:t>
+        <w:t xml:space="preserve">At 4982.02 milliseconds, having traveled 939 odos and having done a small left turn, we’re back within an acceptable line position (I don’t correct until the line position is less than 3 or greater than 4). Notice that only 19 milliseconds </w:t>
+      </w:r>
+      <w:proofErr w:type="gramStart"/>
+      <w:r>
+        <w:rPr>
+          <w:rFonts w:ascii="Helvetica" w:hAnsi="Helvetica" w:cs="Helvetica"/>
+          <w:szCs w:val="24"/>
+        </w:rPr>
+        <w:t>has</w:t>
+      </w:r>
+      <w:proofErr w:type="gramEnd"/>
+      <w:r>
+        <w:rPr>
+          <w:rFonts w:ascii="Helvetica" w:hAnsi="Helvetica" w:cs="Helvetica"/>
+          <w:szCs w:val="24"/>
+        </w:rPr>
+        <w:t xml:space="preserve"> elapsed between strategy decisions and the robot has travelled only 8 odos (about 0.054 inches).</w:t>
       </w:r>
     </w:p>
     <w:p>
@@ -2696,7 +3887,39 @@
           <w:rFonts w:ascii="Helvetica" w:hAnsi="Helvetica" w:cs="Helvetica"/>
           <w:szCs w:val="24"/>
         </w:rPr>
-        <w:t>At 5239.12 milliseconds, the robot has found the end of the line at odo 1135. You see at the end of the log line that the line start was at 1001 odos and the end is  1134 and the length is 133 odos. The expectation was 106 odos (0.725 inches), so it’s pretty close. The robot state changes to FOUND_END which is where I would normally make a decision about what to do. For now, the decision is to just stop.</w:t>
+        <w:t xml:space="preserve">At 5239.12 milliseconds, the robot has found the end of the line at odo 1135. You see at the end of the log line that the line start was at 1001 odos and the end </w:t>
+      </w:r>
+      <w:proofErr w:type="gramStart"/>
+      <w:r>
+        <w:rPr>
+          <w:rFonts w:ascii="Helvetica" w:hAnsi="Helvetica" w:cs="Helvetica"/>
+          <w:szCs w:val="24"/>
+        </w:rPr>
+        <w:t>is  1134</w:t>
+      </w:r>
+      <w:proofErr w:type="gramEnd"/>
+      <w:r>
+        <w:rPr>
+          <w:rFonts w:ascii="Helvetica" w:hAnsi="Helvetica" w:cs="Helvetica"/>
+          <w:szCs w:val="24"/>
+        </w:rPr>
+        <w:t xml:space="preserve"> and the length is 133 odos. The expectation was 106 odos (0.725 inches), so it’s pretty close. The robot state changes to FOUND_</w:t>
+      </w:r>
+      <w:proofErr w:type="gramStart"/>
+      <w:r>
+        <w:rPr>
+          <w:rFonts w:ascii="Helvetica" w:hAnsi="Helvetica" w:cs="Helvetica"/>
+          <w:szCs w:val="24"/>
+        </w:rPr>
+        <w:t>END which</w:t>
+      </w:r>
+      <w:proofErr w:type="gramEnd"/>
+      <w:r>
+        <w:rPr>
+          <w:rFonts w:ascii="Helvetica" w:hAnsi="Helvetica" w:cs="Helvetica"/>
+          <w:szCs w:val="24"/>
+        </w:rPr>
+        <w:t xml:space="preserve"> is where I would normally make a decision about what to do. For now, the decision is to just stop.</w:t>
       </w:r>
     </w:p>
     <w:p>
@@ -2963,7 +4186,23 @@
           <w:rFonts w:ascii="Helvetica" w:hAnsi="Helvetica" w:cs="Helvetica"/>
           <w:szCs w:val="24"/>
         </w:rPr>
-        <w:t>I need to detect the end of the maze. Actually, that part is build in there as the end-of-line finder will stop when either it finds the other side of the line or it has traveled a known maximum distance.</w:t>
+        <w:t xml:space="preserve">I need to detect the end of the maze. Actually, that part is </w:t>
+      </w:r>
+      <w:proofErr w:type="gramStart"/>
+      <w:r>
+        <w:rPr>
+          <w:rFonts w:ascii="Helvetica" w:hAnsi="Helvetica" w:cs="Helvetica"/>
+          <w:szCs w:val="24"/>
+        </w:rPr>
+        <w:t>build</w:t>
+      </w:r>
+      <w:proofErr w:type="gramEnd"/>
+      <w:r>
+        <w:rPr>
+          <w:rFonts w:ascii="Helvetica" w:hAnsi="Helvetica" w:cs="Helvetica"/>
+          <w:szCs w:val="24"/>
+        </w:rPr>
+        <w:t xml:space="preserve"> in there as the end-of-line finder will stop when either it finds the other side of the line or it has traveled a known maximum distance.</w:t>
       </w:r>
     </w:p>
     <w:p>
@@ -2994,7 +4233,23 @@
           <w:rFonts w:ascii="Helvetica" w:hAnsi="Helvetica" w:cs="Helvetica"/>
           <w:szCs w:val="24"/>
         </w:rPr>
-        <w:t>I need to detect dead ends and execute a 180 degree turn.</w:t>
+        <w:t xml:space="preserve">I need to detect dead ends and execute a </w:t>
+      </w:r>
+      <w:proofErr w:type="gramStart"/>
+      <w:r>
+        <w:rPr>
+          <w:rFonts w:ascii="Helvetica" w:hAnsi="Helvetica" w:cs="Helvetica"/>
+          <w:szCs w:val="24"/>
+        </w:rPr>
+        <w:t>180 degree</w:t>
+      </w:r>
+      <w:proofErr w:type="gramEnd"/>
+      <w:r>
+        <w:rPr>
+          <w:rFonts w:ascii="Helvetica" w:hAnsi="Helvetica" w:cs="Helvetica"/>
+          <w:szCs w:val="24"/>
+        </w:rPr>
+        <w:t xml:space="preserve"> turn.</w:t>
       </w:r>
     </w:p>
     <w:p>
@@ -3010,6 +4265,12 @@
       </w:pPr>
     </w:p>
     <w:p>
+      <w:pPr>
+        <w:rPr>
+          <w:rFonts w:ascii="Helvetica" w:hAnsi="Helvetica" w:cs="Helvetica"/>
+          <w:szCs w:val="24"/>
+        </w:rPr>
+      </w:pPr>
       <w:r>
         <w:rPr>
           <w:rFonts w:ascii="Helvetica" w:hAnsi="Helvetica" w:cs="Helvetica"/>
@@ -3018,6 +4279,1193 @@
         <w:t>Actually I plan on using my heading sensor to execute 90 and 180 degree turns — the plan is to turn maybe 80 or 170 degrees regardless of the line sensor and then use the line sensor to complete the turn.</w:t>
       </w:r>
     </w:p>
+    <w:p>
+      <w:pPr>
+        <w:rPr>
+          <w:rFonts w:ascii="Helvetica" w:hAnsi="Helvetica" w:cs="Helvetica"/>
+          <w:szCs w:val="24"/>
+        </w:rPr>
+      </w:pPr>
+    </w:p>
+    <w:p>
+      <w:r>
+        <w:pict>
+          <v:shape id="_x0000_i1032" type="#_x0000_t75" style="width:467.85pt;height:1.5pt" o:hrpct="0" o:hralign="center" o:hr="t">
+            <v:imagedata r:id="rId10" o:title="Default Line"/>
+          </v:shape>
+        </w:pict>
+      </w:r>
+    </w:p>
+    <w:p>
+      <w:pPr>
+        <w:pStyle w:val="Heading2"/>
+      </w:pPr>
+      <w:r>
+        <w:t>Monday, June 22, 2015</w:t>
+      </w:r>
+    </w:p>
+    <w:p>
+      <w:proofErr w:type="gramStart"/>
+      <w:r>
+        <w:t>Added code to sample the left/right endpoint sensors while crawling over the start of line/end of line range.</w:t>
+      </w:r>
+      <w:proofErr w:type="gramEnd"/>
+      <w:r>
+        <w:t xml:space="preserve"> At the end, if more than half the sensors have found a left/right line, we will assume the line goes left and/or right at the intersection. </w:t>
+      </w:r>
+    </w:p>
+    <w:p/>
+    <w:p>
+      <w:proofErr w:type="gramStart"/>
+      <w:r>
+        <w:t>Added code to sample the center sensor(s) while attempting to stop after having crossed the endpoint of a line.</w:t>
+      </w:r>
+      <w:proofErr w:type="gramEnd"/>
+      <w:r>
+        <w:t xml:space="preserve"> If half the samples show a </w:t>
+      </w:r>
+      <w:proofErr w:type="gramStart"/>
+      <w:r>
+        <w:t>center line</w:t>
+      </w:r>
+      <w:proofErr w:type="gramEnd"/>
+      <w:r>
+        <w:t>, we will assume there is a continuation ahead after the intersecting line.</w:t>
+      </w:r>
+    </w:p>
+    <w:p/>
+    <w:p>
+      <w:r>
+        <w:t>Log from sample that goes straight until it finds a right-turning line.</w:t>
+      </w:r>
+    </w:p>
+    <w:p>
+      <w:pPr>
+        <w:pStyle w:val="code"/>
+      </w:pPr>
+      <w:r>
+        <w:t>Start</w:t>
+      </w:r>
+    </w:p>
+    <w:p>
+      <w:pPr>
+        <w:pStyle w:val="code"/>
+      </w:pPr>
+    </w:p>
+    <w:p>
+      <w:pPr>
+        <w:pStyle w:val="code"/>
+      </w:pPr>
+      <w:r>
+        <w:t>Enter key to start</w:t>
+      </w:r>
+    </w:p>
+    <w:p>
+      <w:pPr>
+        <w:pStyle w:val="code"/>
+      </w:pPr>
+    </w:p>
+    <w:p>
+      <w:pPr>
+        <w:pStyle w:val="code"/>
+      </w:pPr>
+      <w:proofErr w:type="gramStart"/>
+      <w:r>
+        <w:t>7093.96 :</w:t>
+      </w:r>
+      <w:proofErr w:type="gramEnd"/>
+      <w:r>
+        <w:t>: --- FOLLOW_LINE on course [Odo:0] State: FOLLOW_LINE, Position: 3.40   L 100 100 100 1000 1000 100 26 100 R  , YAW: 257.26, s: 0, e: 0, len: 0</w:t>
+      </w:r>
+    </w:p>
+    <w:p>
+      <w:pPr>
+        <w:pStyle w:val="code"/>
+      </w:pPr>
+    </w:p>
+    <w:p>
+      <w:pPr>
+        <w:pStyle w:val="code"/>
+      </w:pPr>
+      <w:proofErr w:type="gramStart"/>
+      <w:r>
+        <w:t>7113.40 :</w:t>
+      </w:r>
+      <w:proofErr w:type="gramEnd"/>
+      <w:r>
+        <w:t>: --- FOLLOW_LINE on course [Odo:0] State: FOLLOW_LINE, Position: 3.41   L 89 89 89 1000 1000 89 21 89 R  , YAW: 256.97, s: 0, e: 0, len: 0</w:t>
+      </w:r>
+    </w:p>
+    <w:p>
+      <w:pPr>
+        <w:pStyle w:val="code"/>
+      </w:pPr>
+    </w:p>
+    <w:p>
+      <w:pPr>
+        <w:pStyle w:val="code"/>
+      </w:pPr>
+      <w:proofErr w:type="gramStart"/>
+      <w:r>
+        <w:t>7138.91 :</w:t>
+      </w:r>
+      <w:proofErr w:type="gramEnd"/>
+      <w:r>
+        <w:t>: --- FOLLOW_LINE on course [Odo:1] State: FOLLOW_LINE, Position: 3.41   L 89 89 89 1000 1000 89 21 89 R  , YAW: 259.74, s: 0, e: 0, len: 0</w:t>
+      </w:r>
+    </w:p>
+    <w:p>
+      <w:pPr>
+        <w:pStyle w:val="code"/>
+      </w:pPr>
+    </w:p>
+    <w:p>
+      <w:pPr>
+        <w:pStyle w:val="code"/>
+      </w:pPr>
+      <w:proofErr w:type="gramStart"/>
+      <w:r>
+        <w:t>7164.39 :</w:t>
+      </w:r>
+      <w:proofErr w:type="gramEnd"/>
+      <w:r>
+        <w:t>: --- FOLLOW_LINE on course [Odo:6] State: FOLLOW_LINE, Position: 3.41   L 89 89 89 1000 1000 89 21 89 R  , YAW: 256.90, s: 0, e: 0, len: 0</w:t>
+      </w:r>
+    </w:p>
+    <w:p>
+      <w:pPr>
+        <w:pStyle w:val="code"/>
+      </w:pPr>
+    </w:p>
+    <w:p>
+      <w:pPr>
+        <w:pStyle w:val="code"/>
+      </w:pPr>
+      <w:proofErr w:type="gramStart"/>
+      <w:r>
+        <w:t>7189.90 :</w:t>
+      </w:r>
+      <w:proofErr w:type="gramEnd"/>
+      <w:r>
+        <w:t>: --- FOLLOW_LINE on course [Odo:12] State: FOLLOW_LINE, Position: 3.41   L 89 89 89 1000 1000 89 21 89 R  , YAW: 255.60, s: 0, e: 0, len: 0</w:t>
+      </w:r>
+    </w:p>
+    <w:p>
+      <w:pPr>
+        <w:pStyle w:val="code"/>
+      </w:pPr>
+    </w:p>
+    <w:p>
+      <w:pPr>
+        <w:pStyle w:val="code"/>
+      </w:pPr>
+      <w:proofErr w:type="gramStart"/>
+      <w:r>
+        <w:t>7215.59 :</w:t>
+      </w:r>
+      <w:proofErr w:type="gramEnd"/>
+      <w:r>
+        <w:t>: --- FOLLOW_LINE on course [Odo:20] State: FOLLOW_LINE, Position: 3.41   L 89 89 89 1000 1000 89 26 89 R  , YAW: 256.55, s: 0, e: 0, len: 0</w:t>
+      </w:r>
+    </w:p>
+    <w:p>
+      <w:pPr>
+        <w:pStyle w:val="code"/>
+      </w:pPr>
+    </w:p>
+    <w:p>
+      <w:pPr>
+        <w:pStyle w:val="code"/>
+      </w:pPr>
+      <w:proofErr w:type="gramStart"/>
+      <w:r>
+        <w:t>7241.20 :</w:t>
+      </w:r>
+      <w:proofErr w:type="gramEnd"/>
+      <w:r>
+        <w:t>: --- FOLLOW_LINE on course [Odo:31] State: FOLLOW_LINE, Position: 3.41   L 89 89 89 1000 1000 89 21 89 R  , YAW: 255.49, s: 0, e: 0, len: 0</w:t>
+      </w:r>
+    </w:p>
+    <w:p>
+      <w:pPr>
+        <w:pStyle w:val="code"/>
+      </w:pPr>
+    </w:p>
+    <w:p>
+      <w:pPr>
+        <w:pStyle w:val="code"/>
+      </w:pPr>
+      <w:proofErr w:type="gramStart"/>
+      <w:r>
+        <w:t>7266.86 :</w:t>
+      </w:r>
+      <w:proofErr w:type="gramEnd"/>
+      <w:r>
+        <w:t>: --- FOLLOW_LINE on course [Odo:49] State: FOLLOW_LINE, Position: 3.41   L 89 89 89 1000 1000 89 26 89 R  , YAW: 256.75, s: 0, e: 0, len: 0</w:t>
+      </w:r>
+    </w:p>
+    <w:p>
+      <w:pPr>
+        <w:pStyle w:val="code"/>
+      </w:pPr>
+    </w:p>
+    <w:p>
+      <w:pPr>
+        <w:pStyle w:val="code"/>
+      </w:pPr>
+      <w:proofErr w:type="gramStart"/>
+      <w:r>
+        <w:t>7292.54 :</w:t>
+      </w:r>
+      <w:proofErr w:type="gramEnd"/>
+      <w:r>
+        <w:t>: --- FOLLOW_LINE on course [Odo:70] State: FOLLOW_LINE, Position: 3.41   L 89 89 89 1000 1000 89 21 89 R  , YAW: 255.73, s: 0, e: 0, len: 0</w:t>
+      </w:r>
+    </w:p>
+    <w:p>
+      <w:pPr>
+        <w:pStyle w:val="code"/>
+      </w:pPr>
+    </w:p>
+    <w:p>
+      <w:pPr>
+        <w:pStyle w:val="code"/>
+      </w:pPr>
+      <w:proofErr w:type="gramStart"/>
+      <w:r>
+        <w:t>7318.23 :</w:t>
+      </w:r>
+      <w:proofErr w:type="gramEnd"/>
+      <w:r>
+        <w:t>: --- FOLLOW_LINE on course [Odo:90] State: FOLLOW_LINE, Position: 3.54   L 21 89 89 1000 1000 89 21 89 R  , YAW: 255.70, s: 0, e: 0, len: 0</w:t>
+      </w:r>
+    </w:p>
+    <w:p>
+      <w:pPr>
+        <w:pStyle w:val="code"/>
+      </w:pPr>
+    </w:p>
+    <w:p>
+      <w:pPr>
+        <w:pStyle w:val="code"/>
+      </w:pPr>
+      <w:proofErr w:type="gramStart"/>
+      <w:r>
+        <w:t>7343.87 :</w:t>
+      </w:r>
+      <w:proofErr w:type="gramEnd"/>
+      <w:r>
+        <w:t>: --- FOLLOW_LINE on course [Odo:112] State: FOLLOW_LINE, Position: 3.73   L 0 26 26 1000 1000 100 26 100 R  , YAW: 256.32, s: 0, e: 0, len: 0</w:t>
+      </w:r>
+    </w:p>
+    <w:p>
+      <w:pPr>
+        <w:pStyle w:val="code"/>
+      </w:pPr>
+    </w:p>
+    <w:p>
+      <w:pPr>
+        <w:pStyle w:val="code"/>
+      </w:pPr>
+      <w:proofErr w:type="gramStart"/>
+      <w:r>
+        <w:t>7369.91 :</w:t>
+      </w:r>
+      <w:proofErr w:type="gramEnd"/>
+      <w:r>
+        <w:t>: --- FOLLOW_LINE on course [Odo:135] State: FOLLOW_LINE, Position: 3.74   L 0 0 0 1000 1000 105 36 105 R  , YAW: 255.78, s: 0, e: 0, len: 0</w:t>
+      </w:r>
+    </w:p>
+    <w:p>
+      <w:pPr>
+        <w:pStyle w:val="code"/>
+      </w:pPr>
+    </w:p>
+    <w:p>
+      <w:pPr>
+        <w:pStyle w:val="code"/>
+      </w:pPr>
+      <w:proofErr w:type="gramStart"/>
+      <w:r>
+        <w:t>7395.57 :</w:t>
+      </w:r>
+      <w:proofErr w:type="gramEnd"/>
+      <w:r>
+        <w:t>: --- FOLLOW_LINE on course [Odo:158] State: FOLLOW_LINE, Position: 3.73   L 0 0 0 1000 1000 100 26 100 R  , YAW: 255.96, s: 0, e: 0, len: 0</w:t>
+      </w:r>
+    </w:p>
+    <w:p>
+      <w:pPr>
+        <w:pStyle w:val="code"/>
+      </w:pPr>
+    </w:p>
+    <w:p>
+      <w:pPr>
+        <w:pStyle w:val="code"/>
+      </w:pPr>
+      <w:proofErr w:type="gramStart"/>
+      <w:r>
+        <w:t>7421.27 :</w:t>
+      </w:r>
+      <w:proofErr w:type="gramEnd"/>
+      <w:r>
+        <w:t>: --- FOLLOW_LINE on course [Odo:184] State: FOLLOW_LINE, Position: 3.66   L 0 0 0 1000 952 31 31 100 R  , YAW: 256.91, s: 0, e: 0, len: 0</w:t>
+      </w:r>
+    </w:p>
+    <w:p>
+      <w:pPr>
+        <w:pStyle w:val="code"/>
+      </w:pPr>
+    </w:p>
+    <w:p>
+      <w:pPr>
+        <w:pStyle w:val="code"/>
+      </w:pPr>
+      <w:proofErr w:type="gramStart"/>
+      <w:r>
+        <w:t>7446.52 :</w:t>
+      </w:r>
+      <w:proofErr w:type="gramEnd"/>
+      <w:r>
+        <w:t>: --- FOLLOW_LINE on course [Odo:210] State: FOLLOW_LINE, Position: 3.50   L 0 0 0 1000 1000 31 31 31 R  , YAW: 256.28, s: 0, e: 0, len: 0</w:t>
+      </w:r>
+    </w:p>
+    <w:p>
+      <w:pPr>
+        <w:pStyle w:val="code"/>
+      </w:pPr>
+    </w:p>
+    <w:p>
+      <w:pPr>
+        <w:pStyle w:val="code"/>
+      </w:pPr>
+      <w:proofErr w:type="gramStart"/>
+      <w:r>
+        <w:t>7471.88 :</w:t>
+      </w:r>
+      <w:proofErr w:type="gramEnd"/>
+      <w:r>
+        <w:t>: --- FOLLOW_LINE on course [Odo:236] State: FOLLOW_LINE, Position: 3.50   L 21 21 21 1000 1000 21 0 21 R  , YAW: 257.68, s: 0, e: 0, len: 0</w:t>
+      </w:r>
+    </w:p>
+    <w:p>
+      <w:pPr>
+        <w:pStyle w:val="code"/>
+      </w:pPr>
+    </w:p>
+    <w:p>
+      <w:pPr>
+        <w:pStyle w:val="code"/>
+      </w:pPr>
+      <w:proofErr w:type="gramStart"/>
+      <w:r>
+        <w:t>7497.58 :</w:t>
+      </w:r>
+      <w:proofErr w:type="gramEnd"/>
+      <w:r>
+        <w:t>: --- FOLLOW_LINE on course [Odo:259] State: FOLLOW_LINE, Position: 3.38   L 26 100 26 1000 1000 26 0 26 R  , YAW: 256.72, s: 0, e: 0, len: 0</w:t>
+      </w:r>
+    </w:p>
+    <w:p>
+      <w:pPr>
+        <w:pStyle w:val="code"/>
+      </w:pPr>
+    </w:p>
+    <w:p>
+      <w:pPr>
+        <w:pStyle w:val="code"/>
+      </w:pPr>
+      <w:proofErr w:type="gramStart"/>
+      <w:r>
+        <w:t>7523.40 :</w:t>
+      </w:r>
+      <w:proofErr w:type="gramEnd"/>
+      <w:r>
+        <w:t>: --- FOLLOW_LINE on course [Odo:281] State: FOLLOW_LINE, Position: 3.34   L 47 126 47 1000 957 47 0 47 R  , YAW: 255.79, s: 0, e: 0, len: 0</w:t>
+      </w:r>
+    </w:p>
+    <w:p>
+      <w:pPr>
+        <w:pStyle w:val="code"/>
+      </w:pPr>
+    </w:p>
+    <w:p>
+      <w:pPr>
+        <w:pStyle w:val="code"/>
+      </w:pPr>
+      <w:proofErr w:type="gramStart"/>
+      <w:r>
+        <w:t>7549.11 :</w:t>
+      </w:r>
+      <w:proofErr w:type="gramEnd"/>
+      <w:r>
+        <w:t>: --- FOLLOW_LINE on course [Odo:305] State: FOLLOW_LINE, Position: 3.14   L 100 100 100 1000 900 31 31 31 R  , YAW: 256.51, s: 0, e: 0, len: 0</w:t>
+      </w:r>
+    </w:p>
+    <w:p>
+      <w:pPr>
+        <w:pStyle w:val="code"/>
+      </w:pPr>
+    </w:p>
+    <w:p>
+      <w:pPr>
+        <w:pStyle w:val="code"/>
+      </w:pPr>
+      <w:proofErr w:type="gramStart"/>
+      <w:r>
+        <w:t>7575.27 :</w:t>
+      </w:r>
+      <w:proofErr w:type="gramEnd"/>
+      <w:r>
+        <w:t>: --- FOLLOW_LINE on course [Odo:335] State: FOLLOW_LINE, Position: 3.10   L 110 110 110 1000 652 110 42 42 R  , YAW: 256.86, s: 0, e: 0, len: 0</w:t>
+      </w:r>
+    </w:p>
+    <w:p>
+      <w:pPr>
+        <w:pStyle w:val="code"/>
+      </w:pPr>
+    </w:p>
+    <w:p>
+      <w:pPr>
+        <w:pStyle w:val="code"/>
+      </w:pPr>
+      <w:proofErr w:type="gramStart"/>
+      <w:r>
+        <w:t>7701.74 :</w:t>
+      </w:r>
+      <w:proofErr w:type="gramEnd"/>
+      <w:r>
+        <w:t>: --- FOLLOW_LINE correcting with left turn [Odo:408] State: FOLLOW_LINE, Position: 2.87   L 168 168 168 1000 557 89 21 21 R  , YAW: 256.68, s: 0, e: 0, len: 0</w:t>
+      </w:r>
+    </w:p>
+    <w:p>
+      <w:pPr>
+        <w:pStyle w:val="code"/>
+      </w:pPr>
+    </w:p>
+    <w:p>
+      <w:pPr>
+        <w:pStyle w:val="code"/>
+      </w:pPr>
+      <w:proofErr w:type="gramStart"/>
+      <w:r>
+        <w:t>7823.81 :</w:t>
+      </w:r>
+      <w:proofErr w:type="gramEnd"/>
+      <w:r>
+        <w:t>: --- FOLLOW_LINE correcting with left turn [Odo:415] State: FOLLOW_LINE, Position: 2.88   L 242 242 173 1000 873 94 26 26 R  , YAW: 256.75, s: 0, e: 0, len: 0</w:t>
+      </w:r>
+    </w:p>
+    <w:p>
+      <w:pPr>
+        <w:pStyle w:val="code"/>
+      </w:pPr>
+    </w:p>
+    <w:p>
+      <w:pPr>
+        <w:pStyle w:val="code"/>
+      </w:pPr>
+      <w:proofErr w:type="gramStart"/>
+      <w:r>
+        <w:t>7845.78 :</w:t>
+      </w:r>
+      <w:proofErr w:type="gramEnd"/>
+      <w:r>
+        <w:t>: --- FOLLOW_LINE on course [Odo:415] State: FOLLOW_LINE, Position: 3.11   L 168 242 89 1000 1000 21 21 89 R  , YAW: 257.99, s: 0, e: 0, len: 0</w:t>
+      </w:r>
+    </w:p>
+    <w:p>
+      <w:pPr>
+        <w:pStyle w:val="code"/>
+      </w:pPr>
+    </w:p>
+    <w:p>
+      <w:pPr>
+        <w:pStyle w:val="code"/>
+      </w:pPr>
+      <w:proofErr w:type="gramStart"/>
+      <w:r>
+        <w:t>7871.95 :</w:t>
+      </w:r>
+      <w:proofErr w:type="gramEnd"/>
+      <w:r>
+        <w:t>: --- FOLLOW_LINE on course [Odo:417] State: FOLLOW_LINE, Position: 3.02   L 242 242 89 1000 1000 21 21 89 R  , YAW: 253.42, s: 0, e: 0, len: 0</w:t>
+      </w:r>
+    </w:p>
+    <w:p>
+      <w:pPr>
+        <w:pStyle w:val="code"/>
+      </w:pPr>
+    </w:p>
+    <w:p>
+      <w:pPr>
+        <w:pStyle w:val="code"/>
+      </w:pPr>
+      <w:proofErr w:type="gramStart"/>
+      <w:r>
+        <w:t>7898.14 :</w:t>
+      </w:r>
+      <w:proofErr w:type="gramEnd"/>
+      <w:r>
+        <w:t>: --- FOLLOW_LINE on course [Odo:422] State: FOLLOW_LINE, Position: 3.10   L 168 247 89 1000 1000 21 21 89 R  , YAW: 253.27, s: 0, e: 0, len: 0</w:t>
+      </w:r>
+    </w:p>
+    <w:p>
+      <w:pPr>
+        <w:pStyle w:val="code"/>
+      </w:pPr>
+    </w:p>
+    <w:p>
+      <w:pPr>
+        <w:pStyle w:val="code"/>
+      </w:pPr>
+      <w:proofErr w:type="gramStart"/>
+      <w:r>
+        <w:t>7924.32 :</w:t>
+      </w:r>
+      <w:proofErr w:type="gramEnd"/>
+      <w:r>
+        <w:t>: --- FOLLOW_LINE on course [Odo:432] State: FOLLOW_LINE, Position: 3.02   L 242 242 89 1000 1000 26 26 89 R  , YAW: 253.35, s: 0, e: 0, len: 0</w:t>
+      </w:r>
+    </w:p>
+    <w:p>
+      <w:pPr>
+        <w:pStyle w:val="code"/>
+      </w:pPr>
+    </w:p>
+    <w:p>
+      <w:pPr>
+        <w:pStyle w:val="code"/>
+      </w:pPr>
+      <w:proofErr w:type="gramStart"/>
+      <w:r>
+        <w:t>7950.51 :</w:t>
+      </w:r>
+      <w:proofErr w:type="gramEnd"/>
+      <w:r>
+        <w:t>: --- FOLLOW_LINE on course [Odo:450] State: FOLLOW_LINE, Position: 3.07   L 178 252 178 1000 1000 31 31 100 R  , YAW: 254.22, s: 0, e: 0, len: 0</w:t>
+      </w:r>
+    </w:p>
+    <w:p>
+      <w:pPr>
+        <w:pStyle w:val="code"/>
+      </w:pPr>
+    </w:p>
+    <w:p>
+      <w:pPr>
+        <w:pStyle w:val="code"/>
+      </w:pPr>
+      <w:proofErr w:type="gramStart"/>
+      <w:r>
+        <w:t>8077.10 :</w:t>
+      </w:r>
+      <w:proofErr w:type="gramEnd"/>
+      <w:r>
+        <w:t>: --- FOLLOW_LINE correcting with left turn [Odo:480] State: FOLLOW_LINE, Position: 2.98   L 247 247 178 1000 1000 21 21 89 R  , YAW: 254.22, s: 0, e: 0, len: 0</w:t>
+      </w:r>
+    </w:p>
+    <w:p>
+      <w:pPr>
+        <w:pStyle w:val="code"/>
+      </w:pPr>
+    </w:p>
+    <w:p>
+      <w:pPr>
+        <w:pStyle w:val="code"/>
+      </w:pPr>
+      <w:proofErr w:type="gramStart"/>
+      <w:r>
+        <w:t>8099.26 :</w:t>
+      </w:r>
+      <w:proofErr w:type="gramEnd"/>
+      <w:r>
+        <w:t>: --- FOLLOW_LINE on course [Odo:480] State: FOLLOW_LINE, Position: 3.23   L 89 242 173 1000 1000 89 26 89 R  , YAW: 254.09, s: 0, e: 0, len: 0</w:t>
+      </w:r>
+    </w:p>
+    <w:p>
+      <w:pPr>
+        <w:pStyle w:val="code"/>
+      </w:pPr>
+    </w:p>
+    <w:p>
+      <w:pPr>
+        <w:pStyle w:val="code"/>
+      </w:pPr>
+      <w:proofErr w:type="gramStart"/>
+      <w:r>
+        <w:t>8125.46 :</w:t>
+      </w:r>
+      <w:proofErr w:type="gramEnd"/>
+      <w:r>
+        <w:t>: --- FOLLOW_LINE on course [Odo:486] State: FOLLOW_LINE, Position: 3.23   L 89 247 168 1000 1000 89 21 89 R  , YAW: 253.51, s: 0, e: 0, len: 0</w:t>
+      </w:r>
+    </w:p>
+    <w:p>
+      <w:pPr>
+        <w:pStyle w:val="code"/>
+      </w:pPr>
+    </w:p>
+    <w:p>
+      <w:pPr>
+        <w:pStyle w:val="code"/>
+      </w:pPr>
+      <w:proofErr w:type="gramStart"/>
+      <w:r>
+        <w:t>8151.61 :</w:t>
+      </w:r>
+      <w:proofErr w:type="gramEnd"/>
+      <w:r>
+        <w:t>: --- FOLLOW_LINE on course [Odo:494] State: FOLLOW_LINE, Position: 3.23   L 89 242 173 1000 1000 89 26 89 R  , YAW: 255.23, s: 0, e: 0, len: 0</w:t>
+      </w:r>
+    </w:p>
+    <w:p>
+      <w:pPr>
+        <w:pStyle w:val="code"/>
+      </w:pPr>
+    </w:p>
+    <w:p>
+      <w:pPr>
+        <w:pStyle w:val="code"/>
+      </w:pPr>
+      <w:proofErr w:type="gramStart"/>
+      <w:r>
+        <w:t>8177.83 :</w:t>
+      </w:r>
+      <w:proofErr w:type="gramEnd"/>
+      <w:r>
+        <w:t>: --- FOLLOW_LINE on course [Odo:503] State: FOLLOW_LINE, Position: 3.23   L 94 247 178 1000 1000 94 21 94 R  , YAW: 249.71, s: 0, e: 0, len: 0</w:t>
+      </w:r>
+    </w:p>
+    <w:p>
+      <w:pPr>
+        <w:pStyle w:val="code"/>
+      </w:pPr>
+    </w:p>
+    <w:p>
+      <w:pPr>
+        <w:pStyle w:val="code"/>
+      </w:pPr>
+      <w:proofErr w:type="gramStart"/>
+      <w:r>
+        <w:t>8204.01 :</w:t>
+      </w:r>
+      <w:proofErr w:type="gramEnd"/>
+      <w:r>
+        <w:t>: --- FOLLOW_LINE on course [Odo:517] State: FOLLOW_LINE, Position: 3.23   L 89 242 173 1000 1000 89 26 89 R  , YAW: 251.23, s: 0, e: 0, len: 0</w:t>
+      </w:r>
+    </w:p>
+    <w:p>
+      <w:pPr>
+        <w:pStyle w:val="code"/>
+      </w:pPr>
+    </w:p>
+    <w:p>
+      <w:pPr>
+        <w:pStyle w:val="code"/>
+      </w:pPr>
+      <w:proofErr w:type="gramStart"/>
+      <w:r>
+        <w:t>8230.13 :</w:t>
+      </w:r>
+      <w:proofErr w:type="gramEnd"/>
+      <w:r>
+        <w:t>: --- FOLLOW_LINE on course [Odo:534] State: FOLLOW_LINE, Position: 3.29   L 89 173 173 1000 1000 89 26 89 R  , YAW: 252.35, s: 0, e: 0, len: 0</w:t>
+      </w:r>
+    </w:p>
+    <w:p>
+      <w:pPr>
+        <w:pStyle w:val="code"/>
+      </w:pPr>
+    </w:p>
+    <w:p>
+      <w:pPr>
+        <w:pStyle w:val="code"/>
+      </w:pPr>
+      <w:proofErr w:type="gramStart"/>
+      <w:r>
+        <w:t>8256.36 :</w:t>
+      </w:r>
+      <w:proofErr w:type="gramEnd"/>
+      <w:r>
+        <w:t>: --- FOLLOW_LINE on course [Odo:552] State: FOLLOW_LINE, Position: 3.28   L 26 94 178 1000 1000 26 0 26 R  , YAW: 252.73, s: 0, e: 0, len: 0</w:t>
+      </w:r>
+    </w:p>
+    <w:p>
+      <w:pPr>
+        <w:pStyle w:val="code"/>
+      </w:pPr>
+    </w:p>
+    <w:p>
+      <w:pPr>
+        <w:pStyle w:val="code"/>
+      </w:pPr>
+      <w:proofErr w:type="gramStart"/>
+      <w:r>
+        <w:t>8282.19 :</w:t>
+      </w:r>
+      <w:proofErr w:type="gramEnd"/>
+      <w:r>
+        <w:t>: --- FOLLOW_LINE on course [Odo:570] State: FOLLOW_LINE, Position: 3.35   L 110 110 184 1000 1000 110 26 110 R  , YAW: 252.88, s: 0, e: 0, len: 0</w:t>
+      </w:r>
+    </w:p>
+    <w:p>
+      <w:pPr>
+        <w:pStyle w:val="code"/>
+      </w:pPr>
+    </w:p>
+    <w:p>
+      <w:pPr>
+        <w:pStyle w:val="code"/>
+      </w:pPr>
+      <w:proofErr w:type="gramStart"/>
+      <w:r>
+        <w:t>8308.86 :</w:t>
+      </w:r>
+      <w:proofErr w:type="gramEnd"/>
+      <w:r>
+        <w:t>: --- FOLLOW_LINE on course [Odo:591] State: FOLLOW_LINE, Position: 3.29   L 100 100 184 1000 1000 26 26 100 R  , YAW: 251.24, s: 0, e: 0, len: 0</w:t>
+      </w:r>
+    </w:p>
+    <w:p>
+      <w:pPr>
+        <w:pStyle w:val="code"/>
+      </w:pPr>
+    </w:p>
+    <w:p>
+      <w:pPr>
+        <w:pStyle w:val="code"/>
+      </w:pPr>
+      <w:proofErr w:type="gramStart"/>
+      <w:r>
+        <w:t>8335.41 :</w:t>
+      </w:r>
+      <w:proofErr w:type="gramEnd"/>
+      <w:r>
+        <w:t>: --- FOLLOW_LINE on course [Odo:610] State: FOLLOW_LINE, Position: 3.54   L 26 94 94 1000 1000 94 26 94 R  , YAW: 252.92, s: 0, e: 0, len: 0</w:t>
+      </w:r>
+    </w:p>
+    <w:p>
+      <w:pPr>
+        <w:pStyle w:val="code"/>
+      </w:pPr>
+    </w:p>
+    <w:p>
+      <w:pPr>
+        <w:pStyle w:val="code"/>
+      </w:pPr>
+      <w:proofErr w:type="gramStart"/>
+      <w:r>
+        <w:t>8361.24 :</w:t>
+      </w:r>
+      <w:proofErr w:type="gramEnd"/>
+      <w:r>
+        <w:t>: --- FOLLOW_LINE on course [Odo:635] State: FOLLOW_LINE, Position: 3.54   L 21 89 89 1000 1000 89 21 89 R  , YAW: 252.27, s: 0, e: 0, len: 0</w:t>
+      </w:r>
+    </w:p>
+    <w:p>
+      <w:pPr>
+        <w:pStyle w:val="code"/>
+      </w:pPr>
+    </w:p>
+    <w:p>
+      <w:pPr>
+        <w:pStyle w:val="code"/>
+      </w:pPr>
+      <w:proofErr w:type="gramStart"/>
+      <w:r>
+        <w:t>8387.08 :</w:t>
+      </w:r>
+      <w:proofErr w:type="gramEnd"/>
+      <w:r>
+        <w:t>: --- FOLLOW_LINE on course [Odo:659] State: FOLLOW_LINE, Position: 3.41   L 89 89 89 1000 1000 89 21 89 R  , YAW: 252.22, s: 0, e: 0, len: 0</w:t>
+      </w:r>
+    </w:p>
+    <w:p>
+      <w:pPr>
+        <w:pStyle w:val="code"/>
+      </w:pPr>
+    </w:p>
+    <w:p>
+      <w:pPr>
+        <w:pStyle w:val="code"/>
+      </w:pPr>
+      <w:proofErr w:type="gramStart"/>
+      <w:r>
+        <w:t>8412.90 :</w:t>
+      </w:r>
+      <w:proofErr w:type="gramEnd"/>
+      <w:r>
+        <w:t>: --- FOLLOW_LINE on course [Odo:683] State: FOLLOW_LINE, Position: 3.39   L 110 110 110 1000 1000 110 26 110 R  , YAW: 251.57, s: 0, e: 0, len: 0</w:t>
+      </w:r>
+    </w:p>
+    <w:p>
+      <w:pPr>
+        <w:pStyle w:val="code"/>
+      </w:pPr>
+    </w:p>
+    <w:p>
+      <w:pPr>
+        <w:pStyle w:val="code"/>
+      </w:pPr>
+      <w:proofErr w:type="gramStart"/>
+      <w:r>
+        <w:t>8439.63 :</w:t>
+      </w:r>
+      <w:proofErr w:type="gramEnd"/>
+      <w:r>
+        <w:t>: --- FOLLOW_LINE on course [Odo:707] State: FOLLOW_LINE, Position: 3.41   L 89 89 89 1000 1000 89 21 89 R  , YAW: 250.12, s: 0, e: 0, len: 0</w:t>
+      </w:r>
+    </w:p>
+    <w:p>
+      <w:pPr>
+        <w:pStyle w:val="code"/>
+      </w:pPr>
+    </w:p>
+    <w:p>
+      <w:pPr>
+        <w:pStyle w:val="code"/>
+      </w:pPr>
+      <w:proofErr w:type="gramStart"/>
+      <w:r>
+        <w:t>8465.43 :</w:t>
+      </w:r>
+      <w:proofErr w:type="gramEnd"/>
+      <w:r>
+        <w:t>: --- FOLLOW_LINE on course [Odo:730] State: FOLLOW_LINE, Position: 3.50   L 89 89 89 1000 1000 89 89 89 R  , YAW: 252.19, s: 0, e: 0, len: 0</w:t>
+      </w:r>
+    </w:p>
+    <w:p>
+      <w:pPr>
+        <w:pStyle w:val="code"/>
+      </w:pPr>
+    </w:p>
+    <w:p>
+      <w:pPr>
+        <w:pStyle w:val="code"/>
+      </w:pPr>
+      <w:proofErr w:type="gramStart"/>
+      <w:r>
+        <w:t>8491.28 :</w:t>
+      </w:r>
+      <w:proofErr w:type="gramEnd"/>
+      <w:r>
+        <w:t>: --- FOLLOW_LINE on course [Odo:755] State: FOLLOW_LINE, Position: 3.55   L 89 89 89 1000 1000 173 89 89 R  , YAW: 251.32, s: 0, e: 0, len: 0</w:t>
+      </w:r>
+    </w:p>
+    <w:p>
+      <w:pPr>
+        <w:pStyle w:val="code"/>
+      </w:pPr>
+    </w:p>
+    <w:p>
+      <w:pPr>
+        <w:pStyle w:val="code"/>
+      </w:pPr>
+      <w:proofErr w:type="gramStart"/>
+      <w:r>
+        <w:t>8517.28 :</w:t>
+      </w:r>
+      <w:proofErr w:type="gramEnd"/>
+      <w:r>
+        <w:t>: --- FOLLOW_LINE on course [Odo:781] State: FOLLOW_LINE, Position: 3.55   L 89 89 89 1000 1000 173 89 89 R  , YAW: 252.73, s: 0, e: 0, len: 0</w:t>
+      </w:r>
+    </w:p>
+    <w:p>
+      <w:pPr>
+        <w:pStyle w:val="code"/>
+      </w:pPr>
+    </w:p>
+    <w:p>
+      <w:pPr>
+        <w:pStyle w:val="code"/>
+      </w:pPr>
+      <w:proofErr w:type="gramStart"/>
+      <w:r>
+        <w:t>8543.30 :</w:t>
+      </w:r>
+      <w:proofErr w:type="gramEnd"/>
+      <w:r>
+        <w:t>: --- FOLLOW_LINE on course [Odo:808] State: FOLLOW_LINE, Position: 3.66   L 89 89 89 1000 1000 178 89 178 R  , YAW: 251.41, s: 0, e: 0, len: 0</w:t>
+      </w:r>
+    </w:p>
+    <w:p>
+      <w:pPr>
+        <w:pStyle w:val="code"/>
+      </w:pPr>
+    </w:p>
+    <w:p>
+      <w:pPr>
+        <w:pStyle w:val="code"/>
+      </w:pPr>
+      <w:proofErr w:type="gramStart"/>
+      <w:r>
+        <w:t>8569.48 :</w:t>
+      </w:r>
+      <w:proofErr w:type="gramEnd"/>
+      <w:r>
+        <w:t>: --- FOLLOW_LINE on course [Odo:836] State: FOLLOW_LINE, Position: 3.66   L 89 89 89 1000 1000 173 89 173 R  , YAW: 251.23, s: 0, e: 0, len: 0</w:t>
+      </w:r>
+    </w:p>
+    <w:p>
+      <w:pPr>
+        <w:pStyle w:val="code"/>
+      </w:pPr>
+    </w:p>
+    <w:p>
+      <w:pPr>
+        <w:pStyle w:val="code"/>
+      </w:pPr>
+      <w:proofErr w:type="gramStart"/>
+      <w:r>
+        <w:t>8595.65 :</w:t>
+      </w:r>
+      <w:proofErr w:type="gramEnd"/>
+      <w:r>
+        <w:t>: --- FOLLOW_LINE on course [Odo:866] State: FOLLOW_LINE, Position: 3.66   L 89 89 21 1000 1000 89 89 168 R  , YAW: 251.48, s: 0, e: 0, len: 0</w:t>
+      </w:r>
+    </w:p>
+    <w:p>
+      <w:pPr>
+        <w:pStyle w:val="code"/>
+      </w:pPr>
+    </w:p>
+    <w:p>
+      <w:pPr>
+        <w:pStyle w:val="code"/>
+      </w:pPr>
+      <w:proofErr w:type="gramStart"/>
+      <w:r>
+        <w:t>8621.66 :</w:t>
+      </w:r>
+      <w:proofErr w:type="gramEnd"/>
+      <w:r>
+        <w:t>: --- FOLLOW_LINE on course [Odo:893] State: FOLLOW_LINE, Position: 3.79   L 110 42 42 1000 1000 110 110 194 R  , YAW: 252.20, s: 0, e: 0, len: 0</w:t>
+      </w:r>
+    </w:p>
+    <w:p>
+      <w:pPr>
+        <w:pStyle w:val="code"/>
+      </w:pPr>
+    </w:p>
+    <w:p>
+      <w:pPr>
+        <w:pStyle w:val="code"/>
+      </w:pPr>
+      <w:proofErr w:type="gramStart"/>
+      <w:r>
+        <w:t>8648.17 :</w:t>
+      </w:r>
+      <w:proofErr w:type="gramEnd"/>
+      <w:r>
+        <w:t>: --- FOLLOW_LINE on course [Odo:918] State: FOLLOW_LINE, Position: 3.79   L 89 89 21 1000 1000 168 89 242 R  , YAW: 252.03, s: 0, e: 0, len: 0</w:t>
+      </w:r>
+    </w:p>
+    <w:p>
+      <w:pPr>
+        <w:pStyle w:val="code"/>
+      </w:pPr>
+    </w:p>
+    <w:p>
+      <w:pPr>
+        <w:pStyle w:val="code"/>
+      </w:pPr>
+      <w:proofErr w:type="gramStart"/>
+      <w:r>
+        <w:t>8674.34 :</w:t>
+      </w:r>
+      <w:proofErr w:type="gramEnd"/>
+      <w:r>
+        <w:t xml:space="preserve">: +++ FOLLOW_LINE </w:t>
+      </w:r>
+      <w:r>
+        <w:rPr>
+          <w:b/>
+        </w:rPr>
+        <w:t>FOUND LINE START</w:t>
+      </w:r>
+      <w:r>
+        <w:t xml:space="preserve"> [Odo:948] State: FINE_LINE_END, Position: 5.00   L 26 26 0 1000 1000 1000 1000 1000 R* , YAW: 252.19, s: 943, e: 943, len: 0</w:t>
+      </w:r>
+    </w:p>
+    <w:p>
+      <w:pPr>
+        <w:pStyle w:val="code"/>
+      </w:pPr>
+    </w:p>
+    <w:p>
+      <w:pPr>
+        <w:pStyle w:val="code"/>
+      </w:pPr>
+      <w:proofErr w:type="gramStart"/>
+      <w:r>
+        <w:t>8753.44 :</w:t>
+      </w:r>
+      <w:proofErr w:type="gramEnd"/>
+      <w:r>
+        <w:t xml:space="preserve">: +++ FIND_LINE_END </w:t>
+      </w:r>
+      <w:r>
+        <w:rPr>
+          <w:b/>
+        </w:rPr>
+        <w:t>FOUND LINE END BY IR</w:t>
+      </w:r>
+      <w:r>
+        <w:t xml:space="preserve"> [Odo:1033] State: FOUND_END, Position: 4.32   L 0 0 0 689 326 326 184 184 R  , YAW: 251.88, s: 943, e: 1030, len: </w:t>
+      </w:r>
+      <w:r>
+        <w:rPr>
+          <w:b/>
+        </w:rPr>
+        <w:t>87</w:t>
+      </w:r>
+    </w:p>
+    <w:p>
+      <w:pPr>
+        <w:pStyle w:val="code"/>
+      </w:pPr>
+    </w:p>
+    <w:p>
+      <w:pPr>
+        <w:pStyle w:val="code"/>
+      </w:pPr>
+      <w:proofErr w:type="gramStart"/>
+      <w:r>
+        <w:t>8978.93 :</w:t>
+      </w:r>
+      <w:proofErr w:type="gramEnd"/>
+      <w:r>
+        <w:t>: +++ FOUND_END [Odo:1189] State: STOP, Position: 7.00   L 0 0 0 0 0 31 31 105 R  , YAW: 251.33, s: 943, e: 1030, len: 87</w:t>
+      </w:r>
+    </w:p>
+    <w:p>
+      <w:pPr>
+        <w:pStyle w:val="code"/>
+      </w:pPr>
+    </w:p>
+    <w:p>
+      <w:pPr>
+        <w:pStyle w:val="code"/>
+      </w:pPr>
+      <w:r>
+        <w:t xml:space="preserve">Left/right segment samples: 16, center segment samples: 58, L: 0, C: 0, </w:t>
+      </w:r>
+      <w:r>
+        <w:rPr>
+          <w:b/>
+        </w:rPr>
+        <w:t>R*: 14</w:t>
+      </w:r>
+    </w:p>
+    <w:p>
+      <w:pPr>
+        <w:pStyle w:val="code"/>
+      </w:pPr>
+    </w:p>
+    <w:p>
+      <w:pPr>
+        <w:pStyle w:val="code"/>
+      </w:pPr>
+      <w:r>
+        <w:t>==== ==== STATS</w:t>
+      </w:r>
+    </w:p>
+    <w:p>
+      <w:pPr>
+        <w:pStyle w:val="code"/>
+      </w:pPr>
+    </w:p>
+    <w:p>
+      <w:pPr>
+        <w:pStyle w:val="code"/>
+      </w:pPr>
+      <w:proofErr w:type="gramStart"/>
+      <w:r>
+        <w:t>loopCount</w:t>
+      </w:r>
+      <w:proofErr w:type="gramEnd"/>
+      <w:r>
+        <w:t>: 124, avg loop duration: 15448.97</w:t>
+      </w:r>
+    </w:p>
+    <w:p>
+      <w:pPr>
+        <w:pStyle w:val="code"/>
+      </w:pPr>
+    </w:p>
+    <w:p>
+      <w:pPr>
+        <w:pStyle w:val="code"/>
+      </w:pPr>
+      <w:proofErr w:type="gramStart"/>
+      <w:r>
+        <w:t>usec</w:t>
+      </w:r>
+      <w:proofErr w:type="gramEnd"/>
+      <w:r>
+        <w:t xml:space="preserve"> at start: 7088584, at end: 9004256, duration: 1915672</w:t>
+      </w:r>
+    </w:p>
+    <w:p>
+      <w:pPr>
+        <w:pStyle w:val="code"/>
+      </w:pPr>
+    </w:p>
+    <w:p>
+      <w:pPr>
+        <w:pStyle w:val="code"/>
+      </w:pPr>
+      <w:proofErr w:type="gramStart"/>
+      <w:r>
+        <w:t>lineSensor</w:t>
+      </w:r>
+      <w:proofErr w:type="gramEnd"/>
+      <w:r>
+        <w:t xml:space="preserve"> sumLineSensorRead: 244828, avg read duration: 1974.42</w:t>
+      </w:r>
+    </w:p>
+    <w:p>
+      <w:pPr>
+        <w:pStyle w:val="code"/>
+      </w:pPr>
+    </w:p>
+    <w:p>
+      <w:pPr>
+        <w:pStyle w:val="code"/>
+      </w:pPr>
+      <w:proofErr w:type="gramStart"/>
+      <w:r>
+        <w:t>sensorStick</w:t>
+      </w:r>
+      <w:proofErr w:type="gramEnd"/>
+      <w:r>
+        <w:t xml:space="preserve"> sumSensorStickRead: 202084,  avg read dration: 1629.71</w:t>
+      </w:r>
+    </w:p>
+    <w:p>
+      <w:pPr>
+        <w:pStyle w:val="code"/>
+      </w:pPr>
+    </w:p>
+    <w:p>
+      <w:pPr>
+        <w:pStyle w:val="code"/>
+      </w:pPr>
+      <w:proofErr w:type="gramStart"/>
+      <w:r>
+        <w:t>9047.81 :</w:t>
+      </w:r>
+      <w:proofErr w:type="gramEnd"/>
+      <w:r>
+        <w:t>: Final dump [Odo:1195] State: STOP, Position: 7.00   L 0 0 0 0 0 31 31 105 R  , YAW: 251.33, s: 943, e: 1030, len: 87</w:t>
+      </w:r>
+    </w:p>
+    <w:p>
+      <w:pPr>
+        <w:pStyle w:val="code"/>
+      </w:pPr>
+    </w:p>
+    <w:p/>
     <w:sectPr>
       <w:pgSz w:w="12240" w:h="15840"/>
       <w:pgMar w:top="1440" w:right="1440" w:bottom="1440" w:left="1440" w:gutter="0"/>

</xml_diff>

<commit_message>
Updated docs for latest code experiments
</commit_message>
<xml_diff>
--- a/ArduinoConroller/Docs/Donna.docx
+++ b/ArduinoConroller/Docs/Donna.docx
@@ -5048,17 +5048,2170 @@
       </w:r>
     </w:p>
     <w:p>
-      <w:r>
+      <w:pPr>
         <w:rPr>
           <w:rFonts w:ascii="Monaco" w:hAnsi="Monaco" w:cs="Monaco"/>
           <w:szCs w:val="24"/>
         </w:rPr>
-        <w:t>          right: x</w:t>
-      </w:r>
-    </w:p>
+      </w:pPr>
+      <w:r>
+        <w:rPr>
+          <w:rFonts w:ascii="Monaco" w:hAnsi="Monaco" w:cs="Monaco"/>
+          <w:szCs w:val="24"/>
+        </w:rPr>
+        <w:t xml:space="preserve">          right: </w:t>
+      </w:r>
+    </w:p>
+    <w:p>
+      <w:pPr>
+        <w:rPr>
+          <w:rFonts w:ascii="Monaco" w:hAnsi="Monaco" w:cs="Monaco"/>
+          <w:szCs w:val="24"/>
+        </w:rPr>
+      </w:pPr>
+    </w:p>
+    <w:p>
+      <w:pPr>
+        <w:rPr>
+          <w:rFonts w:ascii="Monaco" w:hAnsi="Monaco" w:cs="Monaco"/>
+          <w:szCs w:val="24"/>
+        </w:rPr>
+      </w:pPr>
+    </w:p>
+    <w:p>
+      <w:pPr>
+        <w:rPr>
+          <w:rFonts w:ascii="Monaco" w:hAnsi="Monaco" w:cs="Monaco"/>
+          <w:szCs w:val="24"/>
+        </w:rPr>
+      </w:pPr>
+    </w:p>
+    <w:p>
+      <w:pPr>
+        <w:rPr>
+          <w:rFonts w:ascii="Monaco" w:hAnsi="Monaco" w:cs="Monaco"/>
+          <w:szCs w:val="24"/>
+        </w:rPr>
+      </w:pPr>
+    </w:p>
+    <w:p>
+      <w:pPr>
+        <w:rPr>
+          <w:rFonts w:ascii="Monaco" w:hAnsi="Monaco" w:cs="Monaco"/>
+          <w:szCs w:val="24"/>
+        </w:rPr>
+      </w:pPr>
+    </w:p>
+    <w:p>
+      <w:pPr>
+        <w:rPr>
+          <w:rFonts w:ascii="Monaco" w:hAnsi="Monaco" w:cs="Monaco"/>
+          <w:szCs w:val="24"/>
+        </w:rPr>
+      </w:pPr>
+    </w:p>
+    <w:p>
+      <w:pPr>
+        <w:rPr>
+          <w:rFonts w:ascii="Monaco" w:hAnsi="Monaco" w:cs="Monaco"/>
+          <w:szCs w:val="24"/>
+        </w:rPr>
+      </w:pPr>
+    </w:p>
+    <w:p>
+      <w:pPr>
+        <w:rPr>
+          <w:rFonts w:ascii="Monaco" w:hAnsi="Monaco" w:cs="Monaco"/>
+          <w:szCs w:val="24"/>
+        </w:rPr>
+      </w:pPr>
+    </w:p>
+    <w:p>
+      <w:pPr>
+        <w:rPr>
+          <w:rFonts w:ascii="Monaco" w:hAnsi="Monaco" w:cs="Monaco"/>
+          <w:szCs w:val="24"/>
+        </w:rPr>
+      </w:pPr>
+    </w:p>
+    <w:p>
+      <w:r>
+        <w:pict>
+          <v:shape id="_x0000_i1033" type="#_x0000_t75" style="width:539.5pt;height:1.75pt" o:hrpct="0" o:hralign="center" o:hr="t">
+            <v:imagedata r:id="rId11" o:title="Default Line"/>
+          </v:shape>
+        </w:pict>
+      </w:r>
+    </w:p>
+    <w:p>
+      <w:pPr>
+        <w:pStyle w:val="Heading2"/>
+      </w:pPr>
+      <w:r>
+        <w:t>Tuesday, June 13, 2015 13:10</w:t>
+      </w:r>
+      <w:r>
+        <w:t xml:space="preserve"> Code: </w:t>
+      </w:r>
+      <w:r>
+        <w:rPr>
+          <w:rFonts w:ascii="Monaco" w:hAnsi="Monaco" w:cs="Monaco"/>
+          <w:color w:val="000000"/>
+          <w:sz w:val="20"/>
+        </w:rPr>
+        <w:t>cc738ac..804beb4</w:t>
+      </w:r>
+    </w:p>
+    <w:p>
+      <w:r>
+        <w:t>Added code to detect left/center/right options and execute the leftmost option. Log:</w:t>
+      </w:r>
+    </w:p>
+    <w:p>
+      <w:pPr>
+        <w:pStyle w:val="code"/>
+      </w:pPr>
+      <w:r>
+        <w:t>Start</w:t>
+      </w:r>
+    </w:p>
+    <w:p>
+      <w:pPr>
+        <w:pStyle w:val="code"/>
+      </w:pPr>
+    </w:p>
+    <w:p>
+      <w:pPr>
+        <w:pStyle w:val="code"/>
+      </w:pPr>
+      <w:r>
+        <w:t>Enter key to start</w:t>
+      </w:r>
+    </w:p>
+    <w:p>
+      <w:pPr>
+        <w:pStyle w:val="code"/>
+      </w:pPr>
+    </w:p>
+    <w:p>
+      <w:pPr>
+        <w:pStyle w:val="code"/>
+      </w:pPr>
+      <w:r>
+        <w:t>1923.58 :: --- FOLLOW_LINE correcting with right turn [Odo:0] State: FOLLOW_LINE, Position: 4.61   L 80 80 8 42 234 1000 157 80 R  , YAW: 267.46, s: 0, e: 0, len: 0</w:t>
+      </w:r>
+    </w:p>
+    <w:p>
+      <w:pPr>
+        <w:pStyle w:val="code"/>
+      </w:pPr>
+    </w:p>
+    <w:p>
+      <w:pPr>
+        <w:pStyle w:val="code"/>
+      </w:pPr>
+      <w:r>
+        <w:t>1945.66 :: --- FOLLOW_LINE correcting with right turn [Odo:0] State: FOLLOW_LINE, Position: 4.56   L 88 88 8 45 211 1000 128 88 R  , YAW: 267.75, s: 0, e: 0, len: 0</w:t>
+      </w:r>
+    </w:p>
+    <w:p>
+      <w:pPr>
+        <w:pStyle w:val="code"/>
+      </w:pPr>
+    </w:p>
+    <w:p>
+      <w:pPr>
+        <w:pStyle w:val="code"/>
+      </w:pPr>
+      <w:r>
+        <w:t>1973.82 :: --- FOLLOW_LINE correcting with right turn [Odo:1] State: FOLLOW_LINE, Position: 4.59   L 82 82 11 45 217 1000 134 82 R  , YAW: 266.99, s: 0, e: 0, len: 0</w:t>
+      </w:r>
+    </w:p>
+    <w:p>
+      <w:pPr>
+        <w:pStyle w:val="code"/>
+      </w:pPr>
+    </w:p>
+    <w:p>
+      <w:pPr>
+        <w:pStyle w:val="code"/>
+      </w:pPr>
+      <w:r>
+        <w:t>2002.22 :: --- FOLLOW_LINE correcting with right turn [Odo:6] State: FOLLOW_LINE, Position: 4.59   L 82 82 11 45 205 1000 128 82 R  , YAW: 267.78, s: 0, e: 0, len: 0</w:t>
+      </w:r>
+    </w:p>
+    <w:p>
+      <w:pPr>
+        <w:pStyle w:val="code"/>
+      </w:pPr>
+    </w:p>
+    <w:p>
+      <w:pPr>
+        <w:pStyle w:val="code"/>
+      </w:pPr>
+      <w:r>
+        <w:t>2030.68 :: --- FOLLOW_LINE correcting with right turn [Odo:13] State: FOLLOW_LINE, Position: 4.60   L 88 88 8 45 211 1000 165 88 R  , YAW: 267.55, s: 0, e: 0, len: 0</w:t>
+      </w:r>
+    </w:p>
+    <w:p>
+      <w:pPr>
+        <w:pStyle w:val="code"/>
+      </w:pPr>
+    </w:p>
+    <w:p>
+      <w:pPr>
+        <w:pStyle w:val="code"/>
+      </w:pPr>
+      <w:r>
+        <w:t>2059.01 :: --- FOLLOW_LINE correcting with right turn [Odo:24] State: FOLLOW_LINE, Position: 4.78   L 62 62 25 25 182 1000 182 105 R  , YAW: 267.52, s: 0, e: 0, len: 0</w:t>
+      </w:r>
+    </w:p>
+    <w:p>
+      <w:pPr>
+        <w:pStyle w:val="code"/>
+      </w:pPr>
+    </w:p>
+    <w:p>
+      <w:pPr>
+        <w:pStyle w:val="code"/>
+      </w:pPr>
+      <w:r>
+        <w:t>2087.76 :: --- FOLLOW_LINE correcting with right turn [Odo:37] State: FOLLOW_LINE, Position: 4.60   L 88 88 14 51 171 1000 208 88 R  , YAW: 267.55, s: 0, e: 0, len: 0</w:t>
+      </w:r>
+    </w:p>
+    <w:p>
+      <w:pPr>
+        <w:pStyle w:val="code"/>
+      </w:pPr>
+    </w:p>
+    <w:p>
+      <w:pPr>
+        <w:pStyle w:val="code"/>
+      </w:pPr>
+      <w:r>
+        <w:t>2116.31 :: --- FOLLOW_LINE correcting with right turn [Odo:51] State: FOLLOW_LINE, Position: 4.81   L 62 62 22 22 145 1000 185 108 R  , YAW: 267.53, s: 0, e: 0, len: 0</w:t>
+      </w:r>
+    </w:p>
+    <w:p>
+      <w:pPr>
+        <w:pStyle w:val="code"/>
+      </w:pPr>
+    </w:p>
+    <w:p>
+      <w:pPr>
+        <w:pStyle w:val="code"/>
+      </w:pPr>
+      <w:r>
+        <w:t>2145.03 :: --- FOLLOW_LINE correcting with right turn [Odo:68] State: FOLLOW_LINE, Position: 4.65   L 88 88 14 51 131 1000 254 88 R  , YAW: 267.80, s: 0, e: 0, len: 0</w:t>
+      </w:r>
+    </w:p>
+    <w:p>
+      <w:pPr>
+        <w:pStyle w:val="code"/>
+      </w:pPr>
+    </w:p>
+    <w:p>
+      <w:pPr>
+        <w:pStyle w:val="code"/>
+      </w:pPr>
+      <w:r>
+        <w:t>2173.57 :: --- FOLLOW_LINE correcting with right turn [Odo:91] State: FOLLOW_LINE, Position: 5.26   L 48 48 11 48 91 1000 297 91 R  , YAW: 267.81, s: 0, e: 0, len: 0</w:t>
+      </w:r>
+    </w:p>
+    <w:p>
+      <w:pPr>
+        <w:pStyle w:val="code"/>
+      </w:pPr>
+    </w:p>
+    <w:p>
+      <w:pPr>
+        <w:pStyle w:val="code"/>
+      </w:pPr>
+      <w:r>
+        <w:t>2201.99 :: --- FOLLOW_LINE correcting with right turn [Odo:113] State: FOLLOW_LINE, Position: 4.93   L 57 57 20 20 57 1000 351 57 R  , YAW: 267.25, s: 0, e: 0, len: 0</w:t>
+      </w:r>
+    </w:p>
+    <w:p>
+      <w:pPr>
+        <w:pStyle w:val="code"/>
+      </w:pPr>
+    </w:p>
+    <w:p>
+      <w:pPr>
+        <w:pStyle w:val="code"/>
+      </w:pPr>
+      <w:r>
+        <w:t>2230.53 :: --- FOLLOW_LINE correcting with right turn [Odo:139] State: FOLLOW_LINE, Position: 4.96   L 57 57 20 20 57 1000 391 57 R  , YAW: 266.96, s: 0, e: 0, len: 0</w:t>
+      </w:r>
+    </w:p>
+    <w:p>
+      <w:pPr>
+        <w:pStyle w:val="code"/>
+      </w:pPr>
+    </w:p>
+    <w:p>
+      <w:pPr>
+        <w:pStyle w:val="code"/>
+      </w:pPr>
+      <w:r>
+        <w:t>2259.16 :: --- FOLLOW_LINE correcting with right turn [Odo:165] State: FOLLOW_LINE, Position: 5.32   L 45 45 8 8 91 1000 417 91 R  , YAW: 268.08, s: 0, e: 0, len: 0</w:t>
+      </w:r>
+    </w:p>
+    <w:p>
+      <w:pPr>
+        <w:pStyle w:val="code"/>
+      </w:pPr>
+    </w:p>
+    <w:p>
+      <w:pPr>
+        <w:pStyle w:val="code"/>
+      </w:pPr>
+      <w:r>
+        <w:t>2287.33 :: --- FOLLOW_LINE correcting with right turn [Odo:187] State: FOLLOW_LINE, Position: 5.00   L 51 51 8 51 94 1000 474 94 R  , YAW: 266.97, s: 0, e: 0, len: 0</w:t>
+      </w:r>
+    </w:p>
+    <w:p>
+      <w:pPr>
+        <w:pStyle w:val="code"/>
+      </w:pPr>
+    </w:p>
+    <w:p>
+      <w:pPr>
+        <w:pStyle w:val="code"/>
+      </w:pPr>
+      <w:r>
+        <w:t>2315.73 :: --- FOLLOW_LINE correcting with right turn [Odo:212] State: FOLLOW_LINE, Position: 5.37   L 45 45 8 45 85 1000 551 85 R  , YAW: 268.36, s: 0, e: 0, len: 0</w:t>
+      </w:r>
+    </w:p>
+    <w:p>
+      <w:pPr>
+        <w:pStyle w:val="code"/>
+      </w:pPr>
+    </w:p>
+    <w:p>
+      <w:pPr>
+        <w:pStyle w:val="code"/>
+      </w:pPr>
+      <w:r>
+        <w:t>2344.19 :: --- FOLLOW_LINE correcting with right turn [Odo:240] State: FOLLOW_LINE, Position: 5.44   L 45 45 8 45 88 1000 660 128 R  , YAW: 267.26, s: 0, e: 0, len: 0</w:t>
+      </w:r>
+    </w:p>
+    <w:p>
+      <w:pPr>
+        <w:pStyle w:val="code"/>
+      </w:pPr>
+    </w:p>
+    <w:p>
+      <w:pPr>
+        <w:pStyle w:val="code"/>
+      </w:pPr>
+      <w:r>
+        <w:t>2372.65 :: --- FOLLOW_LINE correcting with right turn [Odo:269] State: FOLLOW_LINE, Position: 5.45   L 45 45 11 45 91 1000 794 91 R  , YAW: 265.35, s: 0, e: 0, len: 0</w:t>
+      </w:r>
+    </w:p>
+    <w:p>
+      <w:pPr>
+        <w:pStyle w:val="code"/>
+      </w:pPr>
+    </w:p>
+    <w:p>
+      <w:pPr>
+        <w:pStyle w:val="code"/>
+      </w:pPr>
+      <w:r>
+        <w:t>2401.22 :: --- FOLLOW_LINE correcting with right turn [Odo:296] State: FOLLOW_LINE, Position: 5.30   L 45 91 8 8 45 1000 757 91 R  , YAW: 267.82, s: 0, e: 0, len: 0</w:t>
+      </w:r>
+    </w:p>
+    <w:p>
+      <w:pPr>
+        <w:pStyle w:val="code"/>
+      </w:pPr>
+    </w:p>
+    <w:p>
+      <w:pPr>
+        <w:pStyle w:val="code"/>
+      </w:pPr>
+      <w:r>
+        <w:t>2429.49 :: --- FOLLOW_LINE correcting with right turn [Odo:324] State: FOLLOW_LINE, Position: 5.27   L 60 60 22 22 60 922 980 102 R  , YAW: 268.90, s: 0, e: 0, len: 0</w:t>
+      </w:r>
+    </w:p>
+    <w:p>
+      <w:pPr>
+        <w:pStyle w:val="code"/>
+      </w:pPr>
+    </w:p>
+    <w:p>
+      <w:pPr>
+        <w:pStyle w:val="code"/>
+      </w:pPr>
+      <w:r>
+        <w:t>2457.99 :: --- FOLLOW_LINE correcting with right turn [Odo:354] State: FOLLOW_LINE, Position: 5.60   L 45 45 8 8 45 971 1000 128 R  , YAW: 266.80, s: 0, e: 0, len: 0</w:t>
+      </w:r>
+    </w:p>
+    <w:p>
+      <w:pPr>
+        <w:pStyle w:val="code"/>
+      </w:pPr>
+    </w:p>
+    <w:p>
+      <w:pPr>
+        <w:pStyle w:val="code"/>
+      </w:pPr>
+      <w:r>
+        <w:t>2486.38 :: --- FOLLOW_LINE correcting with right turn [Odo:385] State: FOLLOW_LINE, Position: 5.63   L 45 45 8 8 45 877 1000 128 R  , YAW: 267.95, s: 0, e: 0, len: 0</w:t>
+      </w:r>
+    </w:p>
+    <w:p>
+      <w:pPr>
+        <w:pStyle w:val="code"/>
+      </w:pPr>
+    </w:p>
+    <w:p>
+      <w:pPr>
+        <w:pStyle w:val="code"/>
+      </w:pPr>
+      <w:r>
+        <w:t>2514.85 :: --- FOLLOW_LINE correcting with right turn [Odo:417] State: FOLLOW_LINE, Position: 5.32   L 51 51 14 51 51 734 1000 134 R  , YAW: 267.32, s: 0, e: 0, len: 0</w:t>
+      </w:r>
+    </w:p>
+    <w:p>
+      <w:pPr>
+        <w:pStyle w:val="code"/>
+      </w:pPr>
+    </w:p>
+    <w:p>
+      <w:pPr>
+        <w:pStyle w:val="code"/>
+      </w:pPr>
+      <w:r>
+        <w:t>2543.54 :: --- FOLLOW_LINE correcting with right turn [Odo:450] State: FOLLOW_LINE, Position: 5.36   L 62 62 25 25 62 694 1000 182 R  , YAW: 267.94, s: 0, e: 0, len: 0</w:t>
+      </w:r>
+    </w:p>
+    <w:p>
+      <w:pPr>
+        <w:pStyle w:val="code"/>
+      </w:pPr>
+    </w:p>
+    <w:p>
+      <w:pPr>
+        <w:pStyle w:val="code"/>
+      </w:pPr>
+      <w:r>
+        <w:t>2572.30 :: --- FOLLOW_LINE correcting with right turn [Odo:485] State: FOLLOW_LINE, Position: 5.49   L 91 45 8 45 8 545 1000 165 R  , YAW: 267.64, s: 0, e: 0, len: 0</w:t>
+      </w:r>
+    </w:p>
+    <w:p>
+      <w:pPr>
+        <w:pStyle w:val="code"/>
+      </w:pPr>
+    </w:p>
+    <w:p>
+      <w:pPr>
+        <w:pStyle w:val="code"/>
+      </w:pPr>
+      <w:r>
+        <w:t>2600.69 :: --- FOLLOW_LINE correcting with right turn [Odo:516] State: FOLLOW_LINE, Position: 5.39   L 62 62 20 62 20 440 1000 194 R  , YAW: 267.18, s: 0, e: 0, len: 0</w:t>
+      </w:r>
+    </w:p>
+    <w:p>
+      <w:pPr>
+        <w:pStyle w:val="code"/>
+      </w:pPr>
+    </w:p>
+    <w:p>
+      <w:pPr>
+        <w:pStyle w:val="code"/>
+      </w:pPr>
+      <w:r>
+        <w:t>2629.39 :: --- FOLLOW_LINE correcting with right turn [Odo:550] State: FOLLOW_LINE, Position: 5.37   L 97 51 14 51 14 388 1000 228 R  , YAW: 267.06, s: 0, e: 0, len: 0</w:t>
+      </w:r>
+    </w:p>
+    <w:p>
+      <w:pPr>
+        <w:pStyle w:val="code"/>
+      </w:pPr>
+    </w:p>
+    <w:p>
+      <w:pPr>
+        <w:pStyle w:val="code"/>
+      </w:pPr>
+      <w:r>
+        <w:t>2658.09 :: --- FOLLOW_LINE correcting with right turn [Odo:583] State: FOLLOW_LINE, Position: 5.54   L 62 62 25 25 25 305 1000 228 R  , YAW: 266.53, s: 0, e: 0, len: 0</w:t>
+      </w:r>
+    </w:p>
+    <w:p>
+      <w:pPr>
+        <w:pStyle w:val="code"/>
+      </w:pPr>
+    </w:p>
+    <w:p>
+      <w:pPr>
+        <w:pStyle w:val="code"/>
+      </w:pPr>
+      <w:r>
+        <w:t>2686.83 :: --- FOLLOW_LINE correcting with right turn [Odo:617] State: FOLLOW_LINE, Position: 5.66   L 51 51 14 14 14 265 1000 265 R  , YAW: 265.82, s: 0, e: 0, len: 0</w:t>
+      </w:r>
+    </w:p>
+    <w:p>
+      <w:pPr>
+        <w:pStyle w:val="code"/>
+      </w:pPr>
+    </w:p>
+    <w:p>
+      <w:pPr>
+        <w:pStyle w:val="code"/>
+      </w:pPr>
+      <w:r>
+        <w:t>2715.59 :: --- FOLLOW_LINE correcting with right turn [Odo:652] State: FOLLOW_LINE, Position: 5.73   L 51 51 14 14 14 171 1000 305 R  , YAW: 265.03, s: 0, e: 0, len: 0</w:t>
+      </w:r>
+    </w:p>
+    <w:p>
+      <w:pPr>
+        <w:pStyle w:val="code"/>
+      </w:pPr>
+    </w:p>
+    <w:p>
+      <w:pPr>
+        <w:pStyle w:val="code"/>
+      </w:pPr>
+      <w:r>
+        <w:t>2744.29 :: +++ FOLLOW_LINE FOUND LINE START [Odo:687] State: FIND_LINE_END, Position: 6.18   L 48 48 11 48 11 142 1000 425 R* , YAW: 266.47, s: 683, e: 683, len: 0</w:t>
+      </w:r>
+    </w:p>
+    <w:p>
+      <w:pPr>
+        <w:pStyle w:val="code"/>
+      </w:pPr>
+    </w:p>
+    <w:p>
+      <w:pPr>
+        <w:pStyle w:val="code"/>
+      </w:pPr>
+      <w:r>
+        <w:t>3009.92 :: +++ FIND_LINE_END FOUND LINE END BY IR [Odo:1009] State: FOUND_END, Position: 6.54   L 40 40 2 2 2 40 208 248 R  , YAW: 267.03, s: 683, e: 1008, len: 325</w:t>
+      </w:r>
+    </w:p>
+    <w:p>
+      <w:pPr>
+        <w:pStyle w:val="code"/>
+      </w:pPr>
+    </w:p>
+    <w:p>
+      <w:pPr>
+        <w:pStyle w:val="code"/>
+      </w:pPr>
+      <w:r>
+        <w:t>3036.29 :: +++ PRE_ROLL [Odo:1042] State: PRE_ROLL, Position: 7.00   L 54 54 8 8 8 54 8 54 R  , YAW: 267.30, s: 683, e: 1008, len: 325</w:t>
+      </w:r>
+    </w:p>
+    <w:p>
+      <w:pPr>
+        <w:pStyle w:val="code"/>
+      </w:pPr>
+    </w:p>
+    <w:p>
+      <w:pPr>
+        <w:pStyle w:val="code"/>
+      </w:pPr>
+      <w:r>
+        <w:t>goal odo: 1302</w:t>
+      </w:r>
+    </w:p>
+    <w:p>
+      <w:pPr>
+        <w:pStyle w:val="code"/>
+      </w:pPr>
+    </w:p>
+    <w:p>
+      <w:pPr>
+        <w:pStyle w:val="code"/>
+      </w:pPr>
+      <w:r>
+        <w:t>3057.73 :: +++ PRE_ROLL [Odo:1068] State: PRE_ROLL, Position: 7.00   L 68 68 17 17 17 17 17 68 R  , YAW: 267.04, s: 683, e: 1008, len: 325</w:t>
+      </w:r>
+    </w:p>
+    <w:p>
+      <w:pPr>
+        <w:pStyle w:val="code"/>
+      </w:pPr>
+    </w:p>
+    <w:p>
+      <w:pPr>
+        <w:pStyle w:val="code"/>
+      </w:pPr>
+      <w:r>
+        <w:t>goal odo: 1302</w:t>
+      </w:r>
+    </w:p>
+    <w:p>
+      <w:pPr>
+        <w:pStyle w:val="code"/>
+      </w:pPr>
+    </w:p>
+    <w:p>
+      <w:pPr>
+        <w:pStyle w:val="code"/>
+      </w:pPr>
+      <w:r>
+        <w:t>3084.24 :: +++ PRE_ROLL [Odo:1099] State: PRE_ROLL, Position: 7.00   L 65 65 28 28 28 65 28 65 R  , YAW: 267.73, s: 683, e: 1008, len: 325</w:t>
+      </w:r>
+    </w:p>
+    <w:p>
+      <w:pPr>
+        <w:pStyle w:val="code"/>
+      </w:pPr>
+    </w:p>
+    <w:p>
+      <w:pPr>
+        <w:pStyle w:val="code"/>
+      </w:pPr>
+      <w:r>
+        <w:t>goal odo: 1302</w:t>
+      </w:r>
+    </w:p>
+    <w:p>
+      <w:pPr>
+        <w:pStyle w:val="code"/>
+      </w:pPr>
+    </w:p>
+    <w:p>
+      <w:pPr>
+        <w:pStyle w:val="code"/>
+      </w:pPr>
+      <w:r>
+        <w:t>3110.80 :: +++ PRE_ROLL [Odo:1130] State: PRE_ROLL, Position: 7.00   L 60 60 22 22 22 60 22 100 R  , YAW: 266.34, s: 683, e: 1008, len: 325</w:t>
+      </w:r>
+    </w:p>
+    <w:p>
+      <w:pPr>
+        <w:pStyle w:val="code"/>
+      </w:pPr>
+    </w:p>
+    <w:p>
+      <w:pPr>
+        <w:pStyle w:val="code"/>
+      </w:pPr>
+      <w:r>
+        <w:t>goal odo: 1302</w:t>
+      </w:r>
+    </w:p>
+    <w:p>
+      <w:pPr>
+        <w:pStyle w:val="code"/>
+      </w:pPr>
+    </w:p>
+    <w:p>
+      <w:pPr>
+        <w:pStyle w:val="code"/>
+      </w:pPr>
+      <w:r>
+        <w:t>3137.46 :: +++ PRE_ROLL [Odo:1166] State: PRE_ROLL, Position: 7.00   L 54 54 14 14 14 54 14 94 R  , YAW: 266.11, s: 683, e: 1008, len: 325</w:t>
+      </w:r>
+    </w:p>
+    <w:p>
+      <w:pPr>
+        <w:pStyle w:val="code"/>
+      </w:pPr>
+    </w:p>
+    <w:p>
+      <w:pPr>
+        <w:pStyle w:val="code"/>
+      </w:pPr>
+      <w:r>
+        <w:t>goal odo: 1302</w:t>
+      </w:r>
+    </w:p>
+    <w:p>
+      <w:pPr>
+        <w:pStyle w:val="code"/>
+      </w:pPr>
+    </w:p>
+    <w:p>
+      <w:pPr>
+        <w:pStyle w:val="code"/>
+      </w:pPr>
+      <w:r>
+        <w:t>3164.01 :: +++ PRE_ROLL [Odo:1198] State: PRE_ROLL, Position: 7.00   L 60 60 20 20 20 60 20 100 R  , YAW: 266.74, s: 683, e: 1008, len: 325</w:t>
+      </w:r>
+    </w:p>
+    <w:p>
+      <w:pPr>
+        <w:pStyle w:val="code"/>
+      </w:pPr>
+    </w:p>
+    <w:p>
+      <w:pPr>
+        <w:pStyle w:val="code"/>
+      </w:pPr>
+      <w:r>
+        <w:t>goal odo: 1302</w:t>
+      </w:r>
+    </w:p>
+    <w:p>
+      <w:pPr>
+        <w:pStyle w:val="code"/>
+      </w:pPr>
+    </w:p>
+    <w:p>
+      <w:pPr>
+        <w:pStyle w:val="code"/>
+      </w:pPr>
+      <w:r>
+        <w:t>3190.65 :: +++ PRE_ROLL [Odo:1233] State: PRE_ROLL, Position: 7.00   L 60 60 20 20 20 20 20 60 R  , YAW: 267.57, s: 683, e: 1008, len: 325</w:t>
+      </w:r>
+    </w:p>
+    <w:p>
+      <w:pPr>
+        <w:pStyle w:val="code"/>
+      </w:pPr>
+    </w:p>
+    <w:p>
+      <w:pPr>
+        <w:pStyle w:val="code"/>
+      </w:pPr>
+      <w:r>
+        <w:t>goal odo: 1302</w:t>
+      </w:r>
+    </w:p>
+    <w:p>
+      <w:pPr>
+        <w:pStyle w:val="code"/>
+      </w:pPr>
+    </w:p>
+    <w:p>
+      <w:pPr>
+        <w:pStyle w:val="code"/>
+      </w:pPr>
+      <w:r>
+        <w:t>3217.19 :: +++ PRE_ROLL [Odo:1267] State: PRE_ROLL, Position: 7.00   L 20 60 20 20 20 20 20 60 R  , YAW: 267.60, s: 683, e: 1008, len: 325</w:t>
+      </w:r>
+    </w:p>
+    <w:p>
+      <w:pPr>
+        <w:pStyle w:val="code"/>
+      </w:pPr>
+    </w:p>
+    <w:p>
+      <w:pPr>
+        <w:pStyle w:val="code"/>
+      </w:pPr>
+      <w:r>
+        <w:t>goal odo: 1302</w:t>
+      </w:r>
+    </w:p>
+    <w:p>
+      <w:pPr>
+        <w:pStyle w:val="code"/>
+      </w:pPr>
+    </w:p>
+    <w:p>
+      <w:pPr>
+        <w:pStyle w:val="code"/>
+      </w:pPr>
+      <w:r>
+        <w:t>3243.78 :: +++ PRE_ROLL [Odo:1300] State: PRE_ROLL, Position: 7.00   L 60 60 20 20 20 20 20 60 R  , YAW: 267.32, s: 683, e: 1008, len: 325</w:t>
+      </w:r>
+    </w:p>
+    <w:p>
+      <w:pPr>
+        <w:pStyle w:val="code"/>
+      </w:pPr>
+    </w:p>
+    <w:p>
+      <w:pPr>
+        <w:pStyle w:val="code"/>
+      </w:pPr>
+      <w:r>
+        <w:t>goal odo: 1302</w:t>
+      </w:r>
+    </w:p>
+    <w:p>
+      <w:pPr>
+        <w:pStyle w:val="code"/>
+      </w:pPr>
+    </w:p>
+    <w:p>
+      <w:pPr>
+        <w:pStyle w:val="code"/>
+      </w:pPr>
+      <w:r>
+        <w:t>3270.26 :: +++ STOPPING WAITING FOR FULL STOP [Odo:1339] State: STOPPING, Position: 7.00   L 65 65 11 11 11 11 11 65 R  , YAW: 268.66, s: 683, e: 1008, len: 325</w:t>
+      </w:r>
+    </w:p>
+    <w:p>
+      <w:pPr>
+        <w:pStyle w:val="code"/>
+      </w:pPr>
+    </w:p>
+    <w:p>
+      <w:pPr>
+        <w:pStyle w:val="code"/>
+      </w:pPr>
+      <w:r>
+        <w:t>3297.77 :: +++ STOPPING WAITING FOR FULL STOP [Odo:1372] State: STOPPING, Position: 7.00   L 57 57 17 17 17 17 17 57 R  , YAW: 267.87, s: 683, e: 1008, len: 325</w:t>
+      </w:r>
+    </w:p>
+    <w:p>
+      <w:pPr>
+        <w:pStyle w:val="code"/>
+      </w:pPr>
+    </w:p>
+    <w:p>
+      <w:pPr>
+        <w:pStyle w:val="code"/>
+      </w:pPr>
+      <w:r>
+        <w:t>3325.28 :: +++ STOPPING WAITING FOR FULL STOP [Odo:1401] State: STOPPING, Position: 7.00   L 68 68 17 17 17 17 17 68 R  , YAW: 266.81, s: 683, e: 1008, len: 325</w:t>
+      </w:r>
+    </w:p>
+    <w:p>
+      <w:pPr>
+        <w:pStyle w:val="code"/>
+      </w:pPr>
+    </w:p>
+    <w:p>
+      <w:pPr>
+        <w:pStyle w:val="code"/>
+      </w:pPr>
+      <w:r>
+        <w:t>3352.68 :: +++ STOPPING WAITING FOR FULL STOP [Odo:1424] State: STOPPING, Position: 7.00   L 14 54 14 14 14 14 14 54 R  , YAW: 266.81, s: 683, e: 1008, len: 325</w:t>
+      </w:r>
+    </w:p>
+    <w:p>
+      <w:pPr>
+        <w:pStyle w:val="code"/>
+      </w:pPr>
+    </w:p>
+    <w:p>
+      <w:pPr>
+        <w:pStyle w:val="code"/>
+      </w:pPr>
+      <w:r>
+        <w:t>3380.41 :: +++ STOPPING WAITING FOR FULL STOP [Odo:1443] State: STOPPING, Position: 7.00   L 8 54 8 8 8 54 8 54 R  , YAW: 267.34, s: 683, e: 1008, len: 325</w:t>
+      </w:r>
+    </w:p>
+    <w:p>
+      <w:pPr>
+        <w:pStyle w:val="code"/>
+      </w:pPr>
+    </w:p>
+    <w:p>
+      <w:pPr>
+        <w:pStyle w:val="code"/>
+      </w:pPr>
+      <w:r>
+        <w:t>3407.10 :: +++ STOPPING WAITING FOR FULL STOP [Odo:1458] State: STOPPING, Position: 7.00   L 11 11 11 11 11 57 11 57 R  , YAW: 267.32, s: 683, e: 1008, len: 325</w:t>
+      </w:r>
+    </w:p>
+    <w:p>
+      <w:pPr>
+        <w:pStyle w:val="code"/>
+      </w:pPr>
+    </w:p>
+    <w:p>
+      <w:pPr>
+        <w:pStyle w:val="code"/>
+      </w:pPr>
+      <w:r>
+        <w:t>3434.65 :: +++ STOPPING WAITING FOR FULL STOP [Odo:1471] State: STOPPING, Position: 7.00   L 17 17 17 17 17 57 17 57 R  , YAW: 266.81, s: 683, e: 1008, len: 325</w:t>
+      </w:r>
+    </w:p>
+    <w:p>
+      <w:pPr>
+        <w:pStyle w:val="code"/>
+      </w:pPr>
+    </w:p>
+    <w:p>
+      <w:pPr>
+        <w:pStyle w:val="code"/>
+      </w:pPr>
+      <w:r>
+        <w:t>3462.16 :: +++ STOPPING WAITING FOR FULL STOP [Odo:1480] State: STOPPING, Position: 7.00   L 11 11 11 11 11 57 11 57 R  , YAW: 267.35, s: 683, e: 1008, len: 325</w:t>
+      </w:r>
+    </w:p>
+    <w:p>
+      <w:pPr>
+        <w:pStyle w:val="code"/>
+      </w:pPr>
+    </w:p>
+    <w:p>
+      <w:pPr>
+        <w:pStyle w:val="code"/>
+      </w:pPr>
+      <w:r>
+        <w:t>3489.70 :: +++ STOPPING WAITING FOR FULL STOP [Odo:1486] State: STOPPING, Position: 7.00   L 14 14 14 14 14 54 14 54 R  , YAW: 266.27, s: 683, e: 1008, len: 325</w:t>
+      </w:r>
+    </w:p>
+    <w:p>
+      <w:pPr>
+        <w:pStyle w:val="code"/>
+      </w:pPr>
+    </w:p>
+    <w:p>
+      <w:pPr>
+        <w:pStyle w:val="code"/>
+      </w:pPr>
+      <w:r>
+        <w:t>3517.23 :: +++ STOPPING FOUND_END [Odo:1489] State: STOPPING, Position: 7.00   L 20 20 20 20 20 20 20 62 R  , YAW: 266.01, s: 683, e: 1008, len: 325</w:t>
+      </w:r>
+    </w:p>
+    <w:p>
+      <w:pPr>
+        <w:pStyle w:val="code"/>
+      </w:pPr>
+    </w:p>
+    <w:p>
+      <w:pPr>
+        <w:pStyle w:val="code"/>
+      </w:pPr>
+      <w:r>
+        <w:t>Left/right segment samples: 55, center segment samples: 1, L: 0, C*: 0, R*: 54</w:t>
+      </w:r>
+    </w:p>
+    <w:p>
+      <w:pPr>
+        <w:pStyle w:val="code"/>
+      </w:pPr>
+    </w:p>
+    <w:p>
+      <w:pPr>
+        <w:pStyle w:val="code"/>
+      </w:pPr>
+      <w:r>
+        <w:t>3556.33 :: +++ RIGHT_TURN_MIN_YAW [Odo:1490] State: RIGHT_TURN_MIN_YAW, Position: 7.00   L 17 17 17 17 17 57 17 57 R  , YAW: 267.07, s: 683, e: 1008, len: 325</w:t>
+      </w:r>
+    </w:p>
+    <w:p>
+      <w:pPr>
+        <w:pStyle w:val="code"/>
+      </w:pPr>
+    </w:p>
+    <w:p>
+      <w:pPr>
+        <w:pStyle w:val="code"/>
+      </w:pPr>
+      <w:r>
+        <w:t>turn_start_heading_: 266.01, goal heading: 321.00</w:t>
+      </w:r>
+    </w:p>
+    <w:p>
+      <w:pPr>
+        <w:pStyle w:val="code"/>
+      </w:pPr>
+    </w:p>
+    <w:p>
+      <w:pPr>
+        <w:pStyle w:val="code"/>
+      </w:pPr>
+      <w:r>
+        <w:t>3592.24 :: +++ RIGHT_TURN_MIN_YAW [Odo:1490] State: RIGHT_TURN_MIN_YAW, Position: 7.00   L 11 11 0 11 11 51 11 51 R  , YAW: 267.60, s: 683, e: 1008, len: 325</w:t>
+      </w:r>
+    </w:p>
+    <w:p>
+      <w:pPr>
+        <w:pStyle w:val="code"/>
+      </w:pPr>
+    </w:p>
+    <w:p>
+      <w:pPr>
+        <w:pStyle w:val="code"/>
+      </w:pPr>
+      <w:r>
+        <w:t>turn_start_heading_: 266.01, goal heading: 321.00</w:t>
+      </w:r>
+    </w:p>
+    <w:p>
+      <w:pPr>
+        <w:pStyle w:val="code"/>
+      </w:pPr>
+    </w:p>
+    <w:p>
+      <w:pPr>
+        <w:pStyle w:val="code"/>
+      </w:pPr>
+      <w:r>
+        <w:t>3627.94 :: +++ RIGHT_TURN_MIN_YAW [Odo:1496] State: RIGHT_TURN_MIN_YAW, Position: 7.00   L 11 11 0 11 11 51 11 51 R  , YAW: 261.68, s: 683, e: 1008, len: 325</w:t>
+      </w:r>
+    </w:p>
+    <w:p>
+      <w:pPr>
+        <w:pStyle w:val="code"/>
+      </w:pPr>
+    </w:p>
+    <w:p>
+      <w:pPr>
+        <w:pStyle w:val="code"/>
+      </w:pPr>
+      <w:r>
+        <w:t>turn_start_heading_: 266.01, goal heading: 321.00</w:t>
+      </w:r>
+    </w:p>
+    <w:p>
+      <w:pPr>
+        <w:pStyle w:val="code"/>
+      </w:pPr>
+    </w:p>
+    <w:p>
+      <w:pPr>
+        <w:pStyle w:val="code"/>
+      </w:pPr>
+      <w:r>
+        <w:t>3663.64 :: +++ RIGHT_TURN_MIN_YAW [Odo:1511] State: RIGHT_TURN_MIN_YAW, Position: 7.00   L 14 14 14 14 14 14 14 57 R  , YAW: 268.13, s: 683, e: 1008, len: 325</w:t>
+      </w:r>
+    </w:p>
+    <w:p>
+      <w:pPr>
+        <w:pStyle w:val="code"/>
+      </w:pPr>
+    </w:p>
+    <w:p>
+      <w:pPr>
+        <w:pStyle w:val="code"/>
+      </w:pPr>
+      <w:r>
+        <w:t>turn_start_heading_: 266.01, goal heading: 321.00</w:t>
+      </w:r>
+    </w:p>
+    <w:p>
+      <w:pPr>
+        <w:pStyle w:val="code"/>
+      </w:pPr>
+    </w:p>
+    <w:p>
+      <w:pPr>
+        <w:pStyle w:val="code"/>
+      </w:pPr>
+      <w:r>
+        <w:t>3699.53 :: +++ RIGHT_TURN_MIN_YAW [Odo:1526] State: RIGHT_TURN_MIN_YAW, Position: 7.00   L 14 54 14 14 14 54 14 54 R  , YAW: 266.08, s: 683, e: 1008, len: 325</w:t>
+      </w:r>
+    </w:p>
+    <w:p>
+      <w:pPr>
+        <w:pStyle w:val="code"/>
+      </w:pPr>
+    </w:p>
+    <w:p>
+      <w:pPr>
+        <w:pStyle w:val="code"/>
+      </w:pPr>
+      <w:r>
+        <w:t>turn_start_heading_: 266.01, goal heading: 321.00</w:t>
+      </w:r>
+    </w:p>
+    <w:p>
+      <w:pPr>
+        <w:pStyle w:val="code"/>
+      </w:pPr>
+    </w:p>
+    <w:p>
+      <w:pPr>
+        <w:pStyle w:val="code"/>
+      </w:pPr>
+      <w:r>
+        <w:t>3735.41 :: +++ RIGHT_TURN_MIN_YAW [Odo:1545] State: RIGHT_TURN_MIN_YAW, Position: 7.00   L 17 17 0 17 17 17 17 57 R  , YAW: 270.53, s: 683, e: 1008, len: 325</w:t>
+      </w:r>
+    </w:p>
+    <w:p>
+      <w:pPr>
+        <w:pStyle w:val="code"/>
+      </w:pPr>
+    </w:p>
+    <w:p>
+      <w:pPr>
+        <w:pStyle w:val="code"/>
+      </w:pPr>
+      <w:r>
+        <w:t>turn_start_heading_: 266.01, goal heading: 321.00</w:t>
+      </w:r>
+    </w:p>
+    <w:p>
+      <w:pPr>
+        <w:pStyle w:val="code"/>
+      </w:pPr>
+    </w:p>
+    <w:p>
+      <w:pPr>
+        <w:pStyle w:val="code"/>
+      </w:pPr>
+      <w:r>
+        <w:t>3771.11 :: +++ RIGHT_TURN_MIN_YAW [Odo:1563] State: RIGHT_TURN_MIN_YAW, Position: 7.00   L 14 54 14 14 14 54 14 54 R  , YAW: 263.98, s: 683, e: 1008, len: 325</w:t>
+      </w:r>
+    </w:p>
+    <w:p>
+      <w:pPr>
+        <w:pStyle w:val="code"/>
+      </w:pPr>
+    </w:p>
+    <w:p>
+      <w:pPr>
+        <w:pStyle w:val="code"/>
+      </w:pPr>
+      <w:r>
+        <w:t>turn_start_heading_: 266.01, goal heading: 321.00</w:t>
+      </w:r>
+    </w:p>
+    <w:p>
+      <w:pPr>
+        <w:pStyle w:val="code"/>
+      </w:pPr>
+    </w:p>
+    <w:p>
+      <w:pPr>
+        <w:pStyle w:val="code"/>
+      </w:pPr>
+      <w:r>
+        <w:t>3807.07 :: +++ RIGHT_TURN_MIN_YAW [Odo:1585] State: RIGHT_TURN_MIN_YAW, Position: 7.00   L 54 54 14 14 14 54 14 100 R  , YAW: 274.16, s: 683, e: 1008, len: 325</w:t>
+      </w:r>
+    </w:p>
+    <w:p>
+      <w:pPr>
+        <w:pStyle w:val="code"/>
+      </w:pPr>
+    </w:p>
+    <w:p>
+      <w:pPr>
+        <w:pStyle w:val="code"/>
+      </w:pPr>
+      <w:r>
+        <w:t>turn_start_heading_: 266.01, goal heading: 321.00</w:t>
+      </w:r>
+    </w:p>
+    <w:p>
+      <w:pPr>
+        <w:pStyle w:val="code"/>
+      </w:pPr>
+    </w:p>
+    <w:p>
+      <w:pPr>
+        <w:pStyle w:val="code"/>
+      </w:pPr>
+      <w:r>
+        <w:t>3843.03 :: +++ RIGHT_TURN_MIN_YAW [Odo:1613] State: RIGHT_TURN_MIN_YAW, Position: 7.00   L 51 51 11 11 11 51 11 51 R  , YAW: 269.23, s: 683, e: 1008, len: 325</w:t>
+      </w:r>
+    </w:p>
+    <w:p>
+      <w:pPr>
+        <w:pStyle w:val="code"/>
+      </w:pPr>
+    </w:p>
+    <w:p>
+      <w:pPr>
+        <w:pStyle w:val="code"/>
+      </w:pPr>
+      <w:r>
+        <w:t>turn_start_heading_: 266.01, goal heading: 321.00</w:t>
+      </w:r>
+    </w:p>
+    <w:p>
+      <w:pPr>
+        <w:pStyle w:val="code"/>
+      </w:pPr>
+    </w:p>
+    <w:p>
+      <w:pPr>
+        <w:pStyle w:val="code"/>
+      </w:pPr>
+      <w:r>
+        <w:t>3878.88 :: +++ RIGHT_TURN_MIN_YAW [Odo:1644] State: RIGHT_TURN_MIN_YAW, Position: 7.00   L 48 48 11 11 11 48 11 94 R  , YAW: 274.76, s: 683, e: 1008, len: 325</w:t>
+      </w:r>
+    </w:p>
+    <w:p>
+      <w:pPr>
+        <w:pStyle w:val="code"/>
+      </w:pPr>
+    </w:p>
+    <w:p>
+      <w:pPr>
+        <w:pStyle w:val="code"/>
+      </w:pPr>
+      <w:r>
+        <w:t>turn_start_heading_: 266.01, goal heading: 321.00</w:t>
+      </w:r>
+    </w:p>
+    <w:p>
+      <w:pPr>
+        <w:pStyle w:val="code"/>
+      </w:pPr>
+    </w:p>
+    <w:p>
+      <w:pPr>
+        <w:pStyle w:val="code"/>
+      </w:pPr>
+      <w:r>
+        <w:t>3914.73 :: +++ RIGHT_TURN_MIN_YAW [Odo:1674] State: RIGHT_TURN_MIN_YAW, Position: 7.00   L 62 62 11 11 11 11 11 62 R  , YAW: 279.67, s: 683, e: 1008, len: 325</w:t>
+      </w:r>
+    </w:p>
+    <w:p>
+      <w:pPr>
+        <w:pStyle w:val="code"/>
+      </w:pPr>
+    </w:p>
+    <w:p>
+      <w:pPr>
+        <w:pStyle w:val="code"/>
+      </w:pPr>
+      <w:r>
+        <w:t>turn_start_heading_: 266.01, goal heading: 321.00</w:t>
+      </w:r>
+    </w:p>
+    <w:p>
+      <w:pPr>
+        <w:pStyle w:val="code"/>
+      </w:pPr>
+    </w:p>
+    <w:p>
+      <w:pPr>
+        <w:pStyle w:val="code"/>
+      </w:pPr>
+      <w:r>
+        <w:t>3950.62 :: +++ RIGHT_TURN_MIN_YAW [Odo:1710] State: RIGHT_TURN_MIN_YAW, Position: 7.00   L 48 48 11 11 11 48 11 97 R  , YAW: 273.98, s: 683, e: 1008, len: 325</w:t>
+      </w:r>
+    </w:p>
+    <w:p>
+      <w:pPr>
+        <w:pStyle w:val="code"/>
+      </w:pPr>
+    </w:p>
+    <w:p>
+      <w:pPr>
+        <w:pStyle w:val="code"/>
+      </w:pPr>
+      <w:r>
+        <w:t>turn_start_heading_: 266.01, goal heading: 321.00</w:t>
+      </w:r>
+    </w:p>
+    <w:p>
+      <w:pPr>
+        <w:pStyle w:val="code"/>
+      </w:pPr>
+    </w:p>
+    <w:p>
+      <w:pPr>
+        <w:pStyle w:val="code"/>
+      </w:pPr>
+      <w:r>
+        <w:t>3986.49 :: +++ RIGHT_TURN_MIN_YAW [Odo:1746] State: RIGHT_TURN_MIN_YAW, Position: 7.00   L 48 48 8 8 8 48 8 48 R  , YAW: 284.22, s: 683, e: 1008, len: 325</w:t>
+      </w:r>
+    </w:p>
+    <w:p>
+      <w:pPr>
+        <w:pStyle w:val="code"/>
+      </w:pPr>
+    </w:p>
+    <w:p>
+      <w:pPr>
+        <w:pStyle w:val="code"/>
+      </w:pPr>
+      <w:r>
+        <w:t>turn_start_heading_: 266.01, goal heading: 321.00</w:t>
+      </w:r>
+    </w:p>
+    <w:p>
+      <w:pPr>
+        <w:pStyle w:val="code"/>
+      </w:pPr>
+    </w:p>
+    <w:p>
+      <w:pPr>
+        <w:pStyle w:val="code"/>
+      </w:pPr>
+      <w:r>
+        <w:t>4021.71 :: +++ RIGHT_TURN_MIN_YAW [Odo:1783] State: RIGHT_TURN_MIN_YAW, Position: 7.00   L 51 51 11 11 11 11 11 51 R  , YAW: 280.08, s: 683, e: 1008, len: 325</w:t>
+      </w:r>
+    </w:p>
+    <w:p>
+      <w:pPr>
+        <w:pStyle w:val="code"/>
+      </w:pPr>
+    </w:p>
+    <w:p>
+      <w:pPr>
+        <w:pStyle w:val="code"/>
+      </w:pPr>
+      <w:r>
+        <w:t>turn_start_heading_: 266.01, goal heading: 321.00</w:t>
+      </w:r>
+    </w:p>
+    <w:p>
+      <w:pPr>
+        <w:pStyle w:val="code"/>
+      </w:pPr>
+    </w:p>
+    <w:p>
+      <w:pPr>
+        <w:pStyle w:val="code"/>
+      </w:pPr>
+      <w:r>
+        <w:t>4057.53 :: +++ RIGHT_TURN_MIN_YAW [Odo:1820] State: RIGHT_TURN_MIN_YAW, Position: 7.00   L 85 45 8 45 8 45 8 85 R  , YAW: 289.57, s: 683, e: 1008, len: 325</w:t>
+      </w:r>
+    </w:p>
+    <w:p>
+      <w:pPr>
+        <w:pStyle w:val="code"/>
+      </w:pPr>
+    </w:p>
+    <w:p>
+      <w:pPr>
+        <w:pStyle w:val="code"/>
+      </w:pPr>
+      <w:r>
+        <w:t>turn_start_heading_: 266.01, goal heading: 321.00</w:t>
+      </w:r>
+    </w:p>
+    <w:p>
+      <w:pPr>
+        <w:pStyle w:val="code"/>
+      </w:pPr>
+    </w:p>
+    <w:p>
+      <w:pPr>
+        <w:pStyle w:val="code"/>
+      </w:pPr>
+      <w:r>
+        <w:t>4092.92 :: +++ RIGHT_TURN_MIN_YAW [Odo:1855] State: RIGHT_TURN_MIN_YAW, Position: 7.00   L 91 45 8 45 45 45 8 91 R  , YAW: 283.86, s: 683, e: 1008, len: 325</w:t>
+      </w:r>
+    </w:p>
+    <w:p>
+      <w:pPr>
+        <w:pStyle w:val="code"/>
+      </w:pPr>
+    </w:p>
+    <w:p>
+      <w:pPr>
+        <w:pStyle w:val="code"/>
+      </w:pPr>
+      <w:r>
+        <w:t>turn_start_heading_: 266.01, goal heading: 321.00</w:t>
+      </w:r>
+    </w:p>
+    <w:p>
+      <w:pPr>
+        <w:pStyle w:val="code"/>
+      </w:pPr>
+    </w:p>
+    <w:p>
+      <w:pPr>
+        <w:pStyle w:val="code"/>
+      </w:pPr>
+      <w:r>
+        <w:t>4128.42 :: +++ RIGHT_TURN_MIN_YAW [Odo:1892] State: RIGHT_TURN_MIN_YAW, Position: 7.00   L 111 65 25 25 25 25 25 65 R  , YAW: 294.17, s: 683, e: 1008, len: 325</w:t>
+      </w:r>
+    </w:p>
+    <w:p>
+      <w:pPr>
+        <w:pStyle w:val="code"/>
+      </w:pPr>
+    </w:p>
+    <w:p>
+      <w:pPr>
+        <w:pStyle w:val="code"/>
+      </w:pPr>
+      <w:r>
+        <w:t>turn_start_heading_: 266.01, goal heading: 321.00</w:t>
+      </w:r>
+    </w:p>
+    <w:p>
+      <w:pPr>
+        <w:pStyle w:val="code"/>
+      </w:pPr>
+    </w:p>
+    <w:p>
+      <w:pPr>
+        <w:pStyle w:val="code"/>
+      </w:pPr>
+      <w:r>
+        <w:t>4164.46 :: +++ RIGHT_TURN_MIN_YAW [Odo:1935] State: RIGHT_TURN_MIN_YAW, Position: 7.00   L 65 65 25 25 25 25 25 65 R  , YAW: 298.10, s: 683, e: 1008, len: 325</w:t>
+      </w:r>
+    </w:p>
+    <w:p>
+      <w:pPr>
+        <w:pStyle w:val="code"/>
+      </w:pPr>
+    </w:p>
+    <w:p>
+      <w:pPr>
+        <w:pStyle w:val="code"/>
+      </w:pPr>
+      <w:r>
+        <w:t>turn_start_heading_: 266.01, goal heading: 321.00</w:t>
+      </w:r>
+    </w:p>
+    <w:p>
+      <w:pPr>
+        <w:pStyle w:val="code"/>
+      </w:pPr>
+    </w:p>
+    <w:p>
+      <w:pPr>
+        <w:pStyle w:val="code"/>
+      </w:pPr>
+      <w:r>
+        <w:t>4200.37 :: +++ RIGHT_TURN_MIN_YAW [Odo:1974] State: RIGHT_TURN_MIN_YAW, Position: 7.00   L 60 60 8 8 8 8 8 60 R  , YAW: 299.58, s: 683, e: 1008, len: 325</w:t>
+      </w:r>
+    </w:p>
+    <w:p>
+      <w:pPr>
+        <w:pStyle w:val="code"/>
+      </w:pPr>
+    </w:p>
+    <w:p>
+      <w:pPr>
+        <w:pStyle w:val="code"/>
+      </w:pPr>
+      <w:r>
+        <w:t>turn_start_heading_: 266.01, goal heading: 321.00</w:t>
+      </w:r>
+    </w:p>
+    <w:p>
+      <w:pPr>
+        <w:pStyle w:val="code"/>
+      </w:pPr>
+    </w:p>
+    <w:p>
+      <w:pPr>
+        <w:pStyle w:val="code"/>
+      </w:pPr>
+      <w:r>
+        <w:t>4235.40 :: +++ RIGHT_TURN_MIN_YAW [Odo:2014] State: RIGHT_TURN_MIN_YAW, Position: 7.00   L 48 48 8 8 8 8 8 48 R  , YAW: 293.26, s: 683, e: 1008, len: 325</w:t>
+      </w:r>
+    </w:p>
+    <w:p>
+      <w:pPr>
+        <w:pStyle w:val="code"/>
+      </w:pPr>
+    </w:p>
+    <w:p>
+      <w:pPr>
+        <w:pStyle w:val="code"/>
+      </w:pPr>
+      <w:r>
+        <w:t>turn_start_heading_: 266.01, goal heading: 321.00</w:t>
+      </w:r>
+    </w:p>
+    <w:p>
+      <w:pPr>
+        <w:pStyle w:val="code"/>
+      </w:pPr>
+    </w:p>
+    <w:p>
+      <w:pPr>
+        <w:pStyle w:val="code"/>
+      </w:pPr>
+      <w:r>
+        <w:t>4270.21 :: +++ RIGHT_TURN_MIN_YAW [Odo:2054] State: RIGHT_TURN_MIN_YAW, Position: 7.00   L 48 48 8 48 8 8 8 88 R  , YAW: 299.72, s: 683, e: 1008, len: 325</w:t>
+      </w:r>
+    </w:p>
+    <w:p>
+      <w:pPr>
+        <w:pStyle w:val="code"/>
+      </w:pPr>
+    </w:p>
+    <w:p>
+      <w:pPr>
+        <w:pStyle w:val="code"/>
+      </w:pPr>
+      <w:r>
+        <w:t>turn_start_heading_: 266.01, goal heading: 321.00</w:t>
+      </w:r>
+    </w:p>
+    <w:p>
+      <w:pPr>
+        <w:pStyle w:val="code"/>
+      </w:pPr>
+    </w:p>
+    <w:p>
+      <w:pPr>
+        <w:pStyle w:val="code"/>
+      </w:pPr>
+      <w:r>
+        <w:t>4305.56 :: +++ RIGHT_TURN_MIN_YAW [Odo:2096] State: RIGHT_TURN_MIN_YAW, Position: 7.00   L 54 54 11 11 11 11 11 54 R  , YAW: 306.39, s: 683, e: 1008, len: 325</w:t>
+      </w:r>
+    </w:p>
+    <w:p>
+      <w:pPr>
+        <w:pStyle w:val="code"/>
+      </w:pPr>
+    </w:p>
+    <w:p>
+      <w:pPr>
+        <w:pStyle w:val="code"/>
+      </w:pPr>
+      <w:r>
+        <w:t>turn_start_heading_: 266.01, goal heading: 321.00</w:t>
+      </w:r>
+    </w:p>
+    <w:p>
+      <w:pPr>
+        <w:pStyle w:val="code"/>
+      </w:pPr>
+    </w:p>
+    <w:p>
+      <w:pPr>
+        <w:pStyle w:val="code"/>
+      </w:pPr>
+      <w:r>
+        <w:t>4341.44 :: +++ RIGHT_TURN_MIN_YAW [Odo:2137] State: RIGHT_TURN_MIN_YAW, Position: 7.00   L 65 65 25 25 25 25 0 65 R  , YAW: 309.81, s: 683, e: 1008, len: 325</w:t>
+      </w:r>
+    </w:p>
+    <w:p>
+      <w:pPr>
+        <w:pStyle w:val="code"/>
+      </w:pPr>
+    </w:p>
+    <w:p>
+      <w:pPr>
+        <w:pStyle w:val="code"/>
+      </w:pPr>
+      <w:r>
+        <w:t>turn_start_heading_: 266.01, goal heading: 321.00</w:t>
+      </w:r>
+    </w:p>
+    <w:p>
+      <w:pPr>
+        <w:pStyle w:val="code"/>
+      </w:pPr>
+    </w:p>
+    <w:p>
+      <w:pPr>
+        <w:pStyle w:val="code"/>
+      </w:pPr>
+      <w:r>
+        <w:t>4377.12 :: +++ RIGHT_TURN_MIN_YAW [Odo:2177] State: RIGHT_TURN_MIN_YAW, Position: 7.00   L 60 60 20 20 20 20 20 60 R  , YAW: 306.83, s: 683, e: 1008, len: 325</w:t>
+      </w:r>
+    </w:p>
+    <w:p>
+      <w:pPr>
+        <w:pStyle w:val="code"/>
+      </w:pPr>
+    </w:p>
+    <w:p>
+      <w:pPr>
+        <w:pStyle w:val="code"/>
+      </w:pPr>
+      <w:r>
+        <w:t>turn_start_heading_: 266.01, goal heading: 321.00</w:t>
+      </w:r>
+    </w:p>
+    <w:p>
+      <w:pPr>
+        <w:pStyle w:val="code"/>
+      </w:pPr>
+    </w:p>
+    <w:p>
+      <w:pPr>
+        <w:pStyle w:val="code"/>
+      </w:pPr>
+      <w:r>
+        <w:t>4412.98 :: +++ RIGHT_TURN_MIN_YAW [Odo:2220] State: RIGHT_TURN_MIN_YAW, Position: 7.00   L 48 48 11 11 11 48 11 100 R  , YAW: 315.29, s: 683, e: 1008, len: 325</w:t>
+      </w:r>
+    </w:p>
+    <w:p>
+      <w:pPr>
+        <w:pStyle w:val="code"/>
+      </w:pPr>
+    </w:p>
+    <w:p>
+      <w:pPr>
+        <w:pStyle w:val="code"/>
+      </w:pPr>
+      <w:r>
+        <w:t>turn_start_heading_: 266.01, goal heading: 321.00</w:t>
+      </w:r>
+    </w:p>
+    <w:p>
+      <w:pPr>
+        <w:pStyle w:val="code"/>
+      </w:pPr>
+    </w:p>
+    <w:p>
+      <w:pPr>
+        <w:pStyle w:val="code"/>
+      </w:pPr>
+      <w:r>
+        <w:t>4449.08 :: +++ RIGHT_TURN_MIN_YAW [Odo:2265] State: RIGHT_TURN_MIN_YAW, Position: 7.00   L 54 54 17 17 17 54 17 54 R  , YAW: 315.44, s: 683, e: 1008, len: 325</w:t>
+      </w:r>
+    </w:p>
+    <w:p>
+      <w:pPr>
+        <w:pStyle w:val="code"/>
+      </w:pPr>
+    </w:p>
+    <w:p>
+      <w:pPr>
+        <w:pStyle w:val="code"/>
+      </w:pPr>
+      <w:r>
+        <w:t>turn_start_heading_: 266.01, goal heading: 321.00</w:t>
+      </w:r>
+    </w:p>
+    <w:p>
+      <w:pPr>
+        <w:pStyle w:val="code"/>
+      </w:pPr>
+    </w:p>
+    <w:p>
+      <w:pPr>
+        <w:pStyle w:val="code"/>
+      </w:pPr>
+      <w:r>
+        <w:t>4484.92 :: +++ RIGHT_TURN_MIN_YAW [Odo:2310] State: RIGHT_TURN_MIN_YAW, Position: 7.00   L 65 65 0 25 25 25 25 65 R  , YAW: 316.48, s: 683, e: 1008, len: 325</w:t>
+      </w:r>
+    </w:p>
+    <w:p>
+      <w:pPr>
+        <w:pStyle w:val="code"/>
+      </w:pPr>
+    </w:p>
+    <w:p>
+      <w:pPr>
+        <w:pStyle w:val="code"/>
+      </w:pPr>
+      <w:r>
+        <w:t>turn_start_heading_: 266.01, goal heading: 321.00</w:t>
+      </w:r>
+    </w:p>
+    <w:p>
+      <w:pPr>
+        <w:pStyle w:val="code"/>
+      </w:pPr>
+    </w:p>
+    <w:p>
+      <w:pPr>
+        <w:pStyle w:val="code"/>
+      </w:pPr>
+      <w:r>
+        <w:t>4520.63 :: +++ RIGHT_TURN_MIN_YAW [Odo:2353] State: RIGHT_TURN_MIN_YAW, Position: 7.00   L 40 40 0 40 0 40 0 80 R  , YAW: 322.62, s: 683, e: 1008, len: 325</w:t>
+      </w:r>
+    </w:p>
+    <w:p>
+      <w:pPr>
+        <w:pStyle w:val="code"/>
+      </w:pPr>
+    </w:p>
+    <w:p>
+      <w:pPr>
+        <w:pStyle w:val="code"/>
+      </w:pPr>
+      <w:r>
+        <w:t>turn_start_heading_: 266.01, goal heading: 321.00</w:t>
+      </w:r>
+    </w:p>
+    <w:p>
+      <w:pPr>
+        <w:pStyle w:val="code"/>
+      </w:pPr>
+    </w:p>
+    <w:p>
+      <w:pPr>
+        <w:pStyle w:val="code"/>
+      </w:pPr>
+      <w:r>
+        <w:t>4555.94 :: +++ RIGHT_TURN [Odo:2393] State: RIGHT_TURN, Position: 7.00   L 68 68 28 28 28 28 28 68 R  , YAW: 320.62, s: 683, e: 1008, len: 325</w:t>
+      </w:r>
+    </w:p>
+    <w:p>
+      <w:pPr>
+        <w:pStyle w:val="code"/>
+      </w:pPr>
+    </w:p>
+    <w:p>
+      <w:pPr>
+        <w:pStyle w:val="code"/>
+      </w:pPr>
+      <w:r>
+        <w:t>4580.48 :: +++ RIGHT_TURN [Odo:2423] State: RIGHT_TURN, Position: 7.00   L 48 48 8 8 8 48 8 48 R  , YAW: 327.48, s: 683, e: 1008, len: 325</w:t>
+      </w:r>
+    </w:p>
+    <w:p>
+      <w:pPr>
+        <w:pStyle w:val="code"/>
+      </w:pPr>
+    </w:p>
+    <w:p>
+      <w:pPr>
+        <w:pStyle w:val="code"/>
+      </w:pPr>
+      <w:r>
+        <w:t>4604.27 :: +++ RIGHT_TURN [Odo:2454] State: RIGHT_TURN, Position: 7.00   L 8 8 0 8 8 8 8 57 R  , YAW: 329.81, s: 683, e: 1008, len: 325</w:t>
+      </w:r>
+    </w:p>
+    <w:p>
+      <w:pPr>
+        <w:pStyle w:val="code"/>
+      </w:pPr>
+    </w:p>
+    <w:p>
+      <w:pPr>
+        <w:pStyle w:val="code"/>
+      </w:pPr>
+      <w:r>
+        <w:t>4627.57 :: +++ RIGHT_TURN [Odo:2483] State: RIGHT_TURN, Position: 7.00   L 62 22 22 22 22 22 22 62 R  , YAW: 327.44, s: 683, e: 1008, len: 325</w:t>
+      </w:r>
+    </w:p>
+    <w:p>
+      <w:pPr>
+        <w:pStyle w:val="code"/>
+      </w:pPr>
+    </w:p>
+    <w:p>
+      <w:pPr>
+        <w:pStyle w:val="code"/>
+      </w:pPr>
+      <w:r>
+        <w:t>4652.02 :: +++ RIGHT_TURN [Odo:2512] State: RIGHT_TURN, Position: 7.00   L 51 51 11 11 11 11 11 51 R  , YAW: 332.60, s: 683, e: 1008, len: 325</w:t>
+      </w:r>
+    </w:p>
+    <w:p>
+      <w:pPr>
+        <w:pStyle w:val="code"/>
+      </w:pPr>
+    </w:p>
+    <w:p>
+      <w:pPr>
+        <w:pStyle w:val="code"/>
+      </w:pPr>
+      <w:r>
+        <w:t>4676.49 :: +++ RIGHT_TURN [Odo:2543] State: RIGHT_TURN, Position: 7.00   L 11 11 0 11 11 11 11 62 R  , YAW: 334.66, s: 683, e: 1008, len: 325</w:t>
+      </w:r>
+    </w:p>
+    <w:p>
+      <w:pPr>
+        <w:pStyle w:val="code"/>
+      </w:pPr>
+    </w:p>
+    <w:p>
+      <w:pPr>
+        <w:pStyle w:val="code"/>
+      </w:pPr>
+      <w:r>
+        <w:t>4700.82 :: +++ RIGHT_TURN [Odo:2571] State: RIGHT_TURN, Position: 7.00   L 11 54 11 11 11 11 11 54 R  , YAW: 335.19, s: 683, e: 1008, len: 325</w:t>
+      </w:r>
+    </w:p>
+    <w:p>
+      <w:pPr>
+        <w:pStyle w:val="code"/>
+      </w:pPr>
+    </w:p>
+    <w:p>
+      <w:pPr>
+        <w:pStyle w:val="code"/>
+      </w:pPr>
+      <w:r>
+        <w:t>4725.34 :: +++ RIGHT_TURN [Odo:2595] State: RIGHT_TURN, Position: 7.00   L 11 11 11 11 11 11 11 62 R  , YAW: 336.75, s: 683, e: 1008, len: 325</w:t>
+      </w:r>
+    </w:p>
+    <w:p>
+      <w:pPr>
+        <w:pStyle w:val="code"/>
+      </w:pPr>
+    </w:p>
+    <w:p>
+      <w:pPr>
+        <w:pStyle w:val="code"/>
+      </w:pPr>
+      <w:r>
+        <w:t>4749.77 :: +++ RIGHT_TURN [Odo:2624] State: RIGHT_TURN, Position: 7.00   L 51 51 11 11 11 11 11 51 R  , YAW: 338.44, s: 683, e: 1008, len: 325</w:t>
+      </w:r>
+    </w:p>
+    <w:p>
+      <w:pPr>
+        <w:pStyle w:val="code"/>
+      </w:pPr>
+    </w:p>
+    <w:p>
+      <w:pPr>
+        <w:pStyle w:val="code"/>
+      </w:pPr>
+      <w:r>
+        <w:t>4774.35 :: +++ RIGHT_TURN [Odo:2652] State: RIGHT_TURN, Position: 7.00   L 48 48 8 8 8 48 8 48 R  , YAW: 339.68, s: 683, e: 1008, len: 325</w:t>
+      </w:r>
+    </w:p>
+    <w:p>
+      <w:pPr>
+        <w:pStyle w:val="code"/>
+      </w:pPr>
+    </w:p>
+    <w:p>
+      <w:pPr>
+        <w:pStyle w:val="code"/>
+      </w:pPr>
+      <w:r>
+        <w:t>4798.04 :: +++ RIGHT_TURN [Odo:2679] State: RIGHT_TURN, Position: 7.00   L 65 65 8 8 8 8 8 65 R  , YAW: 341.45, s: 683, e: 1008, len: 325</w:t>
+      </w:r>
+    </w:p>
+    <w:p>
+      <w:pPr>
+        <w:pStyle w:val="code"/>
+      </w:pPr>
+    </w:p>
+    <w:p>
+      <w:pPr>
+        <w:pStyle w:val="code"/>
+      </w:pPr>
+      <w:r>
+        <w:t>4821.68 :: +++ RIGHT_TURN [Odo:2703] State: RIGHT_TURN, Position: 7.00   L 54 54 14 14 14 14 14 54 R  , YAW: 341.20, s: 683, e: 1008, len: 325</w:t>
+      </w:r>
+    </w:p>
+    <w:p>
+      <w:pPr>
+        <w:pStyle w:val="code"/>
+      </w:pPr>
+    </w:p>
+    <w:p>
+      <w:pPr>
+        <w:pStyle w:val="code"/>
+      </w:pPr>
+      <w:r>
+        <w:t>4846.20 :: +++ RIGHT_TURN [Odo:2732] State: RIGHT_TURN, Position: 7.00   L 8 8 8 8 8 8 8 51 R  , YAW: 344.47, s: 683, e: 1008, len: 325</w:t>
+      </w:r>
+    </w:p>
+    <w:p>
+      <w:pPr>
+        <w:pStyle w:val="code"/>
+      </w:pPr>
+    </w:p>
+    <w:p>
+      <w:pPr>
+        <w:pStyle w:val="code"/>
+      </w:pPr>
+      <w:r>
+        <w:t>4869.54 :: +++ RIGHT_TURN [Odo:2759] State: RIGHT_TURN, Position: 7.00   L 8 48 8 8 8 8 8 48 R  , YAW: 345.79, s: 683, e: 1008, len: 325</w:t>
+      </w:r>
+    </w:p>
+    <w:p>
+      <w:pPr>
+        <w:pStyle w:val="code"/>
+      </w:pPr>
+    </w:p>
+    <w:p>
+      <w:pPr>
+        <w:pStyle w:val="code"/>
+      </w:pPr>
+      <w:r>
+        <w:t>4893.01 :: +++ RIGHT_TURN [Odo:2785] State: RIGHT_TURN, Position: 7.00   L 48 48 8 8 8 48 8 48 R  , YAW: 344.11, s: 683, e: 1008, len: 325</w:t>
+      </w:r>
+    </w:p>
+    <w:p>
+      <w:pPr>
+        <w:pStyle w:val="code"/>
+      </w:pPr>
+    </w:p>
+    <w:p>
+      <w:pPr>
+        <w:pStyle w:val="code"/>
+      </w:pPr>
+      <w:r>
+        <w:t>4916.71 :: +++ RIGHT_TURN [Odo:2811] State: RIGHT_TURN, Position: 7.00   L 62 62 0 22 22 22 0 62 R  , YAW: 348.38, s: 683, e: 1008, len: 325</w:t>
+      </w:r>
+    </w:p>
+    <w:p>
+      <w:pPr>
+        <w:pStyle w:val="code"/>
+      </w:pPr>
+    </w:p>
+    <w:p>
+      <w:pPr>
+        <w:pStyle w:val="code"/>
+      </w:pPr>
+      <w:r>
+        <w:t>4940.97 :: +++ RIGHT_TURN [Odo:2836] State: RIGHT_TURN, Position: 7.00   L 65 65 8 8 8 8 8 65 R  , YAW: 348.83, s: 683, e: 1008, len: 325</w:t>
+      </w:r>
+    </w:p>
+    <w:p>
+      <w:pPr>
+        <w:pStyle w:val="code"/>
+      </w:pPr>
+    </w:p>
+    <w:p>
+      <w:pPr>
+        <w:pStyle w:val="code"/>
+      </w:pPr>
+      <w:r>
+        <w:t>4964.46 :: +++ RIGHT_TURN [Odo:2863] State: RIGHT_TURN, Position: 7.00   L 62 62 22 22 22 22 22 108 R  , YAW: 348.61, s: 683, e: 1008, len: 325</w:t>
+      </w:r>
+    </w:p>
+    <w:p>
+      <w:pPr>
+        <w:pStyle w:val="code"/>
+      </w:pPr>
+    </w:p>
+    <w:p>
+      <w:pPr>
+        <w:pStyle w:val="code"/>
+      </w:pPr>
+      <w:r>
+        <w:t>4989.08 :: +++ RIGHT_TURN [Odo:2892] State: RIGHT_TURN, Position: 5.15   L 62 62 22 22 22 22 22 311 R  , YAW: 351.92, s: 683, e: 1008, len: 325</w:t>
+      </w:r>
+    </w:p>
+    <w:p>
+      <w:pPr>
+        <w:pStyle w:val="code"/>
+      </w:pPr>
+    </w:p>
+    <w:p>
+      <w:pPr>
+        <w:pStyle w:val="code"/>
+      </w:pPr>
+      <w:r>
+        <w:t>==== ==== STATS</w:t>
+      </w:r>
+    </w:p>
+    <w:p>
+      <w:pPr>
+        <w:pStyle w:val="code"/>
+      </w:pPr>
+    </w:p>
+    <w:p>
+      <w:pPr>
+        <w:pStyle w:val="code"/>
+      </w:pPr>
+      <w:r>
+        <w:t>loopCount: 151, avg loop duration: 20476.29</w:t>
+      </w:r>
+    </w:p>
+    <w:p>
+      <w:pPr>
+        <w:pStyle w:val="code"/>
+      </w:pPr>
+    </w:p>
+    <w:p>
+      <w:pPr>
+        <w:pStyle w:val="code"/>
+      </w:pPr>
+      <w:r>
+        <w:t>usec at start: 1917392, at end: 5009312, duration: 3091920</w:t>
+      </w:r>
+    </w:p>
+    <w:p>
+      <w:pPr>
+        <w:pStyle w:val="code"/>
+      </w:pPr>
+    </w:p>
+    <w:p>
+      <w:pPr>
+        <w:pStyle w:val="code"/>
+      </w:pPr>
+      <w:r>
+        <w:t>lineSensor sumLineSensorRead: 417168, avg read duration: 2762.70</w:t>
+      </w:r>
+    </w:p>
+    <w:p>
+      <w:pPr>
+        <w:pStyle w:val="code"/>
+      </w:pPr>
+    </w:p>
+    <w:p>
+      <w:pPr>
+        <w:pStyle w:val="code"/>
+      </w:pPr>
+      <w:r>
+        <w:t>sensorStick sumSensorStickRead: 246388,  avg read dration: 1631.71</w:t>
+      </w:r>
+    </w:p>
+    <w:p>
+      <w:pPr>
+        <w:pStyle w:val="code"/>
+      </w:pPr>
+    </w:p>
+    <w:p>
+      <w:pPr>
+        <w:pStyle w:val="code"/>
+      </w:pPr>
+      <w:r>
+        <w:t>5052.85 :: Final dump [Odo:2974] State: STOP, Position: 5.15   L 62 62 22 22 22 22 22 311 R  , YAW: 351.92, s: 683, e: 1008, len: 325</w:t>
+      </w:r>
+    </w:p>
+    <w:p>
+      <w:pPr>
+        <w:pStyle w:val="code"/>
+      </w:pPr>
+    </w:p>
+    <w:p>
+      <w:pPr>
+        <w:pStyle w:val="code"/>
+      </w:pPr>
+      <w:r>
+        <w:t>== == MAP @2382</w:t>
+      </w:r>
+    </w:p>
+    <w:p>
+      <w:pPr>
+        <w:pStyle w:val="code"/>
+      </w:pPr>
+    </w:p>
+    <w:p>
+      <w:pPr>
+        <w:pStyle w:val="code"/>
+      </w:pPr>
+      <w:r>
+        <w:t xml:space="preserve">  x: 0, y: 0, turn: C, heading: 0.00, logical heading: E</w:t>
+      </w:r>
+    </w:p>
+    <w:p>
+      <w:pPr>
+        <w:pStyle w:val="code"/>
+      </w:pPr>
+    </w:p>
+    <w:p>
+      <w:pPr>
+        <w:pStyle w:val="code"/>
+      </w:pPr>
+      <w:r>
+        <w:t xml:space="preserve">  length: 0, odometer: 0, loop detected: f, has_left_turn: f, has_right_turn: f, has_continuation: T</w:t>
+      </w:r>
+    </w:p>
+    <w:p>
+      <w:pPr>
+        <w:pStyle w:val="code"/>
+      </w:pPr>
+    </w:p>
+    <w:p>
+      <w:pPr>
+        <w:pStyle w:val="code"/>
+      </w:pPr>
+      <w:r>
+        <w:t>left: 0, center: 0, right: 2456</w:t>
+      </w:r>
+    </w:p>
+    <w:p>
+      <w:pPr>
+        <w:pStyle w:val="code"/>
+      </w:pPr>
+    </w:p>
+    <w:p>
+      <w:pPr>
+        <w:pStyle w:val="code"/>
+      </w:pPr>
+      <w:r>
+        <w:t>== == MAP @2456</w:t>
+      </w:r>
+    </w:p>
+    <w:p>
+      <w:pPr>
+        <w:pStyle w:val="code"/>
+      </w:pPr>
+    </w:p>
+    <w:p>
+      <w:pPr>
+        <w:pStyle w:val="code"/>
+      </w:pPr>
+      <w:r>
+        <w:t xml:space="preserve">  x: 0, y: -1490, turn: R, heading: 266.01, logical heading: S</w:t>
+      </w:r>
+    </w:p>
+    <w:p>
+      <w:pPr>
+        <w:pStyle w:val="code"/>
+      </w:pPr>
+    </w:p>
+    <w:p>
+      <w:pPr>
+        <w:pStyle w:val="code"/>
+      </w:pPr>
+      <w:r>
+        <w:t xml:space="preserve">  length: 1490, odometer: 1490, loop detected: f, has_left_turn: f, has_right_turn: T, has_continuation: T</w:t>
+      </w:r>
+    </w:p>
+    <w:p>
+      <w:pPr>
+        <w:pStyle w:val="code"/>
+      </w:pPr>
+    </w:p>
+    <w:p>
+      <w:pPr>
+        <w:pStyle w:val="code"/>
+      </w:pPr>
+      <w:r>
+        <w:t>left: 0, center: 0, right: 0</w:t>
+      </w:r>
+    </w:p>
+    <w:p>
+      <w:pPr>
+        <w:pStyle w:val="code"/>
+      </w:pPr>
+    </w:p>
+    <w:p>
+      <w:pPr>
+        <w:pStyle w:val="code"/>
+      </w:pPr>
+      <w:r>
+        <w:t>5173.15 :: +++ STOP [Odo:3111] State: STOP, Position: 5.04   L 57 57 0 0 20 1000 391 97 R  , YAW: 353.21, s: 683, e: 1008, len: 325</w:t>
+      </w:r>
+    </w:p>
+    <w:p>
+      <w:pPr>
+        <w:pStyle w:val="code"/>
+      </w:pPr>
+    </w:p>
+    <w:p>
+      <w:pPr>
+        <w:pStyle w:val="code"/>
+      </w:pPr>
+      <w:r>
+        <w:t>5209.52 :: +++ STOP [Odo:3153] State: STOP, Position: 4.62   L 51 51 14 14 405 1000 51 91 R  , YAW: 2.05, s: 683, e: 1008, len: 325</w:t>
+      </w:r>
+    </w:p>
+    <w:p>
+      <w:pPr>
+        <w:pStyle w:val="code"/>
+      </w:pPr>
+    </w:p>
+    <w:p>
+      <w:pPr>
+        <w:pStyle w:val="code"/>
+      </w:pPr>
+      <w:r>
+        <w:t>5245.92 :: +++ STOP [Odo:3182] State: STOP, Position: 4.50   L 40 40 2 40 902 505 2 80 R  , YAW: 5.13, s: 683, e: 1008, len: 325</w:t>
+      </w:r>
+    </w:p>
+    <w:p>
+      <w:pPr>
+        <w:pStyle w:val="code"/>
+      </w:pPr>
+    </w:p>
+    <w:p>
+      <w:pPr>
+        <w:pStyle w:val="code"/>
+      </w:pPr>
+      <w:r>
+        <w:t>5281.78 :: +++ STOP [Odo:3201] State: STOP, Position: 4.28   L 40 40 2 80 1000 234 2 80 R  , YAW: 6.58, s: 683, e: 1008, len: 325</w:t>
+      </w:r>
+    </w:p>
+    <w:p>
+      <w:pPr>
+        <w:pStyle w:val="code"/>
+      </w:pPr>
+    </w:p>
+    <w:p>
+      <w:pPr>
+        <w:pStyle w:val="code"/>
+      </w:pPr>
+      <w:r>
+        <w:t>5317.70 :: +++ STOP [Odo:3211] State: STOP, Position: 4.17   L 40 40 2 157 1000 157 2 80 R  , YAW: 7.33, s: 683, e: 1008, len: 325</w:t>
+      </w:r>
+    </w:p>
+    <w:p>
+      <w:pPr>
+        <w:pStyle w:val="code"/>
+      </w:pPr>
+    </w:p>
+    <w:p>
+      <w:pPr>
+        <w:pStyle w:val="code"/>
+      </w:pPr>
+      <w:r>
+        <w:t>5353.89 :: +++ STOP [Odo:3215] State: STOP, Position: 4.11   L 42 42 5 200 1000 117 5 80 R  , YAW: 7.78, s: 683, e: 1008, len: 325</w:t>
+      </w:r>
+    </w:p>
+    <w:p>
+      <w:pPr>
+        <w:pStyle w:val="code"/>
+      </w:pPr>
+    </w:p>
+    <w:p/>
     <w:sectPr>
       <w:pgSz w:w="12240" w:h="15840"/>
-      <w:pgMar w:top="1440" w:right="1440" w:bottom="1440" w:left="1440" w:gutter="0"/>
+      <w:pgMar w:top="1440" w:right="630" w:bottom="1440" w:left="810" w:gutter="0"/>
     </w:sectPr>
   </w:body>
 </w:document>

</xml_diff>

<commit_message>
Updated documentation after first successful maze solution.
</commit_message>
<xml_diff>
--- a/ArduinoConroller/Docs/Donna.docx
+++ b/ArduinoConroller/Docs/Donna.docx
@@ -1890,7 +1890,7 @@
     <w:p>
       <w:r>
         <w:pict>
-          <v:shape id="_x0000_i1029" type="#_x0000_t75" style="width:467.85pt;height:1.5pt" o:hrpct="0" o:hralign="center" o:hr="t">
+          <v:shape id="_x0000_i1027" type="#_x0000_t75" style="width:467.85pt;height:1.5pt" o:hrpct="0" o:hralign="center" o:hr="t">
             <v:imagedata r:id="rId7" o:title="Default Line"/>
           </v:shape>
         </w:pict>
@@ -1963,7 +1963,7 @@
     <w:p>
       <w:r>
         <w:pict>
-          <v:shape id="_x0000_i1030" type="#_x0000_t75" style="width:467.85pt;height:1.5pt" o:hrpct="0" o:hralign="center" o:hr="t">
+          <v:shape id="_x0000_i1028" type="#_x0000_t75" style="width:467.85pt;height:1.5pt" o:hrpct="0" o:hralign="center" o:hr="t">
             <v:imagedata r:id="rId8" o:title="Default Line"/>
           </v:shape>
         </w:pict>
@@ -2007,7 +2007,7 @@
     <w:p>
       <w:r>
         <w:pict>
-          <v:shape id="_x0000_i1031" type="#_x0000_t75" style="width:467.85pt;height:1.5pt" o:hrpct="0" o:hralign="center" o:hr="t">
+          <v:shape id="_x0000_i1029" type="#_x0000_t75" style="width:467.85pt;height:1.5pt" o:hrpct="0" o:hralign="center" o:hr="t">
             <v:imagedata r:id="rId9" o:title="Default Line"/>
           </v:shape>
         </w:pict>
@@ -3046,7 +3046,7 @@
     <w:p>
       <w:r>
         <w:pict>
-          <v:shape id="_x0000_i1032" type="#_x0000_t75" style="width:467.85pt;height:1.5pt" o:hrpct="0" o:hralign="center" o:hr="t">
+          <v:shape id="_x0000_i1030" type="#_x0000_t75" style="width:467.85pt;height:1.5pt" o:hrpct="0" o:hralign="center" o:hr="t">
             <v:imagedata r:id="rId10" o:title="Default Line"/>
           </v:shape>
         </w:pict>
@@ -5137,7 +5137,7 @@
     <w:p>
       <w:r>
         <w:pict>
-          <v:shape id="_x0000_i1033" type="#_x0000_t75" style="width:539.5pt;height:1.75pt" o:hrpct="0" o:hralign="center" o:hr="t">
+          <v:shape id="_x0000_i1031" type="#_x0000_t75" style="width:539.5pt;height:1.75pt" o:hrpct="0" o:hralign="center" o:hr="t">
             <v:imagedata r:id="rId11" o:title="Default Line"/>
           </v:shape>
         </w:pict>
@@ -7208,7 +7208,968 @@
         <w:pStyle w:val="code"/>
       </w:pPr>
     </w:p>
+    <w:p>
+      <w:r>
+        <w:pict>
+          <v:shape id="_x0000_i1034" type="#_x0000_t75" style="width:539.5pt;height:1.75pt" o:hrpct="0" o:hralign="center" o:hr="t">
+            <v:imagedata r:id="rId12" o:title="Default Line"/>
+          </v:shape>
+        </w:pict>
+      </w:r>
+    </w:p>
+    <w:p>
+      <w:r>
+        <w:t>18:14 Status.</w:t>
+      </w:r>
+      <w:r>
+        <w:t xml:space="preserve"> Code: </w:t>
+      </w:r>
+      <w:r>
+        <w:rPr>
+          <w:rFonts w:ascii="Monaco" w:hAnsi="Monaco" w:cs="Monaco"/>
+          <w:color w:val="000000"/>
+          <w:sz w:val="20"/>
+        </w:rPr>
+        <w:t>ed415a2..bf4b119</w:t>
+      </w:r>
+    </w:p>
+    <w:p>
+      <w:r>
+        <w:t>The robot first solve</w:t>
+      </w:r>
+      <w:r>
+        <w:t>d</w:t>
+      </w:r>
+      <w:r>
+        <w:t xml:space="preserve"> a primitive maze. Here is the e-mail I send to Ralf and Grey about the Strategy code.</w:t>
+      </w:r>
+    </w:p>
     <w:p/>
+    <w:p>
+      <w:pPr>
+        <w:widowControl w:val="0"/>
+        <w:autoSpaceDE w:val="0"/>
+        <w:autoSpaceDN w:val="0"/>
+        <w:adjustRightInd w:val="0"/>
+        <w:rPr>
+          <w:rFonts w:ascii="Helvetica" w:hAnsi="Helvetica" w:cs="Helvetica"/>
+          <w:szCs w:val="24"/>
+        </w:rPr>
+      </w:pPr>
+      <w:r>
+        <w:rPr>
+          <w:rFonts w:ascii="Helvetica" w:hAnsi="Helvetica" w:cs="Helvetica"/>
+          <w:szCs w:val="24"/>
+        </w:rPr>
+        <w:t>For you edification, here’s a description of my Strategy state machine. It starts out in the FOLLOW_LINE state, requires that the robot IR sensors be on the starting line and the robot be more or less be pointed in the starting direction. There are a lot of states in my Strategy state machine as I try to overcome the impreciseness of everything.</w:t>
+      </w:r>
+    </w:p>
+    <w:p>
+      <w:pPr>
+        <w:widowControl w:val="0"/>
+        <w:autoSpaceDE w:val="0"/>
+        <w:autoSpaceDN w:val="0"/>
+        <w:adjustRightInd w:val="0"/>
+        <w:rPr>
+          <w:rFonts w:ascii="Helvetica" w:hAnsi="Helvetica" w:cs="Helvetica"/>
+          <w:szCs w:val="24"/>
+        </w:rPr>
+      </w:pPr>
+    </w:p>
+    <w:p>
+      <w:pPr>
+        <w:widowControl w:val="0"/>
+        <w:autoSpaceDE w:val="0"/>
+        <w:autoSpaceDN w:val="0"/>
+        <w:adjustRightInd w:val="0"/>
+        <w:rPr>
+          <w:rFonts w:ascii="Helvetica" w:hAnsi="Helvetica" w:cs="Helvetica"/>
+          <w:szCs w:val="24"/>
+        </w:rPr>
+      </w:pPr>
+      <w:r>
+        <w:rPr>
+          <w:rFonts w:ascii="Helvetica" w:hAnsi="Helvetica" w:cs="Helvetica"/>
+          <w:szCs w:val="24"/>
+        </w:rPr>
+        <w:t>The state machine is executed as part of the outer loop and just executes as fast as possible with no delays, though one or two of the actions I take in turning add a bit of delay to make the turning work better. At the beginning of the Strtegy I always perform a couple of calculations:</w:t>
+      </w:r>
+    </w:p>
+    <w:p>
+      <w:pPr>
+        <w:widowControl w:val="0"/>
+        <w:autoSpaceDE w:val="0"/>
+        <w:autoSpaceDN w:val="0"/>
+        <w:adjustRightInd w:val="0"/>
+        <w:rPr>
+          <w:rFonts w:ascii="Helvetica" w:hAnsi="Helvetica" w:cs="Helvetica"/>
+          <w:szCs w:val="24"/>
+        </w:rPr>
+      </w:pPr>
+    </w:p>
+    <w:p>
+      <w:pPr>
+        <w:widowControl w:val="0"/>
+        <w:numPr>
+          <w:ilvl w:val="0"/>
+          <w:numId w:val="3"/>
+        </w:numPr>
+        <w:tabs>
+          <w:tab w:val="left" w:pos="220"/>
+          <w:tab w:val="left" w:pos="720"/>
+        </w:tabs>
+        <w:autoSpaceDE w:val="0"/>
+        <w:autoSpaceDN w:val="0"/>
+        <w:adjustRightInd w:val="0"/>
+        <w:ind w:hanging="720"/>
+        <w:rPr>
+          <w:rFonts w:ascii="Helvetica" w:hAnsi="Helvetica" w:cs="Helvetica"/>
+          <w:szCs w:val="24"/>
+        </w:rPr>
+      </w:pPr>
+      <w:r>
+        <w:rPr>
+          <w:rFonts w:ascii="Helvetica" w:hAnsi="Helvetica" w:cs="Helvetica"/>
+          <w:szCs w:val="24"/>
+        </w:rPr>
+        <w:t>Set leftTurnFound if the leftmost IR Sensor (hereafter called just IR) has a value that exceeds kLINE_DETECTED_THRESHOLD which is 400.</w:t>
+      </w:r>
+    </w:p>
+    <w:p>
+      <w:pPr>
+        <w:widowControl w:val="0"/>
+        <w:numPr>
+          <w:ilvl w:val="0"/>
+          <w:numId w:val="3"/>
+        </w:numPr>
+        <w:tabs>
+          <w:tab w:val="left" w:pos="220"/>
+          <w:tab w:val="left" w:pos="720"/>
+        </w:tabs>
+        <w:autoSpaceDE w:val="0"/>
+        <w:autoSpaceDN w:val="0"/>
+        <w:adjustRightInd w:val="0"/>
+        <w:ind w:hanging="720"/>
+        <w:rPr>
+          <w:rFonts w:ascii="Helvetica" w:hAnsi="Helvetica" w:cs="Helvetica"/>
+          <w:szCs w:val="24"/>
+        </w:rPr>
+      </w:pPr>
+      <w:r>
+        <w:rPr>
+          <w:rFonts w:ascii="Helvetica" w:hAnsi="Helvetica" w:cs="Helvetica"/>
+          <w:szCs w:val="24"/>
+        </w:rPr>
+        <w:t>Set rightTurnFound if the rightmost IR has a value that exceeds kLINE_DETECTED_THRESHOLD.</w:t>
+      </w:r>
+    </w:p>
+    <w:p>
+      <w:pPr>
+        <w:widowControl w:val="0"/>
+        <w:numPr>
+          <w:ilvl w:val="0"/>
+          <w:numId w:val="3"/>
+        </w:numPr>
+        <w:tabs>
+          <w:tab w:val="left" w:pos="220"/>
+          <w:tab w:val="left" w:pos="720"/>
+        </w:tabs>
+        <w:autoSpaceDE w:val="0"/>
+        <w:autoSpaceDN w:val="0"/>
+        <w:adjustRightInd w:val="0"/>
+        <w:ind w:hanging="720"/>
+        <w:rPr>
+          <w:rFonts w:ascii="Helvetica" w:hAnsi="Helvetica" w:cs="Helvetica"/>
+          <w:szCs w:val="24"/>
+        </w:rPr>
+      </w:pPr>
+      <w:r>
+        <w:rPr>
+          <w:rFonts w:ascii="Helvetica" w:hAnsi="Helvetica" w:cs="Helvetica"/>
+          <w:szCs w:val="24"/>
+        </w:rPr>
+        <w:t>Set deadEndFound to (this formula says that I must travel an inch without the middle IR sensors seeing the line):</w:t>
+      </w:r>
+    </w:p>
+    <w:p>
+      <w:pPr>
+        <w:widowControl w:val="0"/>
+        <w:numPr>
+          <w:ilvl w:val="1"/>
+          <w:numId w:val="3"/>
+        </w:numPr>
+        <w:tabs>
+          <w:tab w:val="left" w:pos="940"/>
+          <w:tab w:val="left" w:pos="1440"/>
+        </w:tabs>
+        <w:autoSpaceDE w:val="0"/>
+        <w:autoSpaceDN w:val="0"/>
+        <w:adjustRightInd w:val="0"/>
+        <w:ind w:hanging="1440"/>
+        <w:rPr>
+          <w:rFonts w:ascii="Helvetica" w:hAnsi="Helvetica" w:cs="Helvetica"/>
+          <w:szCs w:val="24"/>
+        </w:rPr>
+      </w:pPr>
+      <w:r>
+        <w:rPr>
+          <w:rFonts w:ascii="Helvetica" w:hAnsi="Helvetica" w:cs="Helvetica"/>
+          <w:szCs w:val="24"/>
+        </w:rPr>
+        <w:t> If the middle IR(s) have a value that exceeds kLINE_DETECTED_THRESHOLD, deadEndFound is false.</w:t>
+      </w:r>
+    </w:p>
+    <w:p>
+      <w:pPr>
+        <w:widowControl w:val="0"/>
+        <w:numPr>
+          <w:ilvl w:val="1"/>
+          <w:numId w:val="3"/>
+        </w:numPr>
+        <w:tabs>
+          <w:tab w:val="left" w:pos="940"/>
+          <w:tab w:val="left" w:pos="1440"/>
+        </w:tabs>
+        <w:autoSpaceDE w:val="0"/>
+        <w:autoSpaceDN w:val="0"/>
+        <w:adjustRightInd w:val="0"/>
+        <w:ind w:hanging="1440"/>
+        <w:rPr>
+          <w:rFonts w:ascii="Helvetica" w:hAnsi="Helvetica" w:cs="Helvetica"/>
+          <w:szCs w:val="24"/>
+        </w:rPr>
+      </w:pPr>
+      <w:r>
+        <w:rPr>
+          <w:rFonts w:ascii="Helvetica" w:hAnsi="Helvetica" w:cs="Helvetica"/>
+          <w:szCs w:val="24"/>
+        </w:rPr>
+        <w:t>Otherwise, if the robot has traveled at least kMIN_NO_CENTER_IS_DEAD_END odos (currently the number of odos in an inch) in a row without seeing a line under the middle IRs, deadEndFound is true. The IR sensors have enough noise and glitchiness that you don’t want to trust a single reading.</w:t>
+      </w:r>
+    </w:p>
+    <w:p>
+      <w:pPr>
+        <w:widowControl w:val="0"/>
+        <w:numPr>
+          <w:ilvl w:val="0"/>
+          <w:numId w:val="3"/>
+        </w:numPr>
+        <w:tabs>
+          <w:tab w:val="left" w:pos="220"/>
+          <w:tab w:val="left" w:pos="720"/>
+        </w:tabs>
+        <w:autoSpaceDE w:val="0"/>
+        <w:autoSpaceDN w:val="0"/>
+        <w:adjustRightInd w:val="0"/>
+        <w:ind w:hanging="720"/>
+        <w:rPr>
+          <w:rFonts w:ascii="Helvetica" w:hAnsi="Helvetica" w:cs="Helvetica"/>
+          <w:szCs w:val="24"/>
+        </w:rPr>
+      </w:pPr>
+      <w:r>
+        <w:rPr>
+          <w:rFonts w:ascii="Helvetica" w:hAnsi="Helvetica" w:cs="Helvetica"/>
+          <w:szCs w:val="24"/>
+        </w:rPr>
+        <w:t>Set position to the IR “position value", which is 0 to 7000, divided by 1000. I just like dealing with the floating point version.</w:t>
+      </w:r>
+    </w:p>
+    <w:p>
+      <w:pPr>
+        <w:widowControl w:val="0"/>
+        <w:autoSpaceDE w:val="0"/>
+        <w:autoSpaceDN w:val="0"/>
+        <w:adjustRightInd w:val="0"/>
+        <w:rPr>
+          <w:rFonts w:ascii="Helvetica" w:hAnsi="Helvetica" w:cs="Helvetica"/>
+          <w:szCs w:val="24"/>
+        </w:rPr>
+      </w:pPr>
+    </w:p>
+    <w:p>
+      <w:pPr>
+        <w:widowControl w:val="0"/>
+        <w:autoSpaceDE w:val="0"/>
+        <w:autoSpaceDN w:val="0"/>
+        <w:adjustRightInd w:val="0"/>
+        <w:rPr>
+          <w:rFonts w:ascii="Helvetica" w:hAnsi="Helvetica" w:cs="Helvetica"/>
+          <w:szCs w:val="24"/>
+        </w:rPr>
+      </w:pPr>
+      <w:r>
+        <w:rPr>
+          <w:rFonts w:ascii="Helvetica" w:hAnsi="Helvetica" w:cs="Helvetica"/>
+          <w:szCs w:val="24"/>
+        </w:rPr>
+        <w:t>So, here’s what each state does. At the end of the state (indicated by ‘break', the loop starts again and jumps into the code for the appropriate (sometimes new) state.</w:t>
+      </w:r>
+    </w:p>
+    <w:p>
+      <w:pPr>
+        <w:widowControl w:val="0"/>
+        <w:autoSpaceDE w:val="0"/>
+        <w:autoSpaceDN w:val="0"/>
+        <w:adjustRightInd w:val="0"/>
+        <w:rPr>
+          <w:rFonts w:ascii="Helvetica" w:hAnsi="Helvetica" w:cs="Helvetica"/>
+          <w:szCs w:val="24"/>
+        </w:rPr>
+      </w:pPr>
+    </w:p>
+    <w:p>
+      <w:pPr>
+        <w:widowControl w:val="0"/>
+        <w:autoSpaceDE w:val="0"/>
+        <w:autoSpaceDN w:val="0"/>
+        <w:adjustRightInd w:val="0"/>
+        <w:rPr>
+          <w:rFonts w:ascii="Helvetica" w:hAnsi="Helvetica" w:cs="Helvetica"/>
+          <w:szCs w:val="24"/>
+        </w:rPr>
+      </w:pPr>
+      <w:r>
+        <w:rPr>
+          <w:rFonts w:ascii="Helvetica" w:hAnsi="Helvetica" w:cs="Helvetica"/>
+          <w:szCs w:val="24"/>
+        </w:rPr>
+        <w:t>FOLLOW_LINE</w:t>
+      </w:r>
+    </w:p>
+    <w:p>
+      <w:pPr>
+        <w:widowControl w:val="0"/>
+        <w:numPr>
+          <w:ilvl w:val="0"/>
+          <w:numId w:val="4"/>
+        </w:numPr>
+        <w:tabs>
+          <w:tab w:val="left" w:pos="220"/>
+          <w:tab w:val="left" w:pos="720"/>
+        </w:tabs>
+        <w:autoSpaceDE w:val="0"/>
+        <w:autoSpaceDN w:val="0"/>
+        <w:adjustRightInd w:val="0"/>
+        <w:ind w:hanging="720"/>
+        <w:rPr>
+          <w:rFonts w:ascii="Helvetica" w:hAnsi="Helvetica" w:cs="Helvetica"/>
+          <w:szCs w:val="24"/>
+        </w:rPr>
+      </w:pPr>
+      <w:r>
+        <w:rPr>
+          <w:rFonts w:ascii="Helvetica" w:hAnsi="Helvetica" w:cs="Helvetica"/>
+          <w:szCs w:val="24"/>
+        </w:rPr>
+        <w:t>If deadEndFound</w:t>
+      </w:r>
+    </w:p>
+    <w:p>
+      <w:pPr>
+        <w:widowControl w:val="0"/>
+        <w:numPr>
+          <w:ilvl w:val="1"/>
+          <w:numId w:val="4"/>
+        </w:numPr>
+        <w:tabs>
+          <w:tab w:val="left" w:pos="940"/>
+          <w:tab w:val="left" w:pos="1440"/>
+        </w:tabs>
+        <w:autoSpaceDE w:val="0"/>
+        <w:autoSpaceDN w:val="0"/>
+        <w:adjustRightInd w:val="0"/>
+        <w:ind w:hanging="1440"/>
+        <w:rPr>
+          <w:rFonts w:ascii="Helvetica" w:hAnsi="Helvetica" w:cs="Helvetica"/>
+          <w:szCs w:val="24"/>
+        </w:rPr>
+      </w:pPr>
+      <w:r>
+        <w:rPr>
+          <w:rFonts w:ascii="Helvetica" w:hAnsi="Helvetica" w:cs="Helvetica"/>
+          <w:szCs w:val="24"/>
+        </w:rPr>
+        <w:t>The robot needs to turn around. Turning is very imprecise, as is all movement, so I do it in two parts. I use the magnetic compass to capture the current heading and begin a left turn of 145 degrees, instead of 180 all at once. When the compass heading says I’ve done that much of the turn, handled by the upcoming DEAD_END_MIN_YAW state, I then revert to the mode where I begin looking for the line and try to stop turning when the line is somewhat centered. The reason for the 145 degrees is that by experiment, I found that when I turn off the motors, they don’t stop instantly and that gives me a reasonable first try that still leaves me room to turn some more to find the line. So, just set state to DEAD_END_MIN_YAW and break;</w:t>
+      </w:r>
+    </w:p>
+    <w:p>
+      <w:pPr>
+        <w:widowControl w:val="0"/>
+        <w:numPr>
+          <w:ilvl w:val="0"/>
+          <w:numId w:val="4"/>
+        </w:numPr>
+        <w:tabs>
+          <w:tab w:val="left" w:pos="220"/>
+          <w:tab w:val="left" w:pos="720"/>
+        </w:tabs>
+        <w:autoSpaceDE w:val="0"/>
+        <w:autoSpaceDN w:val="0"/>
+        <w:adjustRightInd w:val="0"/>
+        <w:ind w:hanging="720"/>
+        <w:rPr>
+          <w:rFonts w:ascii="Helvetica" w:hAnsi="Helvetica" w:cs="Helvetica"/>
+          <w:szCs w:val="24"/>
+        </w:rPr>
+      </w:pPr>
+      <w:r>
+        <w:rPr>
+          <w:rFonts w:ascii="Helvetica" w:hAnsi="Helvetica" w:cs="Helvetica"/>
+          <w:szCs w:val="24"/>
+        </w:rPr>
+        <w:t>Switching to personal mode here, using “I” instead of “the robot”. If I see the line over the center IR _AND_ either the leftmost or rightmost sensor detects a line, then I believe I have found the beginning of an intersecting line. I don’t want to trust that as the sole indicator that I’ve found a line—I want to keep moving until I find the other side of the intersecting line, and then see if I consistently found the left and/or right intersecting line. [Note here: the IR sensor itself is subject to wonky behavior at times, so I should really take the average of 2 or more samples, but each sample adds about 2ms of time when using the digital IR sensors, and with a moving robot, it quickly becomes possible to totally miss something if you are doing something else when you should have been sensing. I have a strategy to fix this, but I’ll do it later]. So, if I found a possible intersecting, I want to go into the state where I crawl until I find the other side of the line. Set state to FIND_LINE_END and break.</w:t>
+      </w:r>
+    </w:p>
+    <w:p>
+      <w:pPr>
+        <w:widowControl w:val="0"/>
+        <w:numPr>
+          <w:ilvl w:val="0"/>
+          <w:numId w:val="4"/>
+        </w:numPr>
+        <w:tabs>
+          <w:tab w:val="left" w:pos="220"/>
+          <w:tab w:val="left" w:pos="720"/>
+        </w:tabs>
+        <w:autoSpaceDE w:val="0"/>
+        <w:autoSpaceDN w:val="0"/>
+        <w:adjustRightInd w:val="0"/>
+        <w:ind w:hanging="720"/>
+        <w:rPr>
+          <w:rFonts w:ascii="Helvetica" w:hAnsi="Helvetica" w:cs="Helvetica"/>
+          <w:szCs w:val="24"/>
+        </w:rPr>
+      </w:pPr>
+      <w:r>
+        <w:rPr>
+          <w:rFonts w:ascii="Helvetica" w:hAnsi="Helvetica" w:cs="Helvetica"/>
+          <w:szCs w:val="24"/>
+        </w:rPr>
+        <w:t>I’m not at a dead end, I’m not over a line, so I want to just continue following the line. Here I use the “position” value of the IR which will give a value of 3.5 if I’m centered on the line, &lt; 3.5 if I’m drifting to the right (i.e., the left IR are lighting up) and &gt;3.5 if I’m drifting left (i.e., the right IR are lighting up). This is where you would normally do a PID calculation to adjust the left/right motor speeds. I’ll do that later. For now, I just make a small left or right turn, if needed, and continue on to the loop again. If I’m still off, I’ll make another correction, etc. With the PID algorithm, It’s possible that I never correct enough in time. So far, experimentally, my corrections seem to work well enough for now. So, make a left or right correction, if necessary and just continue in the same state. break.</w:t>
+      </w:r>
+    </w:p>
+    <w:p>
+      <w:pPr>
+        <w:widowControl w:val="0"/>
+        <w:autoSpaceDE w:val="0"/>
+        <w:autoSpaceDN w:val="0"/>
+        <w:adjustRightInd w:val="0"/>
+        <w:rPr>
+          <w:rFonts w:ascii="Helvetica" w:hAnsi="Helvetica" w:cs="Helvetica"/>
+          <w:szCs w:val="24"/>
+        </w:rPr>
+      </w:pPr>
+    </w:p>
+    <w:p>
+      <w:pPr>
+        <w:widowControl w:val="0"/>
+        <w:autoSpaceDE w:val="0"/>
+        <w:autoSpaceDN w:val="0"/>
+        <w:adjustRightInd w:val="0"/>
+        <w:rPr>
+          <w:rFonts w:ascii="Helvetica" w:hAnsi="Helvetica" w:cs="Helvetica"/>
+          <w:szCs w:val="24"/>
+        </w:rPr>
+      </w:pPr>
+      <w:r>
+        <w:rPr>
+          <w:rFonts w:ascii="Helvetica" w:hAnsi="Helvetica" w:cs="Helvetica"/>
+          <w:szCs w:val="24"/>
+        </w:rPr>
+        <w:t>FIND_LINE_END</w:t>
+      </w:r>
+    </w:p>
+    <w:p>
+      <w:pPr>
+        <w:widowControl w:val="0"/>
+        <w:autoSpaceDE w:val="0"/>
+        <w:autoSpaceDN w:val="0"/>
+        <w:adjustRightInd w:val="0"/>
+        <w:rPr>
+          <w:rFonts w:ascii="Helvetica" w:hAnsi="Helvetica" w:cs="Helvetica"/>
+          <w:szCs w:val="24"/>
+        </w:rPr>
+      </w:pPr>
+      <w:r>
+        <w:rPr>
+          <w:rFonts w:ascii="Helvetica" w:hAnsi="Helvetica" w:cs="Helvetica"/>
+          <w:szCs w:val="24"/>
+        </w:rPr>
+        <w:t>I’ve found the beginning edge of an intersecting line, I want to find the trailing edge.</w:t>
+      </w:r>
+    </w:p>
+    <w:p>
+      <w:pPr>
+        <w:widowControl w:val="0"/>
+        <w:autoSpaceDE w:val="0"/>
+        <w:autoSpaceDN w:val="0"/>
+        <w:adjustRightInd w:val="0"/>
+        <w:rPr>
+          <w:rFonts w:ascii="Helvetica" w:hAnsi="Helvetica" w:cs="Helvetica"/>
+          <w:szCs w:val="24"/>
+        </w:rPr>
+      </w:pPr>
+      <w:r>
+        <w:rPr>
+          <w:rFonts w:ascii="Helvetica" w:hAnsi="Helvetica" w:cs="Helvetica"/>
+          <w:szCs w:val="24"/>
+        </w:rPr>
+        <w:t>Call ImageLine(). This function is called through every loop when you are either crossing a line, or are within a short distance on the other side. ImageLine() uses the state value to decide to look for one of two things: if I haven’t seen the trailing edge of the line yet, count how many times I see the line with the leftmost IR and the rightmost IR, and count how many times I made that test, if I have see the trailing edge of the line, count how many times I see the line with the center IR and how many times I made that test. What is going on here is I want to know if the intersecting line goes to the left, to the right, or if the current line continues, or any combination of them. The robot may be slightly askew on the line, so simply taking the first reading isn’t reliable. I know that with the speed the robot is going, and the published width of the line, and how often the strategy loop executes, I can get a doze or so samples as I cross an intersecting line. That’s fine for left/right detection, but I also want to know if the current line continues ahead as well. I don’t want to stop to robot just as I discover the trailing edge as I want to robot to stop when it’s close to centered on the intersecting line so I can spin in place. So, as I cross the line, I keep sensing just the center IR to figure out if the current line continues. For each direction (left, continue, right), if the number of times I sense the line is more than half the number of samples I took for that sensor, I believe there is a possible line in that direction.</w:t>
+      </w:r>
+    </w:p>
+    <w:p>
+      <w:pPr>
+        <w:widowControl w:val="0"/>
+        <w:autoSpaceDE w:val="0"/>
+        <w:autoSpaceDN w:val="0"/>
+        <w:adjustRightInd w:val="0"/>
+        <w:rPr>
+          <w:rFonts w:ascii="Helvetica" w:hAnsi="Helvetica" w:cs="Helvetica"/>
+          <w:szCs w:val="24"/>
+        </w:rPr>
+      </w:pPr>
+    </w:p>
+    <w:p>
+      <w:pPr>
+        <w:widowControl w:val="0"/>
+        <w:autoSpaceDE w:val="0"/>
+        <w:autoSpaceDN w:val="0"/>
+        <w:adjustRightInd w:val="0"/>
+        <w:rPr>
+          <w:rFonts w:ascii="Helvetica" w:hAnsi="Helvetica" w:cs="Helvetica"/>
+          <w:szCs w:val="24"/>
+        </w:rPr>
+      </w:pPr>
+      <w:r>
+        <w:rPr>
+          <w:rFonts w:ascii="Helvetica" w:hAnsi="Helvetica" w:cs="Helvetica"/>
+          <w:szCs w:val="24"/>
+        </w:rPr>
+        <w:t>So, I sample the left and right IR while crossing the line in this state. Once I discover that neither the left nor right IRs see the line anymore, I believe I’ve found the trailing edge. In that case, capture the odo distance of the trailing edge (I already captured the begining of the line odo). Now I have a width of the line—if it’s not reasonable, I plan on ignoring the line and continuing on (not in the code yet).  As part of the error handling, if I don’t find the line end within about 5 inches of the start, I stop the robot in an error state. So, having found that neither the left or right IR sense a line, set the state to FOUND_END and break;</w:t>
+      </w:r>
+    </w:p>
+    <w:p>
+      <w:pPr>
+        <w:widowControl w:val="0"/>
+        <w:autoSpaceDE w:val="0"/>
+        <w:autoSpaceDN w:val="0"/>
+        <w:adjustRightInd w:val="0"/>
+        <w:rPr>
+          <w:rFonts w:ascii="Helvetica" w:hAnsi="Helvetica" w:cs="Helvetica"/>
+          <w:szCs w:val="24"/>
+        </w:rPr>
+      </w:pPr>
+    </w:p>
+    <w:p>
+      <w:pPr>
+        <w:widowControl w:val="0"/>
+        <w:autoSpaceDE w:val="0"/>
+        <w:autoSpaceDN w:val="0"/>
+        <w:adjustRightInd w:val="0"/>
+        <w:rPr>
+          <w:rFonts w:ascii="Helvetica" w:hAnsi="Helvetica" w:cs="Helvetica"/>
+          <w:szCs w:val="24"/>
+        </w:rPr>
+      </w:pPr>
+      <w:r>
+        <w:rPr>
+          <w:rFonts w:ascii="Helvetica" w:hAnsi="Helvetica" w:cs="Helvetica"/>
+          <w:szCs w:val="24"/>
+        </w:rPr>
+        <w:t>NOTE: You should think about all the ways the robot can fail and try to decide strange state and do something about it. For instance, when I’m trying to turn 90 degrees to the left to continue on an intersecting line, If I come within a small number of degrees of a complete circle, I give up trying to find the line and stop. A smart robot will have a fall back position for every error possibility. I don’t. Not yet. Always assume that what you expect to happen won’t. Motors fail, controllers fail, sensors give false readings, motors spin without the expected movement, etc.</w:t>
+      </w:r>
+    </w:p>
+    <w:p>
+      <w:pPr>
+        <w:widowControl w:val="0"/>
+        <w:autoSpaceDE w:val="0"/>
+        <w:autoSpaceDN w:val="0"/>
+        <w:adjustRightInd w:val="0"/>
+        <w:rPr>
+          <w:rFonts w:ascii="Helvetica" w:hAnsi="Helvetica" w:cs="Helvetica"/>
+          <w:szCs w:val="24"/>
+        </w:rPr>
+      </w:pPr>
+    </w:p>
+    <w:p>
+      <w:pPr>
+        <w:widowControl w:val="0"/>
+        <w:autoSpaceDE w:val="0"/>
+        <w:autoSpaceDN w:val="0"/>
+        <w:adjustRightInd w:val="0"/>
+        <w:rPr>
+          <w:rFonts w:ascii="Helvetica" w:hAnsi="Helvetica" w:cs="Helvetica"/>
+          <w:szCs w:val="24"/>
+        </w:rPr>
+      </w:pPr>
+      <w:r>
+        <w:rPr>
+          <w:rFonts w:ascii="Helvetica" w:hAnsi="Helvetica" w:cs="Helvetica"/>
+          <w:szCs w:val="24"/>
+        </w:rPr>
+        <w:t>FOUND_END</w:t>
+      </w:r>
+    </w:p>
+    <w:p>
+      <w:pPr>
+        <w:widowControl w:val="0"/>
+        <w:autoSpaceDE w:val="0"/>
+        <w:autoSpaceDN w:val="0"/>
+        <w:adjustRightInd w:val="0"/>
+        <w:rPr>
+          <w:rFonts w:ascii="Helvetica" w:hAnsi="Helvetica" w:cs="Helvetica"/>
+          <w:szCs w:val="24"/>
+        </w:rPr>
+      </w:pPr>
+      <w:r>
+        <w:rPr>
+          <w:rFonts w:ascii="Helvetica" w:hAnsi="Helvetica" w:cs="Helvetica"/>
+          <w:szCs w:val="24"/>
+        </w:rPr>
+        <w:t>I’ve found the trailing edge of the line so here I capture the real odo of the trailing edge. If the line with  is at least kODO_WIDTH_OF_STOP_SYMBOL odos, I believe I found the stop symbol and set set the state to SOLVED and break. Otherwise I set the state to PRE_ROLL and break.</w:t>
+      </w:r>
+    </w:p>
+    <w:p>
+      <w:pPr>
+        <w:widowControl w:val="0"/>
+        <w:autoSpaceDE w:val="0"/>
+        <w:autoSpaceDN w:val="0"/>
+        <w:adjustRightInd w:val="0"/>
+        <w:rPr>
+          <w:rFonts w:ascii="Helvetica" w:hAnsi="Helvetica" w:cs="Helvetica"/>
+          <w:szCs w:val="24"/>
+        </w:rPr>
+      </w:pPr>
+    </w:p>
+    <w:p>
+      <w:pPr>
+        <w:widowControl w:val="0"/>
+        <w:autoSpaceDE w:val="0"/>
+        <w:autoSpaceDN w:val="0"/>
+        <w:adjustRightInd w:val="0"/>
+        <w:rPr>
+          <w:rFonts w:ascii="Helvetica" w:hAnsi="Helvetica" w:cs="Helvetica"/>
+          <w:szCs w:val="24"/>
+        </w:rPr>
+      </w:pPr>
+      <w:r>
+        <w:rPr>
+          <w:rFonts w:ascii="Helvetica" w:hAnsi="Helvetica" w:cs="Helvetica"/>
+          <w:szCs w:val="24"/>
+        </w:rPr>
+        <w:t>PRE_ROLL</w:t>
+      </w:r>
+    </w:p>
+    <w:p>
+      <w:pPr>
+        <w:widowControl w:val="0"/>
+        <w:autoSpaceDE w:val="0"/>
+        <w:autoSpaceDN w:val="0"/>
+        <w:adjustRightInd w:val="0"/>
+        <w:rPr>
+          <w:rFonts w:ascii="Helvetica" w:hAnsi="Helvetica" w:cs="Helvetica"/>
+          <w:szCs w:val="24"/>
+        </w:rPr>
+      </w:pPr>
+      <w:r>
+        <w:rPr>
+          <w:rFonts w:ascii="Helvetica" w:hAnsi="Helvetica" w:cs="Helvetica"/>
+          <w:szCs w:val="24"/>
+        </w:rPr>
+        <w:t>I’ve found the trailing edge but I don’t want to stop immediately. I want to stop at a place where if I turn left or right in place (spin in place), I will be close to the latitude where I can continue on in a straight line along the intersecting line. I also need to discover if the current line continues on past the intersection. I did some crude experimentation and found that I need to keep going another kODOS_TO_OVERSHOOT_LINE odos to reach that point so that after I’ve turned off the motors, I’m ready to spin in place. I captured the odo where I found the trailing edge of the line and now I stay in this state until I’ve gone at least kODOS_TO_OVERSHOOT_LINE odos more. After than I set state to STOPPING and break;</w:t>
+      </w:r>
+    </w:p>
+    <w:p>
+      <w:pPr>
+        <w:widowControl w:val="0"/>
+        <w:autoSpaceDE w:val="0"/>
+        <w:autoSpaceDN w:val="0"/>
+        <w:adjustRightInd w:val="0"/>
+        <w:rPr>
+          <w:rFonts w:ascii="Helvetica" w:hAnsi="Helvetica" w:cs="Helvetica"/>
+          <w:szCs w:val="24"/>
+        </w:rPr>
+      </w:pPr>
+    </w:p>
+    <w:p>
+      <w:pPr>
+        <w:widowControl w:val="0"/>
+        <w:autoSpaceDE w:val="0"/>
+        <w:autoSpaceDN w:val="0"/>
+        <w:adjustRightInd w:val="0"/>
+        <w:rPr>
+          <w:rFonts w:ascii="Helvetica" w:hAnsi="Helvetica" w:cs="Helvetica"/>
+          <w:szCs w:val="24"/>
+        </w:rPr>
+      </w:pPr>
+      <w:r>
+        <w:rPr>
+          <w:rFonts w:ascii="Helvetica" w:hAnsi="Helvetica" w:cs="Helvetica"/>
+          <w:szCs w:val="24"/>
+        </w:rPr>
+        <w:t>STOPPING</w:t>
+      </w:r>
+    </w:p>
+    <w:p>
+      <w:pPr>
+        <w:widowControl w:val="0"/>
+        <w:autoSpaceDE w:val="0"/>
+        <w:autoSpaceDN w:val="0"/>
+        <w:adjustRightInd w:val="0"/>
+        <w:rPr>
+          <w:rFonts w:ascii="Helvetica" w:hAnsi="Helvetica" w:cs="Helvetica"/>
+          <w:szCs w:val="24"/>
+        </w:rPr>
+      </w:pPr>
+      <w:r>
+        <w:rPr>
+          <w:rFonts w:ascii="Helvetica" w:hAnsi="Helvetica" w:cs="Helvetica"/>
+          <w:szCs w:val="24"/>
+        </w:rPr>
+        <w:t>I’ve reach a point where I want to stop moving forward. I could just execute a turn immediately, and that may be good, but for now I come to a complete stop first. Each time I go through the strategy loop, I keep track of  the odo value at the end of the previous loop. At the beginning of this state, I compare the current odo value to that previous value. If they are not the same, I haven’t come to a complete stop yet and I just stay in this state. Once the robot has completely stopped, I then look at my sense of whether I found a left, right or continuation line. For now, I’m just doing a left-handed tree search, so I build some mapping info (not needed yet) and then take the first possible new direction in the order of left, continue or right by setting the state to LEFT_TURN_YAW, FOLLOW_LINE or RIGHT_TURN_YAW. Remember that I won’t find a dead end here as that was detected in the FOLLOW_LINE state above.</w:t>
+      </w:r>
+    </w:p>
+    <w:p>
+      <w:pPr>
+        <w:widowControl w:val="0"/>
+        <w:autoSpaceDE w:val="0"/>
+        <w:autoSpaceDN w:val="0"/>
+        <w:adjustRightInd w:val="0"/>
+        <w:rPr>
+          <w:rFonts w:ascii="Helvetica" w:hAnsi="Helvetica" w:cs="Helvetica"/>
+          <w:szCs w:val="24"/>
+        </w:rPr>
+      </w:pPr>
+    </w:p>
+    <w:p>
+      <w:pPr>
+        <w:widowControl w:val="0"/>
+        <w:autoSpaceDE w:val="0"/>
+        <w:autoSpaceDN w:val="0"/>
+        <w:adjustRightInd w:val="0"/>
+        <w:rPr>
+          <w:rFonts w:ascii="Helvetica" w:hAnsi="Helvetica" w:cs="Helvetica"/>
+          <w:szCs w:val="24"/>
+        </w:rPr>
+      </w:pPr>
+      <w:r>
+        <w:rPr>
+          <w:rFonts w:ascii="Helvetica" w:hAnsi="Helvetica" w:cs="Helvetica"/>
+          <w:szCs w:val="24"/>
+        </w:rPr>
+        <w:t>LEFT_TURN_YAW or RIGHT_TURN_YAW</w:t>
+      </w:r>
+    </w:p>
+    <w:p>
+      <w:pPr>
+        <w:widowControl w:val="0"/>
+        <w:autoSpaceDE w:val="0"/>
+        <w:autoSpaceDN w:val="0"/>
+        <w:adjustRightInd w:val="0"/>
+        <w:rPr>
+          <w:rFonts w:ascii="Helvetica" w:hAnsi="Helvetica" w:cs="Helvetica"/>
+          <w:szCs w:val="24"/>
+        </w:rPr>
+      </w:pPr>
+      <w:r>
+        <w:rPr>
+          <w:rFonts w:ascii="Helvetica" w:hAnsi="Helvetica" w:cs="Helvetica"/>
+          <w:szCs w:val="24"/>
+        </w:rPr>
+        <w:t>I’ve come to an intersecting line and positioned the robot so that a spin in place should get me close to being over the center of the intersecting line. Spinning in place is pretty imprecise, so I do it in two steps. I may have the sensors on a continuation line and need to turn left or right and then start sampling the IR until I find a line. I’m already on a line, so trying to sense the new line will fail immediately. So I want to turn about some amount blindly and then start looking for the line. By experiment, I found that if I turn 45 degrees of the planned 90 degrees in the desired direction and then begin looking for the line, it works out pretty well. So in the STOPPING state, I captured the original heading. In these states, I compute the “goal yaw” as 45 degrees from that in the desired direction. As long as I’m not beyond the goal yaw, I make a slight turn in the correct direction and stay in this state. Once I’ve reached the goal yaw, I set the state to either LEFT_TURN or RIGHT_TURN and break.</w:t>
+      </w:r>
+    </w:p>
+    <w:p>
+      <w:pPr>
+        <w:widowControl w:val="0"/>
+        <w:autoSpaceDE w:val="0"/>
+        <w:autoSpaceDN w:val="0"/>
+        <w:adjustRightInd w:val="0"/>
+        <w:rPr>
+          <w:rFonts w:ascii="Helvetica" w:hAnsi="Helvetica" w:cs="Helvetica"/>
+          <w:szCs w:val="24"/>
+        </w:rPr>
+      </w:pPr>
+    </w:p>
+    <w:p>
+      <w:pPr>
+        <w:widowControl w:val="0"/>
+        <w:autoSpaceDE w:val="0"/>
+        <w:autoSpaceDN w:val="0"/>
+        <w:adjustRightInd w:val="0"/>
+        <w:rPr>
+          <w:rFonts w:ascii="Helvetica" w:hAnsi="Helvetica" w:cs="Helvetica"/>
+          <w:szCs w:val="24"/>
+        </w:rPr>
+      </w:pPr>
+      <w:r>
+        <w:rPr>
+          <w:rFonts w:ascii="Helvetica" w:hAnsi="Helvetica" w:cs="Helvetica"/>
+          <w:szCs w:val="24"/>
+        </w:rPr>
+        <w:t>LEFT_TURN or RIGHT_TURN</w:t>
+      </w:r>
+    </w:p>
+    <w:p>
+      <w:pPr>
+        <w:widowControl w:val="0"/>
+        <w:autoSpaceDE w:val="0"/>
+        <w:autoSpaceDN w:val="0"/>
+        <w:adjustRightInd w:val="0"/>
+        <w:rPr>
+          <w:rFonts w:ascii="Helvetica" w:hAnsi="Helvetica" w:cs="Helvetica"/>
+          <w:szCs w:val="24"/>
+        </w:rPr>
+      </w:pPr>
+      <w:r>
+        <w:rPr>
+          <w:rFonts w:ascii="Helvetica" w:hAnsi="Helvetica" w:cs="Helvetica"/>
+          <w:szCs w:val="24"/>
+        </w:rPr>
+        <w:t>I’ve spun around until I’ve nearly made a 90 degree turn. Now I make a quick calculation of the heading to see if I’ve spun too far. If so, I stop in an error state. Otherwise I keep turning in the desired direction until the line begins to appear in the IR in the expected direction. Once I see the line appear, I have found that I can just go forward again and the normal correction (PID) will take care of things. So, once I see the line in the IR I change the state to FOLLOW_LINE and break.</w:t>
+      </w:r>
+    </w:p>
+    <w:p>
+      <w:pPr>
+        <w:widowControl w:val="0"/>
+        <w:autoSpaceDE w:val="0"/>
+        <w:autoSpaceDN w:val="0"/>
+        <w:adjustRightInd w:val="0"/>
+        <w:rPr>
+          <w:rFonts w:ascii="Helvetica" w:hAnsi="Helvetica" w:cs="Helvetica"/>
+          <w:szCs w:val="24"/>
+        </w:rPr>
+      </w:pPr>
+    </w:p>
+    <w:p>
+      <w:pPr>
+        <w:widowControl w:val="0"/>
+        <w:autoSpaceDE w:val="0"/>
+        <w:autoSpaceDN w:val="0"/>
+        <w:adjustRightInd w:val="0"/>
+        <w:rPr>
+          <w:rFonts w:ascii="Helvetica" w:hAnsi="Helvetica" w:cs="Helvetica"/>
+          <w:szCs w:val="24"/>
+        </w:rPr>
+      </w:pPr>
+      <w:r>
+        <w:rPr>
+          <w:rFonts w:ascii="Helvetica" w:hAnsi="Helvetica" w:cs="Helvetica"/>
+          <w:szCs w:val="24"/>
+        </w:rPr>
+        <w:t>DEAD_END_MIN_YAW</w:t>
+      </w:r>
+    </w:p>
+    <w:p>
+      <w:pPr>
+        <w:widowControl w:val="0"/>
+        <w:autoSpaceDE w:val="0"/>
+        <w:autoSpaceDN w:val="0"/>
+        <w:adjustRightInd w:val="0"/>
+        <w:rPr>
+          <w:rFonts w:ascii="Helvetica" w:hAnsi="Helvetica" w:cs="Helvetica"/>
+          <w:szCs w:val="24"/>
+        </w:rPr>
+      </w:pPr>
+      <w:r>
+        <w:rPr>
+          <w:rFonts w:ascii="Helvetica" w:hAnsi="Helvetica" w:cs="Helvetica"/>
+          <w:szCs w:val="24"/>
+        </w:rPr>
+        <w:t>This is like doing a left or right turn except I need to make a 180 degree turn instead of a 90 degree turn. The only difference is the blind yaw amount I make before I begin looking for the line. I blindly turn kTURN_AROUND_DELTA_YAW degrees to the left and then set the state to LEFT_TURN to complete the turn and continue on.</w:t>
+      </w:r>
+    </w:p>
+    <w:p>
+      <w:pPr>
+        <w:widowControl w:val="0"/>
+        <w:autoSpaceDE w:val="0"/>
+        <w:autoSpaceDN w:val="0"/>
+        <w:adjustRightInd w:val="0"/>
+        <w:rPr>
+          <w:rFonts w:ascii="Helvetica" w:hAnsi="Helvetica" w:cs="Helvetica"/>
+          <w:szCs w:val="24"/>
+        </w:rPr>
+      </w:pPr>
+    </w:p>
+    <w:p>
+      <w:pPr>
+        <w:widowControl w:val="0"/>
+        <w:autoSpaceDE w:val="0"/>
+        <w:autoSpaceDN w:val="0"/>
+        <w:adjustRightInd w:val="0"/>
+        <w:rPr>
+          <w:rFonts w:ascii="Helvetica" w:hAnsi="Helvetica" w:cs="Helvetica"/>
+          <w:szCs w:val="24"/>
+        </w:rPr>
+      </w:pPr>
+      <w:r>
+        <w:rPr>
+          <w:rFonts w:ascii="Helvetica" w:hAnsi="Helvetica" w:cs="Helvetica"/>
+          <w:szCs w:val="24"/>
+        </w:rPr>
+        <w:t>STOP</w:t>
+      </w:r>
+    </w:p>
+    <w:p>
+      <w:pPr>
+        <w:widowControl w:val="0"/>
+        <w:autoSpaceDE w:val="0"/>
+        <w:autoSpaceDN w:val="0"/>
+        <w:adjustRightInd w:val="0"/>
+        <w:rPr>
+          <w:rFonts w:ascii="Helvetica" w:hAnsi="Helvetica" w:cs="Helvetica"/>
+          <w:szCs w:val="24"/>
+        </w:rPr>
+      </w:pPr>
+      <w:r>
+        <w:rPr>
+          <w:rFonts w:ascii="Helvetica" w:hAnsi="Helvetica" w:cs="Helvetica"/>
+          <w:szCs w:val="24"/>
+        </w:rPr>
+        <w:t>This state is for when something wonky has happened. It stops the motors and the outer loop stops doing interesting things.</w:t>
+      </w:r>
+    </w:p>
+    <w:p>
+      <w:pPr>
+        <w:widowControl w:val="0"/>
+        <w:autoSpaceDE w:val="0"/>
+        <w:autoSpaceDN w:val="0"/>
+        <w:adjustRightInd w:val="0"/>
+        <w:rPr>
+          <w:rFonts w:ascii="Helvetica" w:hAnsi="Helvetica" w:cs="Helvetica"/>
+          <w:szCs w:val="24"/>
+        </w:rPr>
+      </w:pPr>
+    </w:p>
+    <w:p>
+      <w:pPr>
+        <w:widowControl w:val="0"/>
+        <w:autoSpaceDE w:val="0"/>
+        <w:autoSpaceDN w:val="0"/>
+        <w:adjustRightInd w:val="0"/>
+        <w:rPr>
+          <w:rFonts w:ascii="Helvetica" w:hAnsi="Helvetica" w:cs="Helvetica"/>
+          <w:szCs w:val="24"/>
+        </w:rPr>
+      </w:pPr>
+      <w:r>
+        <w:rPr>
+          <w:rFonts w:ascii="Helvetica" w:hAnsi="Helvetica" w:cs="Helvetica"/>
+          <w:szCs w:val="24"/>
+        </w:rPr>
+        <w:t>SOLVED</w:t>
+      </w:r>
+    </w:p>
+    <w:p>
+      <w:r>
+        <w:rPr>
+          <w:rFonts w:ascii="Helvetica" w:hAnsi="Helvetica" w:cs="Helvetica"/>
+          <w:szCs w:val="24"/>
+        </w:rPr>
+        <w:t>This is the big ticket. It’s like STOP except it prints a different message.</w:t>
+      </w:r>
+    </w:p>
     <w:sectPr>
       <w:pgSz w:w="12240" w:h="15840"/>
       <w:pgMar w:top="1440" w:right="630" w:bottom="1440" w:left="810" w:gutter="0"/>
@@ -7220,6 +8181,122 @@
 <file path=word/numbering.xml><?xml version="1.0" encoding="utf-8"?>
 <w:numbering xmlns:mo="http://schemas.microsoft.com/office/mac/office/2008/main" xmlns:ve="http://schemas.openxmlformats.org/markup-compatibility/2006" xmlns:mv="urn:schemas-microsoft-com:mac:vml" xmlns:o="urn:schemas-microsoft-com:office:office" xmlns:r="http://schemas.openxmlformats.org/officeDocument/2006/relationships" xmlns:m="http://schemas.openxmlformats.org/officeDocument/2006/math" xmlns:v="urn:schemas-microsoft-com:vml" xmlns:wp="http://schemas.openxmlformats.org/drawingml/2006/wordprocessingDrawing" xmlns:w10="urn:schemas-microsoft-com:office:word" xmlns:w="http://schemas.openxmlformats.org/wordprocessingml/2006/main" xmlns:wne="http://schemas.microsoft.com/office/word/2006/wordml">
   <w:abstractNum w:abstractNumId="0">
+    <w:nsid w:val="00000001"/>
+    <w:multiLevelType w:val="hybridMultilevel"/>
+    <w:tmpl w:val="00000001"/>
+    <w:lvl w:ilvl="0" w:tplc="00000001">
+      <w:start w:val="1"/>
+      <w:numFmt w:val="bullet"/>
+      <w:lvlText w:val="•"/>
+      <w:lvlJc w:val="left"/>
+      <w:pPr>
+        <w:ind w:left="720" w:hanging="360"/>
+      </w:pPr>
+    </w:lvl>
+    <w:lvl w:ilvl="1" w:tplc="00000002">
+      <w:start w:val="1"/>
+      <w:numFmt w:val="bullet"/>
+      <w:lvlText w:val="◦"/>
+      <w:lvlJc w:val="left"/>
+      <w:pPr>
+        <w:ind w:left="1440" w:hanging="360"/>
+      </w:pPr>
+    </w:lvl>
+    <w:lvl w:ilvl="2" w:tplc="FFFFFFFF">
+      <w:numFmt w:val="decimal"/>
+      <w:lvlText w:val=""/>
+      <w:lvlJc w:val="left"/>
+    </w:lvl>
+    <w:lvl w:ilvl="3" w:tplc="FFFFFFFF">
+      <w:numFmt w:val="decimal"/>
+      <w:lvlText w:val=""/>
+      <w:lvlJc w:val="left"/>
+    </w:lvl>
+    <w:lvl w:ilvl="4" w:tplc="FFFFFFFF">
+      <w:numFmt w:val="decimal"/>
+      <w:lvlText w:val=""/>
+      <w:lvlJc w:val="left"/>
+    </w:lvl>
+    <w:lvl w:ilvl="5" w:tplc="FFFFFFFF">
+      <w:numFmt w:val="decimal"/>
+      <w:lvlText w:val=""/>
+      <w:lvlJc w:val="left"/>
+    </w:lvl>
+    <w:lvl w:ilvl="6" w:tplc="FFFFFFFF">
+      <w:numFmt w:val="decimal"/>
+      <w:lvlText w:val=""/>
+      <w:lvlJc w:val="left"/>
+    </w:lvl>
+    <w:lvl w:ilvl="7" w:tplc="FFFFFFFF">
+      <w:numFmt w:val="decimal"/>
+      <w:lvlText w:val=""/>
+      <w:lvlJc w:val="left"/>
+    </w:lvl>
+    <w:lvl w:ilvl="8" w:tplc="FFFFFFFF">
+      <w:numFmt w:val="decimal"/>
+      <w:lvlText w:val=""/>
+      <w:lvlJc w:val="left"/>
+    </w:lvl>
+  </w:abstractNum>
+  <w:abstractNum w:abstractNumId="1">
+    <w:nsid w:val="00000002"/>
+    <w:multiLevelType w:val="hybridMultilevel"/>
+    <w:tmpl w:val="00000002"/>
+    <w:lvl w:ilvl="0" w:tplc="00000065">
+      <w:start w:val="1"/>
+      <w:numFmt w:val="bullet"/>
+      <w:lvlText w:val="•"/>
+      <w:lvlJc w:val="left"/>
+      <w:pPr>
+        <w:ind w:left="720" w:hanging="360"/>
+      </w:pPr>
+    </w:lvl>
+    <w:lvl w:ilvl="1" w:tplc="00000066">
+      <w:start w:val="1"/>
+      <w:numFmt w:val="bullet"/>
+      <w:lvlText w:val="◦"/>
+      <w:lvlJc w:val="left"/>
+      <w:pPr>
+        <w:ind w:left="1440" w:hanging="360"/>
+      </w:pPr>
+    </w:lvl>
+    <w:lvl w:ilvl="2" w:tplc="FFFFFFFF">
+      <w:numFmt w:val="decimal"/>
+      <w:lvlText w:val=""/>
+      <w:lvlJc w:val="left"/>
+    </w:lvl>
+    <w:lvl w:ilvl="3" w:tplc="FFFFFFFF">
+      <w:numFmt w:val="decimal"/>
+      <w:lvlText w:val=""/>
+      <w:lvlJc w:val="left"/>
+    </w:lvl>
+    <w:lvl w:ilvl="4" w:tplc="FFFFFFFF">
+      <w:numFmt w:val="decimal"/>
+      <w:lvlText w:val=""/>
+      <w:lvlJc w:val="left"/>
+    </w:lvl>
+    <w:lvl w:ilvl="5" w:tplc="FFFFFFFF">
+      <w:numFmt w:val="decimal"/>
+      <w:lvlText w:val=""/>
+      <w:lvlJc w:val="left"/>
+    </w:lvl>
+    <w:lvl w:ilvl="6" w:tplc="FFFFFFFF">
+      <w:numFmt w:val="decimal"/>
+      <w:lvlText w:val=""/>
+      <w:lvlJc w:val="left"/>
+    </w:lvl>
+    <w:lvl w:ilvl="7" w:tplc="FFFFFFFF">
+      <w:numFmt w:val="decimal"/>
+      <w:lvlText w:val=""/>
+      <w:lvlJc w:val="left"/>
+    </w:lvl>
+    <w:lvl w:ilvl="8" w:tplc="FFFFFFFF">
+      <w:numFmt w:val="decimal"/>
+      <w:lvlText w:val=""/>
+      <w:lvlJc w:val="left"/>
+    </w:lvl>
+  </w:abstractNum>
+  <w:abstractNum w:abstractNumId="2">
     <w:nsid w:val="728B1C81"/>
     <w:multiLevelType w:val="hybridMultilevel"/>
     <w:tmpl w:val="73F6386C"/>
@@ -7332,7 +8409,7 @@
       </w:rPr>
     </w:lvl>
   </w:abstractNum>
-  <w:abstractNum w:abstractNumId="1">
+  <w:abstractNum w:abstractNumId="3">
     <w:nsid w:val="7514412D"/>
     <w:multiLevelType w:val="hybridMultilevel"/>
     <w:tmpl w:val="1520E4A4"/>
@@ -7451,10 +8528,16 @@
     </w:lvl>
   </w:abstractNum>
   <w:num w:numId="1">
-    <w:abstractNumId w:val="1"/>
+    <w:abstractNumId w:val="3"/>
   </w:num>
   <w:num w:numId="2">
+    <w:abstractNumId w:val="2"/>
+  </w:num>
+  <w:num w:numId="3">
     <w:abstractNumId w:val="0"/>
+  </w:num>
+  <w:num w:numId="4">
+    <w:abstractNumId w:val="1"/>
   </w:num>
 </w:numbering>
 </file>

</xml_diff>